<commit_message>
documentation for MicroServer almost done
</commit_message>
<xml_diff>
--- a/Microservices-MicroServer/Documentation-RU.docx
+++ b/Microservices-MicroServer/Documentation-RU.docx
@@ -8590,6 +8590,7 @@
     </w:p>
     <w:p>
       <w:pPr>
+        <w:jc w:val="both"/>
         <w:rPr>
           <w:rFonts w:ascii="Century Schoolbook" w:hAnsi="Century Schoolbook" w:cs="Times New Roman"/>
           <w:sz w:val="24"/>
@@ -8784,6 +8785,7 @@
       <w:pPr>
         <w:pStyle w:val="a7"/>
         <w:ind w:left="0"/>
+        <w:jc w:val="both"/>
         <w:rPr>
           <w:rFonts w:ascii="Century Schoolbook" w:hAnsi="Century Schoolbook" w:cs="Times New Roman"/>
           <w:sz w:val="24"/>
@@ -9232,6 +9234,7 @@
       <w:pPr>
         <w:pStyle w:val="a7"/>
         <w:ind w:left="0"/>
+        <w:jc w:val="both"/>
         <w:rPr>
           <w:rFonts w:ascii="Century Schoolbook" w:hAnsi="Century Schoolbook" w:cs="Times New Roman"/>
           <w:sz w:val="24"/>
@@ -9299,6 +9302,7 @@
     </w:p>
     <w:p>
       <w:pPr>
+        <w:jc w:val="both"/>
         <w:rPr>
           <w:rFonts w:ascii="Century Schoolbook" w:hAnsi="Century Schoolbook" w:cs="Times New Roman"/>
           <w:sz w:val="24"/>
@@ -9619,6 +9623,7 @@
     </w:p>
     <w:p>
       <w:pPr>
+        <w:jc w:val="both"/>
         <w:rPr>
           <w:rFonts w:ascii="Century Schoolbook" w:hAnsi="Century Schoolbook" w:cs="Times New Roman"/>
           <w:sz w:val="24"/>
@@ -9872,6 +9877,7 @@
       <w:pPr>
         <w:pStyle w:val="a7"/>
         <w:ind w:left="0"/>
+        <w:jc w:val="both"/>
         <w:rPr>
           <w:rFonts w:ascii="Century Schoolbook" w:hAnsi="Century Schoolbook" w:cs="Times New Roman"/>
           <w:sz w:val="24"/>
@@ -9945,6 +9951,7 @@
     </w:p>
     <w:p>
       <w:pPr>
+        <w:jc w:val="both"/>
         <w:rPr>
           <w:rFonts w:ascii="Century Schoolbook" w:hAnsi="Century Schoolbook" w:cs="Times New Roman"/>
           <w:sz w:val="24"/>
@@ -10310,6 +10317,7 @@
       <w:pPr>
         <w:pStyle w:val="a7"/>
         <w:ind w:left="0"/>
+        <w:jc w:val="both"/>
         <w:rPr>
           <w:rFonts w:ascii="Century Schoolbook" w:hAnsi="Century Schoolbook" w:cs="Times New Roman"/>
           <w:sz w:val="24"/>
@@ -11135,6 +11143,7 @@
       <w:pPr>
         <w:pStyle w:val="a7"/>
         <w:ind w:left="0"/>
+        <w:jc w:val="both"/>
         <w:rPr>
           <w:rFonts w:ascii="Century Schoolbook" w:hAnsi="Century Schoolbook" w:cs="Times New Roman"/>
           <w:sz w:val="24"/>
@@ -11563,6 +11572,7 @@
       <w:pPr>
         <w:pStyle w:val="a7"/>
         <w:ind w:left="0"/>
+        <w:jc w:val="both"/>
         <w:rPr>
           <w:rFonts w:ascii="Century Schoolbook" w:hAnsi="Century Schoolbook" w:cs="Times New Roman"/>
           <w:b/>
@@ -11659,6 +11669,7 @@
       <w:pPr>
         <w:pStyle w:val="a7"/>
         <w:ind w:left="0"/>
+        <w:jc w:val="both"/>
         <w:rPr>
           <w:rFonts w:ascii="Century Schoolbook" w:hAnsi="Century Schoolbook" w:cs="Times New Roman"/>
           <w:sz w:val="24"/>
@@ -12387,6 +12398,7 @@
     <w:p>
       <w:pPr>
         <w:spacing w:after="0"/>
+        <w:jc w:val="both"/>
         <w:rPr>
           <w:rFonts w:ascii="Century Schoolbook" w:hAnsi="Century Schoolbook" w:cs="Times New Roman"/>
           <w:sz w:val="24"/>
@@ -12534,6 +12546,7 @@
     <w:p>
       <w:pPr>
         <w:spacing w:after="0"/>
+        <w:jc w:val="both"/>
         <w:rPr>
           <w:rFonts w:ascii="Century Schoolbook" w:hAnsi="Century Schoolbook" w:cs="Times New Roman"/>
           <w:sz w:val="24"/>
@@ -12772,6 +12785,7 @@
       <w:pPr>
         <w:pStyle w:val="a7"/>
         <w:ind w:left="0"/>
+        <w:jc w:val="both"/>
         <w:rPr>
           <w:rFonts w:ascii="Century Schoolbook" w:hAnsi="Century Schoolbook" w:cs="Times New Roman"/>
           <w:b/>
@@ -12865,6 +12879,2453 @@
         </w:rPr>
         <w:t>Рекомендации по созданию клиентов</w:t>
       </w:r>
+    </w:p>
+    <w:p>
+      <w:pPr>
+        <w:pStyle w:val="a7"/>
+        <w:numPr>
+          <w:ilvl w:val="0"/>
+          <w:numId w:val="5"/>
+        </w:numPr>
+        <w:spacing w:after="0" w:line="240" w:lineRule="auto"/>
+        <w:ind w:left="0" w:firstLine="284"/>
+        <w:jc w:val="both"/>
+        <w:rPr>
+          <w:rFonts w:ascii="Century Schoolbook" w:hAnsi="Century Schoolbook" w:cs="Times New Roman"/>
+          <w:sz w:val="24"/>
+          <w:szCs w:val="24"/>
+        </w:rPr>
+      </w:pPr>
+      <w:r>
+        <w:rPr>
+          <w:rFonts w:ascii="Century Schoolbook" w:hAnsi="Century Schoolbook" w:cs="Times New Roman"/>
+          <w:sz w:val="24"/>
+          <w:szCs w:val="24"/>
+        </w:rPr>
+        <w:t xml:space="preserve">При создании классов клиентов важно </w:t>
+      </w:r>
+      <w:r>
+        <w:rPr>
+          <w:rFonts w:ascii="Century Schoolbook" w:hAnsi="Century Schoolbook" w:cs="Times New Roman"/>
+          <w:sz w:val="24"/>
+          <w:szCs w:val="24"/>
+        </w:rPr>
+        <w:t>разграничить два основных режима работы системы: конвейерный и функциональный.</w:t>
+      </w:r>
+      <w:r>
+        <w:rPr>
+          <w:rFonts w:ascii="Century Schoolbook" w:hAnsi="Century Schoolbook" w:cs="Times New Roman"/>
+          <w:sz w:val="24"/>
+          <w:szCs w:val="24"/>
+        </w:rPr>
+        <w:t xml:space="preserve"> </w:t>
+      </w:r>
+      <w:r>
+        <w:rPr>
+          <w:rFonts w:ascii="Century Schoolbook" w:hAnsi="Century Schoolbook" w:cs="Times New Roman"/>
+          <w:sz w:val="24"/>
+          <w:szCs w:val="24"/>
+        </w:rPr>
+        <w:br/>
+      </w:r>
+      <w:r>
+        <w:rPr>
+          <w:rFonts w:ascii="Century Schoolbook" w:hAnsi="Century Schoolbook" w:cs="Times New Roman"/>
+          <w:sz w:val="24"/>
+          <w:szCs w:val="24"/>
+        </w:rPr>
+        <w:t>Первый режим устроен проще, но его масштабирование может оказаться проблемным.</w:t>
+      </w:r>
+      <w:r>
+        <w:rPr>
+          <w:rFonts w:ascii="Century Schoolbook" w:hAnsi="Century Schoolbook" w:cs="Times New Roman"/>
+          <w:sz w:val="24"/>
+          <w:szCs w:val="24"/>
+        </w:rPr>
+        <w:t xml:space="preserve"> В рамках этого режима все сервисы </w:t>
+      </w:r>
+      <w:r>
+        <w:rPr>
+          <w:rFonts w:ascii="Century Schoolbook" w:hAnsi="Century Schoolbook" w:cs="Times New Roman"/>
+          <w:sz w:val="24"/>
+          <w:szCs w:val="24"/>
+        </w:rPr>
+        <w:t xml:space="preserve">получают пакеты исключительно по типу. Получается, что сервисы работают как конвейер, </w:t>
+      </w:r>
+      <w:r>
+        <w:rPr>
+          <w:rFonts w:ascii="Century Schoolbook" w:hAnsi="Century Schoolbook" w:cs="Times New Roman"/>
+          <w:sz w:val="24"/>
+          <w:szCs w:val="24"/>
+        </w:rPr>
+        <w:t>к началу</w:t>
+      </w:r>
+      <w:r>
+        <w:rPr>
+          <w:rFonts w:ascii="Century Schoolbook" w:hAnsi="Century Schoolbook" w:cs="Times New Roman"/>
+          <w:sz w:val="24"/>
+          <w:szCs w:val="24"/>
+        </w:rPr>
+        <w:t xml:space="preserve"> которого </w:t>
+      </w:r>
+      <w:r>
+        <w:rPr>
+          <w:rFonts w:ascii="Century Schoolbook" w:hAnsi="Century Schoolbook" w:cs="Times New Roman"/>
+          <w:sz w:val="24"/>
+          <w:szCs w:val="24"/>
+        </w:rPr>
+        <w:t>поступил</w:t>
+      </w:r>
+      <w:r>
+        <w:rPr>
+          <w:rFonts w:ascii="Century Schoolbook" w:hAnsi="Century Schoolbook" w:cs="Times New Roman"/>
+          <w:sz w:val="24"/>
+          <w:szCs w:val="24"/>
+        </w:rPr>
+        <w:t xml:space="preserve"> один тип, а с конца вышел другой, при том, каждый из сервисов </w:t>
+      </w:r>
+      <w:r>
+        <w:rPr>
+          <w:rFonts w:ascii="Century Schoolbook" w:hAnsi="Century Schoolbook" w:cs="Times New Roman"/>
+          <w:sz w:val="24"/>
+          <w:szCs w:val="24"/>
+        </w:rPr>
+        <w:t>(для одного конкретного типа) отработал не более одного раза.</w:t>
+      </w:r>
+      <w:r>
+        <w:rPr>
+          <w:rFonts w:ascii="Century Schoolbook" w:hAnsi="Century Schoolbook" w:cs="Times New Roman"/>
+          <w:sz w:val="24"/>
+          <w:szCs w:val="24"/>
+        </w:rPr>
+        <w:t xml:space="preserve"> П</w:t>
+      </w:r>
+      <w:r>
+        <w:rPr>
+          <w:rFonts w:ascii="Century Schoolbook" w:hAnsi="Century Schoolbook" w:cs="Times New Roman"/>
+          <w:sz w:val="24"/>
+          <w:szCs w:val="24"/>
+        </w:rPr>
+        <w:t>ри обработке потока данных</w:t>
+      </w:r>
+      <w:r>
+        <w:rPr>
+          <w:rFonts w:ascii="Century Schoolbook" w:hAnsi="Century Schoolbook" w:cs="Times New Roman"/>
+          <w:sz w:val="24"/>
+          <w:szCs w:val="24"/>
+        </w:rPr>
+        <w:t xml:space="preserve"> этот режим</w:t>
+      </w:r>
+      <w:r>
+        <w:rPr>
+          <w:rFonts w:ascii="Century Schoolbook" w:hAnsi="Century Schoolbook" w:cs="Times New Roman"/>
+          <w:sz w:val="24"/>
+          <w:szCs w:val="24"/>
+        </w:rPr>
+        <w:t xml:space="preserve"> значительно</w:t>
+      </w:r>
+      <w:r>
+        <w:rPr>
+          <w:rFonts w:ascii="Century Schoolbook" w:hAnsi="Century Schoolbook" w:cs="Times New Roman"/>
+          <w:sz w:val="24"/>
+          <w:szCs w:val="24"/>
+        </w:rPr>
+        <w:t xml:space="preserve"> превосходит функциональный.</w:t>
+      </w:r>
+      <w:r>
+        <w:rPr>
+          <w:rFonts w:ascii="Century Schoolbook" w:hAnsi="Century Schoolbook" w:cs="Times New Roman"/>
+          <w:sz w:val="24"/>
+          <w:szCs w:val="24"/>
+        </w:rPr>
+        <w:t xml:space="preserve"> Схематически его можно представить так:</w:t>
+      </w:r>
+    </w:p>
+    <w:p>
+      <w:pPr>
+        <w:spacing w:after="0" w:line="240" w:lineRule="auto"/>
+        <w:jc w:val="both"/>
+        <w:rPr>
+          <w:rFonts w:ascii="Century Schoolbook" w:hAnsi="Century Schoolbook" w:cs="Times New Roman"/>
+          <w:sz w:val="24"/>
+          <w:szCs w:val="24"/>
+        </w:rPr>
+      </w:pPr>
+      <w:r>
+        <w:object w:dxaOrig="11851" w:dyaOrig="4365" w14:anchorId="7C2B40BB">
+          <v:shapetype id="_x0000_t75" coordsize="21600,21600" o:spt="75" o:preferrelative="t" path="m@4@5l@4@11@9@11@9@5xe" filled="f" stroked="f">
+            <v:stroke joinstyle="miter"/>
+            <v:formulas>
+              <v:f eqn="if lineDrawn pixelLineWidth 0"/>
+              <v:f eqn="sum @0 1 0"/>
+              <v:f eqn="sum 0 0 @1"/>
+              <v:f eqn="prod @2 1 2"/>
+              <v:f eqn="prod @3 21600 pixelWidth"/>
+              <v:f eqn="prod @3 21600 pixelHeight"/>
+              <v:f eqn="sum @0 0 1"/>
+              <v:f eqn="prod @6 1 2"/>
+              <v:f eqn="prod @7 21600 pixelWidth"/>
+              <v:f eqn="sum @8 21600 0"/>
+              <v:f eqn="prod @7 21600 pixelHeight"/>
+              <v:f eqn="sum @10 21600 0"/>
+            </v:formulas>
+            <v:path o:extrusionok="f" gradientshapeok="t" o:connecttype="rect"/>
+            <o:lock v:ext="edit" aspectratio="t"/>
+          </v:shapetype>
+          <v:shape id="_x0000_i1027" type="#_x0000_t75" style="width:510pt;height:188.25pt" o:ole="">
+            <v:imagedata r:id="rId11" o:title=""/>
+          </v:shape>
+          <o:OLEObject Type="Embed" ProgID="Visio.Drawing.15" ShapeID="_x0000_i1027" DrawAspect="Content" ObjectID="_1695092864" r:id="rId12"/>
+        </w:object>
+      </w:r>
+      <w:r>
+        <w:rPr>
+          <w:rFonts w:ascii="Century Schoolbook" w:hAnsi="Century Schoolbook" w:cs="Times New Roman"/>
+          <w:sz w:val="24"/>
+          <w:szCs w:val="24"/>
+        </w:rPr>
+        <w:br/>
+      </w:r>
+    </w:p>
+    <w:p>
+      <w:pPr>
+        <w:spacing w:after="0" w:line="240" w:lineRule="auto"/>
+        <w:jc w:val="both"/>
+        <w:rPr>
+          <w:rFonts w:ascii="Century Schoolbook" w:hAnsi="Century Schoolbook" w:cs="Times New Roman"/>
+          <w:sz w:val="24"/>
+          <w:szCs w:val="24"/>
+        </w:rPr>
+      </w:pPr>
+      <w:r>
+        <w:rPr>
+          <w:rFonts w:ascii="Century Schoolbook" w:hAnsi="Century Schoolbook" w:cs="Times New Roman"/>
+          <w:sz w:val="24"/>
+          <w:szCs w:val="24"/>
+        </w:rPr>
+        <w:t>Функциональный режи</w:t>
+      </w:r>
+      <w:r>
+        <w:rPr>
+          <w:rFonts w:ascii="Century Schoolbook" w:hAnsi="Century Schoolbook" w:cs="Times New Roman"/>
+          <w:sz w:val="24"/>
+          <w:szCs w:val="24"/>
+        </w:rPr>
+        <w:t xml:space="preserve">м работает наоборот: данные исходят и возвращаются в один и тот же сервис. Если в </w:t>
+      </w:r>
+      <w:r>
+        <w:rPr>
+          <w:rFonts w:ascii="Century Schoolbook" w:hAnsi="Century Schoolbook" w:cs="Times New Roman"/>
+          <w:sz w:val="24"/>
+          <w:szCs w:val="24"/>
+        </w:rPr>
+        <w:t xml:space="preserve">конвейерном </w:t>
+      </w:r>
+      <w:r>
+        <w:rPr>
+          <w:rFonts w:ascii="Century Schoolbook" w:hAnsi="Century Schoolbook" w:cs="Times New Roman"/>
+          <w:sz w:val="24"/>
+          <w:szCs w:val="24"/>
+        </w:rPr>
+        <w:t>режиме при обработке данные</w:t>
+      </w:r>
+      <w:r>
+        <w:rPr>
+          <w:rFonts w:ascii="Century Schoolbook" w:hAnsi="Century Schoolbook" w:cs="Times New Roman"/>
+          <w:sz w:val="24"/>
+          <w:szCs w:val="24"/>
+        </w:rPr>
+        <w:t xml:space="preserve"> всегда</w:t>
+      </w:r>
+      <w:r>
+        <w:rPr>
+          <w:rFonts w:ascii="Century Schoolbook" w:hAnsi="Century Schoolbook" w:cs="Times New Roman"/>
+          <w:sz w:val="24"/>
+          <w:szCs w:val="24"/>
+        </w:rPr>
+        <w:t xml:space="preserve"> проходили насквозь, то в </w:t>
+      </w:r>
+      <w:r>
+        <w:rPr>
+          <w:rFonts w:ascii="Century Schoolbook" w:hAnsi="Century Schoolbook" w:cs="Times New Roman"/>
+          <w:sz w:val="24"/>
+          <w:szCs w:val="24"/>
+        </w:rPr>
+        <w:t>функциональном данные проходят насквозь только в конечных сервисах (таких</w:t>
+      </w:r>
+      <w:r>
+        <w:rPr>
+          <w:rFonts w:ascii="Century Schoolbook" w:hAnsi="Century Schoolbook" w:cs="Times New Roman"/>
+          <w:sz w:val="24"/>
+          <w:szCs w:val="24"/>
+        </w:rPr>
+        <w:t>, которые сами не вызывают другие сервисы</w:t>
+      </w:r>
+      <w:r>
+        <w:rPr>
+          <w:rFonts w:ascii="Century Schoolbook" w:hAnsi="Century Schoolbook" w:cs="Times New Roman"/>
+          <w:sz w:val="24"/>
+          <w:szCs w:val="24"/>
+        </w:rPr>
+        <w:t>)</w:t>
+      </w:r>
+      <w:r>
+        <w:rPr>
+          <w:rFonts w:ascii="Century Schoolbook" w:hAnsi="Century Schoolbook" w:cs="Times New Roman"/>
+          <w:sz w:val="24"/>
+          <w:szCs w:val="24"/>
+        </w:rPr>
+        <w:t>. В других же сервисах в один из моментов выполнялась бы отправка данных на сервер и ожидание ответа</w:t>
+      </w:r>
+      <w:r>
+        <w:rPr>
+          <w:rFonts w:ascii="Century Schoolbook" w:hAnsi="Century Schoolbook" w:cs="Times New Roman"/>
+          <w:sz w:val="24"/>
+          <w:szCs w:val="24"/>
+        </w:rPr>
+        <w:t>, из-за чего эти сервисы были бы недоступны (ожидали возвращение ответа – как обычная функция).</w:t>
+      </w:r>
+    </w:p>
+    <w:p>
+      <w:pPr>
+        <w:spacing w:line="240" w:lineRule="auto"/>
+        <w:jc w:val="both"/>
+        <w:rPr>
+          <w:rFonts w:ascii="Century Schoolbook" w:hAnsi="Century Schoolbook" w:cs="Times New Roman"/>
+          <w:sz w:val="24"/>
+          <w:szCs w:val="24"/>
+        </w:rPr>
+      </w:pPr>
+      <w:r>
+        <w:rPr>
+          <w:rFonts w:ascii="Century Schoolbook" w:hAnsi="Century Schoolbook" w:cs="Times New Roman"/>
+          <w:sz w:val="24"/>
+          <w:szCs w:val="24"/>
+        </w:rPr>
+        <w:t>Схематически</w:t>
+      </w:r>
+      <w:r>
+        <w:rPr>
+          <w:rFonts w:ascii="Century Schoolbook" w:hAnsi="Century Schoolbook" w:cs="Times New Roman"/>
+          <w:sz w:val="24"/>
+          <w:szCs w:val="24"/>
+        </w:rPr>
+        <w:t xml:space="preserve"> этот режим представлен на рисунке ниже.</w:t>
+      </w:r>
+      <w:r>
+        <w:rPr>
+          <w:rFonts w:ascii="Century Schoolbook" w:hAnsi="Century Schoolbook" w:cs="Times New Roman"/>
+          <w:sz w:val="24"/>
+          <w:szCs w:val="24"/>
+        </w:rPr>
+        <w:br/>
+        <w:t xml:space="preserve">Важным полюсом данного режима является его более лёгкая масштабируемость </w:t>
+      </w:r>
+      <w:r>
+        <w:rPr>
+          <w:rFonts w:ascii="Century Schoolbook" w:hAnsi="Century Schoolbook" w:cs="Times New Roman"/>
+          <w:sz w:val="24"/>
+          <w:szCs w:val="24"/>
+        </w:rPr>
+        <w:t>и меньшая связанность микро-сервисов друг с другом. Также появляется возможность использовать один и тот же сервис на разных этапах обработки данных, что также может быть удобно.</w:t>
+      </w:r>
+      <w:r>
+        <w:rPr>
+          <w:rFonts w:ascii="Century Schoolbook" w:hAnsi="Century Schoolbook" w:cs="Times New Roman"/>
+          <w:sz w:val="24"/>
+          <w:szCs w:val="24"/>
+        </w:rPr>
+        <w:t xml:space="preserve"> На рисунке это показано пунктирной линией. </w:t>
+      </w:r>
+      <w:r>
+        <w:rPr>
+          <w:rFonts w:ascii="Century Schoolbook" w:hAnsi="Century Schoolbook" w:cs="Times New Roman"/>
+          <w:sz w:val="24"/>
+          <w:szCs w:val="24"/>
+        </w:rPr>
+        <w:t xml:space="preserve">Как можно заметить, ввод и вывод выполняются из одного и того же сервиса, более того, в рамках одного запроса. Далее первый сервис вызывает </w:t>
+      </w:r>
+      <w:r>
+        <w:rPr>
+          <w:rFonts w:ascii="Century Schoolbook" w:hAnsi="Century Schoolbook" w:cs="Times New Roman"/>
+          <w:sz w:val="24"/>
+          <w:szCs w:val="24"/>
+        </w:rPr>
+        <w:t>второй и ждёт его результата, но второй тоже делает сам не всё, поэтому вызывает сначала 3-й, а потом и 4-й</w:t>
+      </w:r>
+      <w:r>
+        <w:rPr>
+          <w:rFonts w:ascii="Century Schoolbook" w:hAnsi="Century Schoolbook" w:cs="Times New Roman"/>
+          <w:sz w:val="24"/>
+          <w:szCs w:val="24"/>
+        </w:rPr>
+        <w:t xml:space="preserve">, которые тоже сами делают не все и т.д. В итоге получается, что </w:t>
+      </w:r>
+      <w:r>
+        <w:rPr>
+          <w:rFonts w:ascii="Century Schoolbook" w:hAnsi="Century Schoolbook" w:cs="Times New Roman"/>
+          <w:sz w:val="24"/>
+          <w:szCs w:val="24"/>
+        </w:rPr>
+        <w:t>время выполнения запроса первым сервисом складывается из времени выполнения всеми сервисами.</w:t>
+      </w:r>
+    </w:p>
+    <w:p>
+      <w:pPr>
+        <w:spacing w:line="240" w:lineRule="auto"/>
+        <w:jc w:val="both"/>
+        <w:rPr>
+          <w:rFonts w:ascii="Century Schoolbook" w:hAnsi="Century Schoolbook" w:cs="Times New Roman"/>
+          <w:sz w:val="24"/>
+          <w:szCs w:val="24"/>
+        </w:rPr>
+      </w:pPr>
+      <w:r>
+        <w:object w:dxaOrig="12406" w:dyaOrig="6286" w14:anchorId="228775AB">
+          <v:shape id="_x0000_i1029" type="#_x0000_t75" style="width:510pt;height:258pt" o:ole="">
+            <v:imagedata r:id="rId13" o:title=""/>
+          </v:shape>
+          <o:OLEObject Type="Embed" ProgID="Visio.Drawing.15" ShapeID="_x0000_i1029" DrawAspect="Content" ObjectID="_1695092865" r:id="rId14"/>
+        </w:object>
+      </w:r>
+    </w:p>
+    <w:p>
+      <w:pPr>
+        <w:spacing w:after="0" w:line="240" w:lineRule="auto"/>
+        <w:jc w:val="both"/>
+        <w:rPr>
+          <w:rFonts w:ascii="Century Schoolbook" w:hAnsi="Century Schoolbook" w:cs="Times New Roman"/>
+          <w:sz w:val="24"/>
+          <w:szCs w:val="24"/>
+        </w:rPr>
+      </w:pPr>
+      <w:r>
+        <w:rPr>
+          <w:rFonts w:ascii="Century Schoolbook" w:hAnsi="Century Schoolbook" w:cs="Times New Roman"/>
+          <w:sz w:val="24"/>
+          <w:szCs w:val="24"/>
+        </w:rPr>
+        <w:t xml:space="preserve">Важно также не запутать </w:t>
+      </w:r>
+      <w:r>
+        <w:rPr>
+          <w:rFonts w:ascii="Century Schoolbook" w:hAnsi="Century Schoolbook" w:cs="Times New Roman"/>
+          <w:sz w:val="24"/>
+          <w:szCs w:val="24"/>
+        </w:rPr>
+        <w:t xml:space="preserve">пользователя с порядком отправки и получения, ведь если сервис сначала получает, а потом отправляет, то </w:t>
+      </w:r>
+      <w:r>
+        <w:rPr>
+          <w:rFonts w:ascii="Century Schoolbook" w:hAnsi="Century Schoolbook" w:cs="Times New Roman"/>
+          <w:sz w:val="24"/>
+          <w:szCs w:val="24"/>
+        </w:rPr>
+        <w:t>обрабатывает данные этот сервис, но если порядка наоборот (сначала отправляет, а потом получает), то значит данные обрабатывает другой сервис, а этот является «заказчиком».</w:t>
+      </w:r>
+    </w:p>
+    <w:p>
+      <w:pPr>
+        <w:pStyle w:val="a7"/>
+        <w:numPr>
+          <w:ilvl w:val="0"/>
+          <w:numId w:val="5"/>
+        </w:numPr>
+        <w:spacing w:after="0" w:line="240" w:lineRule="auto"/>
+        <w:ind w:left="0" w:firstLine="426"/>
+        <w:jc w:val="both"/>
+        <w:rPr>
+          <w:rFonts w:ascii="Century Schoolbook" w:hAnsi="Century Schoolbook" w:cs="Times New Roman"/>
+          <w:sz w:val="24"/>
+          <w:szCs w:val="24"/>
+        </w:rPr>
+      </w:pPr>
+      <w:r>
+        <w:rPr>
+          <w:rFonts w:ascii="Century Schoolbook" w:hAnsi="Century Schoolbook" w:cs="Times New Roman"/>
+          <w:sz w:val="24"/>
+          <w:szCs w:val="24"/>
+        </w:rPr>
+        <w:t xml:space="preserve">Важно следить за отправляемыми </w:t>
+      </w:r>
+      <w:r>
+        <w:rPr>
+          <w:rFonts w:ascii="Century Schoolbook" w:hAnsi="Century Schoolbook" w:cs="Times New Roman"/>
+          <w:sz w:val="24"/>
+          <w:szCs w:val="24"/>
+          <w:lang w:val="en-US"/>
+        </w:rPr>
+        <w:t>mime</w:t>
+      </w:r>
+      <w:r>
+        <w:rPr>
+          <w:rFonts w:ascii="Century Schoolbook" w:hAnsi="Century Schoolbook" w:cs="Times New Roman"/>
+          <w:sz w:val="24"/>
+          <w:szCs w:val="24"/>
+        </w:rPr>
+        <w:t xml:space="preserve">-типами. </w:t>
+      </w:r>
+      <w:r>
+        <w:rPr>
+          <w:rFonts w:ascii="Century Schoolbook" w:hAnsi="Century Schoolbook" w:cs="Times New Roman"/>
+          <w:sz w:val="24"/>
+          <w:szCs w:val="24"/>
+        </w:rPr>
+        <w:t xml:space="preserve">Дело в том, что сервер не принимает </w:t>
+      </w:r>
+      <w:r>
+        <w:rPr>
+          <w:rFonts w:ascii="Century Schoolbook" w:hAnsi="Century Schoolbook" w:cs="Times New Roman"/>
+          <w:sz w:val="24"/>
+          <w:szCs w:val="24"/>
+          <w:lang w:val="en-US"/>
+        </w:rPr>
+        <w:t>POST</w:t>
+      </w:r>
+      <w:r>
+        <w:rPr>
+          <w:rFonts w:ascii="Century Schoolbook" w:hAnsi="Century Schoolbook" w:cs="Times New Roman"/>
+          <w:sz w:val="24"/>
+          <w:szCs w:val="24"/>
+        </w:rPr>
+        <w:t xml:space="preserve">-запросы, в которых </w:t>
+      </w:r>
+      <w:r>
+        <w:rPr>
+          <w:rFonts w:ascii="Century Schoolbook" w:hAnsi="Century Schoolbook" w:cs="Times New Roman"/>
+          <w:sz w:val="24"/>
+          <w:szCs w:val="24"/>
+        </w:rPr>
+        <w:t xml:space="preserve">заголовок </w:t>
+      </w:r>
+      <w:r>
+        <w:rPr>
+          <w:rFonts w:ascii="Century Schoolbook" w:hAnsi="Century Schoolbook" w:cs="Times New Roman"/>
+          <w:sz w:val="24"/>
+          <w:szCs w:val="24"/>
+          <w:lang w:val="en-US"/>
+        </w:rPr>
+        <w:t>CONTENT</w:t>
+      </w:r>
+      <w:r>
+        <w:rPr>
+          <w:rFonts w:ascii="Century Schoolbook" w:hAnsi="Century Schoolbook" w:cs="Times New Roman"/>
+          <w:sz w:val="24"/>
+          <w:szCs w:val="24"/>
+        </w:rPr>
+        <w:t>-</w:t>
+      </w:r>
+      <w:r>
+        <w:rPr>
+          <w:rFonts w:ascii="Century Schoolbook" w:hAnsi="Century Schoolbook" w:cs="Times New Roman"/>
+          <w:sz w:val="24"/>
+          <w:szCs w:val="24"/>
+          <w:lang w:val="en-US"/>
+        </w:rPr>
+        <w:t>TYPE</w:t>
+      </w:r>
+      <w:r>
+        <w:rPr>
+          <w:rFonts w:ascii="Century Schoolbook" w:hAnsi="Century Schoolbook" w:cs="Times New Roman"/>
+          <w:sz w:val="24"/>
+          <w:szCs w:val="24"/>
+        </w:rPr>
+        <w:t xml:space="preserve"> не содержит «</w:t>
+      </w:r>
+      <w:proofErr w:type="spellStart"/>
+      <w:r>
+        <w:rPr>
+          <w:rFonts w:ascii="Century Schoolbook" w:hAnsi="Century Schoolbook" w:cs="Times New Roman"/>
+          <w:sz w:val="24"/>
+          <w:szCs w:val="24"/>
+        </w:rPr>
+        <w:t>application</w:t>
+      </w:r>
+      <w:proofErr w:type="spellEnd"/>
+      <w:r>
+        <w:rPr>
+          <w:rFonts w:ascii="Century Schoolbook" w:hAnsi="Century Schoolbook" w:cs="Times New Roman"/>
+          <w:sz w:val="24"/>
+          <w:szCs w:val="24"/>
+        </w:rPr>
+        <w:t>/</w:t>
+      </w:r>
+      <w:proofErr w:type="spellStart"/>
+      <w:r>
+        <w:rPr>
+          <w:rFonts w:ascii="Century Schoolbook" w:hAnsi="Century Schoolbook" w:cs="Times New Roman"/>
+          <w:sz w:val="24"/>
+          <w:szCs w:val="24"/>
+        </w:rPr>
+        <w:t>json</w:t>
+      </w:r>
+      <w:proofErr w:type="spellEnd"/>
+      <w:r>
+        <w:rPr>
+          <w:rFonts w:ascii="Century Schoolbook" w:hAnsi="Century Schoolbook" w:cs="Times New Roman"/>
+          <w:sz w:val="24"/>
+          <w:szCs w:val="24"/>
+        </w:rPr>
+        <w:t xml:space="preserve">». Это необходимо, так как сервер принимает данные исключительно в формате </w:t>
+      </w:r>
+      <w:r>
+        <w:rPr>
+          <w:rFonts w:ascii="Century Schoolbook" w:hAnsi="Century Schoolbook" w:cs="Times New Roman"/>
+          <w:sz w:val="24"/>
+          <w:szCs w:val="24"/>
+          <w:lang w:val="en-US"/>
+        </w:rPr>
+        <w:t>JSON</w:t>
+      </w:r>
+      <w:r>
+        <w:rPr>
+          <w:rFonts w:ascii="Century Schoolbook" w:hAnsi="Century Schoolbook" w:cs="Times New Roman"/>
+          <w:sz w:val="24"/>
+          <w:szCs w:val="24"/>
+        </w:rPr>
+        <w:t xml:space="preserve">. Помимо этого, сервер отправляет данные также только в формате </w:t>
+      </w:r>
+      <w:r>
+        <w:rPr>
+          <w:rFonts w:ascii="Century Schoolbook" w:hAnsi="Century Schoolbook" w:cs="Times New Roman"/>
+          <w:sz w:val="24"/>
+          <w:szCs w:val="24"/>
+          <w:lang w:val="en-US"/>
+        </w:rPr>
+        <w:t>JSON</w:t>
+      </w:r>
+      <w:r>
+        <w:rPr>
+          <w:rFonts w:ascii="Century Schoolbook" w:hAnsi="Century Schoolbook" w:cs="Times New Roman"/>
+          <w:sz w:val="24"/>
+          <w:szCs w:val="24"/>
+        </w:rPr>
+        <w:t xml:space="preserve">, так что </w:t>
+      </w:r>
+      <w:r>
+        <w:rPr>
+          <w:rFonts w:ascii="Century Schoolbook" w:hAnsi="Century Schoolbook" w:cs="Times New Roman"/>
+          <w:sz w:val="24"/>
+          <w:szCs w:val="24"/>
+        </w:rPr>
+        <w:t xml:space="preserve">клиент также может установить требование на </w:t>
+      </w:r>
+      <w:r>
+        <w:rPr>
+          <w:rFonts w:ascii="Century Schoolbook" w:hAnsi="Century Schoolbook" w:cs="Times New Roman"/>
+          <w:sz w:val="24"/>
+          <w:szCs w:val="24"/>
+        </w:rPr>
+        <w:t>«</w:t>
+      </w:r>
+      <w:proofErr w:type="spellStart"/>
+      <w:r>
+        <w:rPr>
+          <w:rFonts w:ascii="Century Schoolbook" w:hAnsi="Century Schoolbook" w:cs="Times New Roman"/>
+          <w:sz w:val="24"/>
+          <w:szCs w:val="24"/>
+        </w:rPr>
+        <w:t>application</w:t>
+      </w:r>
+      <w:proofErr w:type="spellEnd"/>
+      <w:r>
+        <w:rPr>
+          <w:rFonts w:ascii="Century Schoolbook" w:hAnsi="Century Schoolbook" w:cs="Times New Roman"/>
+          <w:sz w:val="24"/>
+          <w:szCs w:val="24"/>
+        </w:rPr>
+        <w:t>/</w:t>
+      </w:r>
+      <w:proofErr w:type="spellStart"/>
+      <w:r>
+        <w:rPr>
+          <w:rFonts w:ascii="Century Schoolbook" w:hAnsi="Century Schoolbook" w:cs="Times New Roman"/>
+          <w:sz w:val="24"/>
+          <w:szCs w:val="24"/>
+        </w:rPr>
+        <w:t>json</w:t>
+      </w:r>
+      <w:proofErr w:type="spellEnd"/>
+      <w:r>
+        <w:rPr>
+          <w:rFonts w:ascii="Century Schoolbook" w:hAnsi="Century Schoolbook" w:cs="Times New Roman"/>
+          <w:sz w:val="24"/>
+          <w:szCs w:val="24"/>
+        </w:rPr>
+        <w:t>»</w:t>
+      </w:r>
+      <w:r>
+        <w:rPr>
+          <w:rFonts w:ascii="Century Schoolbook" w:hAnsi="Century Schoolbook" w:cs="Times New Roman"/>
+          <w:sz w:val="24"/>
+          <w:szCs w:val="24"/>
+        </w:rPr>
+        <w:t xml:space="preserve"> в </w:t>
+      </w:r>
+      <w:r>
+        <w:rPr>
+          <w:rFonts w:ascii="Century Schoolbook" w:hAnsi="Century Schoolbook" w:cs="Times New Roman"/>
+          <w:sz w:val="24"/>
+          <w:szCs w:val="24"/>
+          <w:lang w:val="en-US"/>
+        </w:rPr>
+        <w:t>CONTENT</w:t>
+      </w:r>
+      <w:r>
+        <w:rPr>
+          <w:rFonts w:ascii="Century Schoolbook" w:hAnsi="Century Schoolbook" w:cs="Times New Roman"/>
+          <w:sz w:val="24"/>
+          <w:szCs w:val="24"/>
+        </w:rPr>
+        <w:t>-</w:t>
+      </w:r>
+      <w:r>
+        <w:rPr>
+          <w:rFonts w:ascii="Century Schoolbook" w:hAnsi="Century Schoolbook" w:cs="Times New Roman"/>
+          <w:sz w:val="24"/>
+          <w:szCs w:val="24"/>
+          <w:lang w:val="en-US"/>
+        </w:rPr>
+        <w:t>TYPE</w:t>
+      </w:r>
+      <w:r>
+        <w:rPr>
+          <w:rFonts w:ascii="Century Schoolbook" w:hAnsi="Century Schoolbook" w:cs="Times New Roman"/>
+          <w:sz w:val="24"/>
+          <w:szCs w:val="24"/>
+        </w:rPr>
+        <w:t>.</w:t>
+      </w:r>
+    </w:p>
+    <w:p>
+      <w:pPr>
+        <w:pStyle w:val="a7"/>
+        <w:numPr>
+          <w:ilvl w:val="0"/>
+          <w:numId w:val="5"/>
+        </w:numPr>
+        <w:spacing w:after="0" w:line="240" w:lineRule="auto"/>
+        <w:ind w:left="0" w:firstLine="426"/>
+        <w:jc w:val="both"/>
+        <w:rPr>
+          <w:rFonts w:ascii="Century Schoolbook" w:hAnsi="Century Schoolbook" w:cs="Times New Roman"/>
+          <w:sz w:val="24"/>
+          <w:szCs w:val="24"/>
+        </w:rPr>
+      </w:pPr>
+      <w:r>
+        <w:rPr>
+          <w:rFonts w:ascii="Century Schoolbook" w:hAnsi="Century Schoolbook" w:cs="Times New Roman"/>
+          <w:sz w:val="24"/>
+          <w:szCs w:val="24"/>
+        </w:rPr>
+        <w:t xml:space="preserve">Важно следить за отправляемой и принимаемой кодировкой. Сервер работает только с </w:t>
+      </w:r>
+      <w:r>
+        <w:rPr>
+          <w:rFonts w:ascii="Century Schoolbook" w:hAnsi="Century Schoolbook" w:cs="Times New Roman"/>
+          <w:sz w:val="24"/>
+          <w:szCs w:val="24"/>
+          <w:lang w:val="en-US"/>
+        </w:rPr>
+        <w:t>UTF</w:t>
+      </w:r>
+      <w:r>
+        <w:rPr>
+          <w:rFonts w:ascii="Century Schoolbook" w:hAnsi="Century Schoolbook" w:cs="Times New Roman"/>
+          <w:sz w:val="24"/>
+          <w:szCs w:val="24"/>
+        </w:rPr>
+        <w:t>-8.</w:t>
+      </w:r>
+    </w:p>
+    <w:p>
+      <w:pPr>
+        <w:pStyle w:val="a7"/>
+        <w:numPr>
+          <w:ilvl w:val="0"/>
+          <w:numId w:val="5"/>
+        </w:numPr>
+        <w:spacing w:after="0" w:line="240" w:lineRule="auto"/>
+        <w:ind w:left="0" w:firstLine="426"/>
+        <w:jc w:val="both"/>
+        <w:rPr>
+          <w:rFonts w:ascii="Century Schoolbook" w:hAnsi="Century Schoolbook" w:cs="Times New Roman"/>
+          <w:sz w:val="24"/>
+          <w:szCs w:val="24"/>
+        </w:rPr>
+      </w:pPr>
+      <w:r>
+        <w:rPr>
+          <w:rFonts w:ascii="Century Schoolbook" w:hAnsi="Century Schoolbook" w:cs="Times New Roman"/>
+          <w:sz w:val="24"/>
+          <w:szCs w:val="24"/>
+        </w:rPr>
+        <w:t>Важно выполнять кодирование значений полей «</w:t>
+      </w:r>
+      <w:r>
+        <w:rPr>
+          <w:rFonts w:ascii="Century Schoolbook" w:hAnsi="Century Schoolbook" w:cs="Times New Roman"/>
+          <w:sz w:val="24"/>
+          <w:szCs w:val="24"/>
+          <w:lang w:val="en-US"/>
+        </w:rPr>
+        <w:t>type</w:t>
+      </w:r>
+      <w:r>
+        <w:rPr>
+          <w:rFonts w:ascii="Century Schoolbook" w:hAnsi="Century Schoolbook" w:cs="Times New Roman"/>
+          <w:sz w:val="24"/>
+          <w:szCs w:val="24"/>
+        </w:rPr>
+        <w:t>» и «</w:t>
+      </w:r>
+      <w:r>
+        <w:rPr>
+          <w:rFonts w:ascii="Century Schoolbook" w:hAnsi="Century Schoolbook" w:cs="Times New Roman"/>
+          <w:sz w:val="24"/>
+          <w:szCs w:val="24"/>
+          <w:lang w:val="en-US"/>
+        </w:rPr>
+        <w:t>id</w:t>
+      </w:r>
+      <w:r>
+        <w:rPr>
+          <w:rFonts w:ascii="Century Schoolbook" w:hAnsi="Century Schoolbook" w:cs="Times New Roman"/>
+          <w:sz w:val="24"/>
+          <w:szCs w:val="24"/>
+        </w:rPr>
+        <w:t xml:space="preserve">» в соответствии с правилами для </w:t>
+      </w:r>
+      <w:r>
+        <w:rPr>
+          <w:rFonts w:ascii="Century Schoolbook" w:hAnsi="Century Schoolbook" w:cs="Times New Roman"/>
+          <w:sz w:val="24"/>
+          <w:szCs w:val="24"/>
+          <w:lang w:val="en-US"/>
+        </w:rPr>
+        <w:t>URL</w:t>
+      </w:r>
+      <w:r>
+        <w:rPr>
+          <w:rFonts w:ascii="Century Schoolbook" w:hAnsi="Century Schoolbook" w:cs="Times New Roman"/>
+          <w:sz w:val="24"/>
+          <w:szCs w:val="24"/>
+        </w:rPr>
+        <w:t>.</w:t>
+      </w:r>
+    </w:p>
+    <w:p>
+      <w:pPr>
+        <w:pStyle w:val="a7"/>
+        <w:numPr>
+          <w:ilvl w:val="0"/>
+          <w:numId w:val="5"/>
+        </w:numPr>
+        <w:spacing w:after="0" w:line="240" w:lineRule="auto"/>
+        <w:ind w:left="0" w:firstLine="426"/>
+        <w:jc w:val="both"/>
+        <w:rPr>
+          <w:rFonts w:ascii="Century Schoolbook" w:hAnsi="Century Schoolbook" w:cs="Times New Roman"/>
+          <w:sz w:val="24"/>
+          <w:szCs w:val="24"/>
+        </w:rPr>
+      </w:pPr>
+      <w:r>
+        <w:rPr>
+          <w:rFonts w:ascii="Century Schoolbook" w:hAnsi="Century Schoolbook" w:cs="Times New Roman"/>
+          <w:sz w:val="24"/>
+          <w:szCs w:val="24"/>
+        </w:rPr>
+        <w:t xml:space="preserve">Важно не допускать (выдавать ошибку) при комбинации </w:t>
+      </w:r>
+      <w:r>
+        <w:rPr>
+          <w:rFonts w:ascii="Century Schoolbook" w:hAnsi="Century Schoolbook" w:cs="Times New Roman"/>
+          <w:sz w:val="24"/>
+          <w:szCs w:val="24"/>
+        </w:rPr>
+        <w:t>«</w:t>
+      </w:r>
+      <w:proofErr w:type="spellStart"/>
+      <w:r>
+        <w:rPr>
+          <w:rFonts w:ascii="Century Schoolbook" w:hAnsi="Century Schoolbook" w:cs="Times New Roman"/>
+          <w:sz w:val="24"/>
+          <w:szCs w:val="24"/>
+        </w:rPr>
+        <w:t>type</w:t>
+      </w:r>
+      <w:proofErr w:type="spellEnd"/>
+      <w:r>
+        <w:rPr>
+          <w:rFonts w:ascii="Century Schoolbook" w:hAnsi="Century Schoolbook" w:cs="Times New Roman"/>
+          <w:sz w:val="24"/>
+          <w:szCs w:val="24"/>
+        </w:rPr>
+        <w:t>» равен «</w:t>
+      </w:r>
+      <w:proofErr w:type="spellStart"/>
+      <w:r>
+        <w:rPr>
+          <w:rFonts w:ascii="Century Schoolbook" w:hAnsi="Century Schoolbook" w:cs="Times New Roman"/>
+          <w:sz w:val="24"/>
+          <w:szCs w:val="24"/>
+        </w:rPr>
+        <w:t>null</w:t>
+      </w:r>
+      <w:proofErr w:type="spellEnd"/>
+      <w:r>
+        <w:rPr>
+          <w:rFonts w:ascii="Century Schoolbook" w:hAnsi="Century Schoolbook" w:cs="Times New Roman"/>
+          <w:sz w:val="24"/>
+          <w:szCs w:val="24"/>
+        </w:rPr>
+        <w:t>» и «</w:t>
+      </w:r>
+      <w:proofErr w:type="spellStart"/>
+      <w:r>
+        <w:rPr>
+          <w:rFonts w:ascii="Century Schoolbook" w:hAnsi="Century Schoolbook" w:cs="Times New Roman"/>
+          <w:sz w:val="24"/>
+          <w:szCs w:val="24"/>
+        </w:rPr>
+        <w:t>visibleId</w:t>
+      </w:r>
+      <w:proofErr w:type="spellEnd"/>
+      <w:r>
+        <w:rPr>
+          <w:rFonts w:ascii="Century Schoolbook" w:hAnsi="Century Schoolbook" w:cs="Times New Roman"/>
+          <w:sz w:val="24"/>
+          <w:szCs w:val="24"/>
+        </w:rPr>
+        <w:t>» равен «</w:t>
+      </w:r>
+      <w:proofErr w:type="spellStart"/>
+      <w:r>
+        <w:rPr>
+          <w:rFonts w:ascii="Century Schoolbook" w:hAnsi="Century Schoolbook" w:cs="Times New Roman"/>
+          <w:sz w:val="24"/>
+          <w:szCs w:val="24"/>
+        </w:rPr>
+        <w:t>false</w:t>
+      </w:r>
+      <w:proofErr w:type="spellEnd"/>
+      <w:r>
+        <w:rPr>
+          <w:rFonts w:ascii="Century Schoolbook" w:hAnsi="Century Schoolbook" w:cs="Times New Roman"/>
+          <w:sz w:val="24"/>
+          <w:szCs w:val="24"/>
+        </w:rPr>
+        <w:t>»</w:t>
+      </w:r>
+      <w:r>
+        <w:rPr>
+          <w:rFonts w:ascii="Century Schoolbook" w:hAnsi="Century Schoolbook" w:cs="Times New Roman"/>
+          <w:sz w:val="24"/>
+          <w:szCs w:val="24"/>
+        </w:rPr>
+        <w:t xml:space="preserve">. Сервер не пропустит пакет с такой </w:t>
+      </w:r>
+      <w:r>
+        <w:rPr>
+          <w:rFonts w:ascii="Century Schoolbook" w:hAnsi="Century Schoolbook" w:cs="Times New Roman"/>
+          <w:sz w:val="24"/>
+          <w:szCs w:val="24"/>
+        </w:rPr>
+        <w:t>комбинацией (выдаст ошибку 4</w:t>
+      </w:r>
+      <w:r>
+        <w:rPr>
+          <w:rFonts w:ascii="Century Schoolbook" w:hAnsi="Century Schoolbook" w:cs="Times New Roman"/>
+          <w:sz w:val="24"/>
+          <w:szCs w:val="24"/>
+          <w:lang w:val="en-US"/>
+        </w:rPr>
+        <w:t>xx</w:t>
+      </w:r>
+      <w:r>
+        <w:rPr>
+          <w:rFonts w:ascii="Century Schoolbook" w:hAnsi="Century Schoolbook" w:cs="Times New Roman"/>
+          <w:sz w:val="24"/>
+          <w:szCs w:val="24"/>
+        </w:rPr>
+        <w:t>)</w:t>
+      </w:r>
+      <w:r>
+        <w:rPr>
+          <w:rFonts w:ascii="Century Schoolbook" w:hAnsi="Century Schoolbook" w:cs="Times New Roman"/>
+          <w:sz w:val="24"/>
+          <w:szCs w:val="24"/>
+        </w:rPr>
+        <w:t xml:space="preserve">, так что лучше </w:t>
+      </w:r>
+      <w:r>
+        <w:rPr>
+          <w:rFonts w:ascii="Century Schoolbook" w:hAnsi="Century Schoolbook" w:cs="Times New Roman"/>
+          <w:sz w:val="24"/>
+          <w:szCs w:val="24"/>
+        </w:rPr>
+        <w:t>выполнить проверку на стороне клиента и выдать понятное сообщение об ошибке.</w:t>
+      </w:r>
+    </w:p>
+    <w:p>
+      <w:pPr>
+        <w:pStyle w:val="a7"/>
+        <w:numPr>
+          <w:ilvl w:val="0"/>
+          <w:numId w:val="5"/>
+        </w:numPr>
+        <w:spacing w:after="0" w:line="240" w:lineRule="auto"/>
+        <w:ind w:left="0" w:firstLine="426"/>
+        <w:jc w:val="both"/>
+        <w:rPr>
+          <w:rFonts w:ascii="Century Schoolbook" w:hAnsi="Century Schoolbook" w:cs="Times New Roman"/>
+          <w:sz w:val="24"/>
+          <w:szCs w:val="24"/>
+        </w:rPr>
+      </w:pPr>
+      <w:r>
+        <w:rPr>
+          <w:rFonts w:ascii="Century Schoolbook" w:hAnsi="Century Schoolbook" w:cs="Times New Roman"/>
+          <w:sz w:val="24"/>
+          <w:szCs w:val="24"/>
+        </w:rPr>
+        <w:t xml:space="preserve">Важным является соблюдение правил процесса </w:t>
+      </w:r>
+      <w:r>
+        <w:rPr>
+          <w:rFonts w:ascii="Century Schoolbook" w:hAnsi="Century Schoolbook" w:cs="Times New Roman"/>
+          <w:sz w:val="24"/>
+          <w:szCs w:val="24"/>
+        </w:rPr>
+        <w:t xml:space="preserve">получения данных с сервера. В рамках данного процесса клиент выполняет запросы </w:t>
+      </w:r>
+      <w:r>
+        <w:rPr>
+          <w:rFonts w:ascii="Century Schoolbook" w:hAnsi="Century Schoolbook" w:cs="Times New Roman"/>
+          <w:sz w:val="24"/>
+          <w:szCs w:val="24"/>
+        </w:rPr>
+        <w:t>с</w:t>
+      </w:r>
+      <w:r>
+        <w:rPr>
+          <w:rFonts w:ascii="Century Schoolbook" w:hAnsi="Century Schoolbook" w:cs="Times New Roman"/>
+          <w:sz w:val="24"/>
+          <w:szCs w:val="24"/>
+        </w:rPr>
+        <w:t xml:space="preserve"> большим значением </w:t>
+      </w:r>
+      <w:r>
+        <w:rPr>
+          <w:rFonts w:ascii="Century Schoolbook" w:hAnsi="Century Schoolbook" w:cs="Times New Roman"/>
+          <w:sz w:val="24"/>
+          <w:szCs w:val="24"/>
+          <w:lang w:val="en-US"/>
+        </w:rPr>
+        <w:t>TIMEOUT</w:t>
+      </w:r>
+      <w:r>
+        <w:rPr>
+          <w:rFonts w:ascii="Century Schoolbook" w:hAnsi="Century Schoolbook" w:cs="Times New Roman"/>
+          <w:sz w:val="24"/>
+          <w:szCs w:val="24"/>
+        </w:rPr>
+        <w:t xml:space="preserve"> (</w:t>
+      </w:r>
+      <w:r>
+        <w:rPr>
+          <w:rFonts w:ascii="Century Schoolbook" w:hAnsi="Century Schoolbook" w:cs="Times New Roman"/>
+          <w:sz w:val="24"/>
+          <w:szCs w:val="24"/>
+        </w:rPr>
+        <w:t>желательно около 60 секунд</w:t>
+      </w:r>
+      <w:r>
+        <w:rPr>
+          <w:rFonts w:ascii="Century Schoolbook" w:hAnsi="Century Schoolbook" w:cs="Times New Roman"/>
+          <w:sz w:val="24"/>
+          <w:szCs w:val="24"/>
+        </w:rPr>
+        <w:t>)</w:t>
+      </w:r>
+      <w:r>
+        <w:rPr>
+          <w:rFonts w:ascii="Century Schoolbook" w:hAnsi="Century Schoolbook" w:cs="Times New Roman"/>
+          <w:sz w:val="24"/>
+          <w:szCs w:val="24"/>
+        </w:rPr>
+        <w:t xml:space="preserve">, на которые сервер отвечает с задержкой </w:t>
+      </w:r>
+      <w:r>
+        <w:rPr>
+          <w:rFonts w:ascii="Century Schoolbook" w:hAnsi="Century Schoolbook" w:cs="Times New Roman"/>
+          <w:sz w:val="24"/>
+          <w:szCs w:val="24"/>
+        </w:rPr>
+        <w:t xml:space="preserve">от </w:t>
+      </w:r>
+      <w:r>
+        <w:rPr>
+          <w:rFonts w:ascii="Century Schoolbook" w:hAnsi="Century Schoolbook" w:cs="Times New Roman"/>
+          <w:sz w:val="24"/>
+          <w:szCs w:val="24"/>
+        </w:rPr>
+        <w:t>25</w:t>
+      </w:r>
+      <w:r>
+        <w:rPr>
+          <w:rFonts w:ascii="Century Schoolbook" w:hAnsi="Century Schoolbook" w:cs="Times New Roman"/>
+          <w:sz w:val="24"/>
+          <w:szCs w:val="24"/>
+        </w:rPr>
+        <w:t xml:space="preserve"> до 50</w:t>
+      </w:r>
+      <w:r>
+        <w:rPr>
+          <w:rFonts w:ascii="Century Schoolbook" w:hAnsi="Century Schoolbook" w:cs="Times New Roman"/>
+          <w:sz w:val="24"/>
+          <w:szCs w:val="24"/>
+        </w:rPr>
+        <w:t xml:space="preserve"> секунд или меньше. Сервер отвечает либо 2</w:t>
+      </w:r>
+      <w:r>
+        <w:rPr>
+          <w:rFonts w:ascii="Century Schoolbook" w:hAnsi="Century Schoolbook" w:cs="Times New Roman"/>
+          <w:sz w:val="24"/>
+          <w:szCs w:val="24"/>
+          <w:lang w:val="en-US"/>
+        </w:rPr>
+        <w:t>xx</w:t>
+      </w:r>
+      <w:r>
+        <w:rPr>
+          <w:rFonts w:ascii="Century Schoolbook" w:hAnsi="Century Schoolbook" w:cs="Times New Roman"/>
+          <w:sz w:val="24"/>
+          <w:szCs w:val="24"/>
+        </w:rPr>
+        <w:t>, либо 408. Успешный код означает, что сервер отправил данные, а код 408</w:t>
+      </w:r>
+      <w:r>
+        <w:rPr>
+          <w:rFonts w:ascii="Century Schoolbook" w:hAnsi="Century Schoolbook" w:cs="Times New Roman"/>
+          <w:sz w:val="24"/>
+          <w:szCs w:val="24"/>
+        </w:rPr>
+        <w:t xml:space="preserve"> –</w:t>
+      </w:r>
+      <w:r>
+        <w:rPr>
+          <w:rFonts w:ascii="Century Schoolbook" w:hAnsi="Century Schoolbook" w:cs="Times New Roman"/>
+          <w:sz w:val="24"/>
+          <w:szCs w:val="24"/>
+        </w:rPr>
+        <w:t xml:space="preserve"> что время соединения вышло и </w:t>
+      </w:r>
+      <w:r>
+        <w:rPr>
+          <w:rFonts w:ascii="Century Schoolbook" w:hAnsi="Century Schoolbook" w:cs="Times New Roman"/>
+          <w:sz w:val="24"/>
+          <w:szCs w:val="24"/>
+        </w:rPr>
+        <w:t>нужно сделать новый запрос.</w:t>
+      </w:r>
+      <w:r>
+        <w:rPr>
+          <w:rFonts w:ascii="Century Schoolbook" w:hAnsi="Century Schoolbook" w:cs="Times New Roman"/>
+          <w:sz w:val="24"/>
+          <w:szCs w:val="24"/>
+        </w:rPr>
+        <w:t xml:space="preserve"> Такая организация позволит сервису гораздо быстрее среагировать на появление новых данных на сервере.</w:t>
+      </w:r>
+      <w:r>
+        <w:rPr>
+          <w:rFonts w:ascii="Century Schoolbook" w:hAnsi="Century Schoolbook" w:cs="Times New Roman"/>
+          <w:sz w:val="24"/>
+          <w:szCs w:val="24"/>
+        </w:rPr>
+        <w:t xml:space="preserve"> Если клиент разорвёт соединение раньше 25 секунд с момента создания соединения, это может стать причиной безвозвратной потери пакета, </w:t>
+      </w:r>
+      <w:r>
+        <w:rPr>
+          <w:rFonts w:ascii="Century Schoolbook" w:hAnsi="Century Schoolbook" w:cs="Times New Roman"/>
+          <w:sz w:val="24"/>
+          <w:szCs w:val="24"/>
+        </w:rPr>
+        <w:t>е</w:t>
+      </w:r>
+      <w:r>
+        <w:rPr>
+          <w:rFonts w:ascii="Century Schoolbook" w:hAnsi="Century Schoolbook" w:cs="Times New Roman"/>
+          <w:sz w:val="24"/>
+          <w:szCs w:val="24"/>
+        </w:rPr>
+        <w:t>с</w:t>
+      </w:r>
+      <w:r>
+        <w:rPr>
+          <w:rFonts w:ascii="Century Schoolbook" w:hAnsi="Century Schoolbook" w:cs="Times New Roman"/>
+          <w:sz w:val="24"/>
+          <w:szCs w:val="24"/>
+        </w:rPr>
+        <w:t>л</w:t>
+      </w:r>
+      <w:r>
+        <w:rPr>
+          <w:rFonts w:ascii="Century Schoolbook" w:hAnsi="Century Schoolbook" w:cs="Times New Roman"/>
+          <w:sz w:val="24"/>
+          <w:szCs w:val="24"/>
+        </w:rPr>
+        <w:t xml:space="preserve">и клиент </w:t>
+      </w:r>
+      <w:r>
+        <w:rPr>
+          <w:rFonts w:ascii="Century Schoolbook" w:hAnsi="Century Schoolbook" w:cs="Times New Roman"/>
+          <w:sz w:val="24"/>
+          <w:szCs w:val="24"/>
+        </w:rPr>
+        <w:t>разорвёт соединение по</w:t>
+      </w:r>
+      <w:r>
+        <w:rPr>
+          <w:rFonts w:ascii="Century Schoolbook" w:hAnsi="Century Schoolbook" w:cs="Times New Roman"/>
+          <w:sz w:val="24"/>
+          <w:szCs w:val="24"/>
+        </w:rPr>
+        <w:t xml:space="preserve"> прошествии 25 секунд (но всё-таки, желательно 30 т.к. измерени</w:t>
+      </w:r>
+      <w:r>
+        <w:rPr>
+          <w:rFonts w:ascii="Century Schoolbook" w:hAnsi="Century Schoolbook" w:cs="Times New Roman"/>
+          <w:sz w:val="24"/>
+          <w:szCs w:val="24"/>
+        </w:rPr>
+        <w:t>я</w:t>
+      </w:r>
+      <w:r>
+        <w:rPr>
+          <w:rFonts w:ascii="Century Schoolbook" w:hAnsi="Century Schoolbook" w:cs="Times New Roman"/>
+          <w:sz w:val="24"/>
+          <w:szCs w:val="24"/>
+        </w:rPr>
+        <w:t xml:space="preserve"> времени на</w:t>
+      </w:r>
+      <w:r>
+        <w:rPr>
+          <w:rFonts w:ascii="Century Schoolbook" w:hAnsi="Century Schoolbook" w:cs="Times New Roman"/>
+          <w:sz w:val="24"/>
+          <w:szCs w:val="24"/>
+        </w:rPr>
+        <w:t xml:space="preserve"> </w:t>
+      </w:r>
+      <w:r>
+        <w:rPr>
+          <w:rFonts w:ascii="Century Schoolbook" w:hAnsi="Century Schoolbook" w:cs="Times New Roman"/>
+          <w:sz w:val="24"/>
+          <w:szCs w:val="24"/>
+        </w:rPr>
+        <w:t xml:space="preserve">клиенте и сервере </w:t>
+      </w:r>
+      <w:r>
+        <w:rPr>
+          <w:rFonts w:ascii="Century Schoolbook" w:hAnsi="Century Schoolbook" w:cs="Times New Roman"/>
+          <w:sz w:val="24"/>
+          <w:szCs w:val="24"/>
+        </w:rPr>
+        <w:t>могут</w:t>
+      </w:r>
+      <w:r>
+        <w:rPr>
+          <w:rFonts w:ascii="Century Schoolbook" w:hAnsi="Century Schoolbook" w:cs="Times New Roman"/>
+          <w:sz w:val="24"/>
+          <w:szCs w:val="24"/>
+        </w:rPr>
+        <w:t xml:space="preserve"> немного отличаться</w:t>
+      </w:r>
+      <w:r>
+        <w:rPr>
+          <w:rFonts w:ascii="Century Schoolbook" w:hAnsi="Century Schoolbook" w:cs="Times New Roman"/>
+          <w:sz w:val="24"/>
+          <w:szCs w:val="24"/>
+        </w:rPr>
+        <w:t xml:space="preserve"> из-за задержек</w:t>
+      </w:r>
+      <w:r>
+        <w:rPr>
+          <w:rFonts w:ascii="Century Schoolbook" w:hAnsi="Century Schoolbook" w:cs="Times New Roman"/>
+          <w:sz w:val="24"/>
+          <w:szCs w:val="24"/>
+        </w:rPr>
+        <w:t xml:space="preserve">), </w:t>
+      </w:r>
+      <w:r>
+        <w:rPr>
+          <w:rFonts w:ascii="Century Schoolbook" w:hAnsi="Century Schoolbook" w:cs="Times New Roman"/>
+          <w:sz w:val="24"/>
+          <w:szCs w:val="24"/>
+        </w:rPr>
+        <w:t>то ничего плохого не случится – можно будет делать новый запрос. Однако,</w:t>
+      </w:r>
+      <w:r>
+        <w:rPr>
+          <w:rFonts w:ascii="Century Schoolbook" w:hAnsi="Century Schoolbook" w:cs="Times New Roman"/>
+          <w:sz w:val="24"/>
+          <w:szCs w:val="24"/>
+        </w:rPr>
+        <w:t xml:space="preserve"> </w:t>
+      </w:r>
+      <w:r>
+        <w:rPr>
+          <w:rFonts w:ascii="Century Schoolbook" w:hAnsi="Century Schoolbook" w:cs="Times New Roman"/>
+          <w:sz w:val="24"/>
+          <w:szCs w:val="24"/>
+        </w:rPr>
+        <w:t>гораздо проще получается доверить разрыв старого соединения серверу.</w:t>
+      </w:r>
+    </w:p>
+    <w:p>
+      <w:pPr>
+        <w:pStyle w:val="a7"/>
+        <w:numPr>
+          <w:ilvl w:val="0"/>
+          <w:numId w:val="5"/>
+        </w:numPr>
+        <w:spacing w:after="0" w:line="240" w:lineRule="auto"/>
+        <w:ind w:left="0" w:firstLine="426"/>
+        <w:jc w:val="both"/>
+        <w:rPr>
+          <w:rFonts w:ascii="Century Schoolbook" w:hAnsi="Century Schoolbook" w:cs="Times New Roman"/>
+          <w:sz w:val="24"/>
+          <w:szCs w:val="24"/>
+        </w:rPr>
+      </w:pPr>
+      <w:r>
+        <w:rPr>
+          <w:rFonts w:ascii="Century Schoolbook" w:hAnsi="Century Schoolbook" w:cs="Times New Roman"/>
+          <w:sz w:val="24"/>
+          <w:szCs w:val="24"/>
+        </w:rPr>
+        <w:t xml:space="preserve">Важно </w:t>
+      </w:r>
+      <w:r>
+        <w:rPr>
+          <w:rFonts w:ascii="Century Schoolbook" w:hAnsi="Century Schoolbook" w:cs="Times New Roman"/>
+          <w:sz w:val="24"/>
+          <w:szCs w:val="24"/>
+        </w:rPr>
+        <w:t>не использовать специальные типы для пользовательских задач. Специальными считаются следующие типы:</w:t>
+      </w:r>
+    </w:p>
+    <w:p>
+      <w:pPr>
+        <w:pStyle w:val="a7"/>
+        <w:numPr>
+          <w:ilvl w:val="0"/>
+          <w:numId w:val="6"/>
+        </w:numPr>
+        <w:spacing w:after="0" w:line="240" w:lineRule="auto"/>
+        <w:ind w:left="0" w:firstLine="426"/>
+        <w:jc w:val="both"/>
+        <w:rPr>
+          <w:rFonts w:ascii="Century Schoolbook" w:hAnsi="Century Schoolbook" w:cs="Times New Roman"/>
+          <w:sz w:val="24"/>
+          <w:szCs w:val="24"/>
+        </w:rPr>
+      </w:pPr>
+      <w:r>
+        <w:rPr>
+          <w:rFonts w:ascii="Century Schoolbook" w:hAnsi="Century Schoolbook" w:cs="Times New Roman"/>
+          <w:sz w:val="24"/>
+          <w:szCs w:val="24"/>
+        </w:rPr>
+        <w:t>MicroServer.25367be645.ExternalStatus</w:t>
+      </w:r>
+    </w:p>
+    <w:p>
+      <w:pPr>
+        <w:pStyle w:val="a7"/>
+        <w:numPr>
+          <w:ilvl w:val="0"/>
+          <w:numId w:val="6"/>
+        </w:numPr>
+        <w:spacing w:after="0" w:line="240" w:lineRule="auto"/>
+        <w:ind w:left="0" w:firstLine="426"/>
+        <w:jc w:val="both"/>
+        <w:rPr>
+          <w:rFonts w:ascii="Century Schoolbook" w:hAnsi="Century Schoolbook" w:cs="Times New Roman"/>
+          <w:sz w:val="24"/>
+          <w:szCs w:val="24"/>
+        </w:rPr>
+      </w:pPr>
+      <w:r>
+        <w:rPr>
+          <w:rFonts w:ascii="Century Schoolbook" w:hAnsi="Century Schoolbook" w:cs="Times New Roman"/>
+          <w:sz w:val="24"/>
+          <w:szCs w:val="24"/>
+        </w:rPr>
+        <w:t>MicroServer.25367be645.FetchOverflow</w:t>
+      </w:r>
+    </w:p>
+    <w:p>
+      <w:pPr>
+        <w:pStyle w:val="a7"/>
+        <w:numPr>
+          <w:ilvl w:val="0"/>
+          <w:numId w:val="6"/>
+        </w:numPr>
+        <w:spacing w:after="0" w:line="240" w:lineRule="auto"/>
+        <w:ind w:left="0" w:firstLine="426"/>
+        <w:jc w:val="both"/>
+        <w:rPr>
+          <w:rFonts w:ascii="Century Schoolbook" w:hAnsi="Century Schoolbook" w:cs="Times New Roman"/>
+          <w:sz w:val="24"/>
+          <w:szCs w:val="24"/>
+        </w:rPr>
+      </w:pPr>
+      <w:r>
+        <w:rPr>
+          <w:rFonts w:ascii="Century Schoolbook" w:hAnsi="Century Schoolbook" w:cs="Times New Roman"/>
+          <w:sz w:val="24"/>
+          <w:szCs w:val="24"/>
+        </w:rPr>
+        <w:t>MicroServer.25367be645.CompensateUnderflow</w:t>
+      </w:r>
+    </w:p>
+    <w:p>
+      <w:pPr>
+        <w:pStyle w:val="a7"/>
+        <w:numPr>
+          <w:ilvl w:val="0"/>
+          <w:numId w:val="6"/>
+        </w:numPr>
+        <w:spacing w:after="0" w:line="240" w:lineRule="auto"/>
+        <w:ind w:left="0" w:firstLine="426"/>
+        <w:jc w:val="both"/>
+        <w:rPr>
+          <w:rFonts w:ascii="Century Schoolbook" w:hAnsi="Century Schoolbook" w:cs="Times New Roman"/>
+          <w:sz w:val="24"/>
+          <w:szCs w:val="24"/>
+        </w:rPr>
+      </w:pPr>
+      <w:r>
+        <w:rPr>
+          <w:rFonts w:ascii="Century Schoolbook" w:hAnsi="Century Schoolbook" w:cs="Times New Roman"/>
+          <w:sz w:val="24"/>
+          <w:szCs w:val="24"/>
+        </w:rPr>
+        <w:lastRenderedPageBreak/>
+        <w:t>MicroServer.25367be645.DebugEdition.getInternalStorageSnapshot</w:t>
+      </w:r>
+    </w:p>
+    <w:p>
+      <w:pPr>
+        <w:pStyle w:val="a7"/>
+        <w:numPr>
+          <w:ilvl w:val="0"/>
+          <w:numId w:val="6"/>
+        </w:numPr>
+        <w:spacing w:after="0" w:line="240" w:lineRule="auto"/>
+        <w:ind w:left="0" w:firstLine="426"/>
+        <w:jc w:val="both"/>
+        <w:rPr>
+          <w:rFonts w:ascii="Century Schoolbook" w:hAnsi="Century Schoolbook" w:cs="Times New Roman"/>
+          <w:sz w:val="24"/>
+          <w:szCs w:val="24"/>
+        </w:rPr>
+      </w:pPr>
+      <w:r>
+        <w:rPr>
+          <w:rFonts w:ascii="Century Schoolbook" w:hAnsi="Century Schoolbook" w:cs="Times New Roman"/>
+          <w:sz w:val="24"/>
+          <w:szCs w:val="24"/>
+        </w:rPr>
+        <w:t>MicroServer.25367be645.DebugEdition.getLocallyAvailibleTypes</w:t>
+      </w:r>
+    </w:p>
+    <w:p>
+      <w:pPr>
+        <w:pStyle w:val="a7"/>
+        <w:numPr>
+          <w:ilvl w:val="0"/>
+          <w:numId w:val="6"/>
+        </w:numPr>
+        <w:spacing w:after="0" w:line="240" w:lineRule="auto"/>
+        <w:ind w:left="0" w:firstLine="426"/>
+        <w:jc w:val="both"/>
+        <w:rPr>
+          <w:rFonts w:ascii="Century Schoolbook" w:hAnsi="Century Schoolbook" w:cs="Times New Roman"/>
+          <w:sz w:val="24"/>
+          <w:szCs w:val="24"/>
+        </w:rPr>
+      </w:pPr>
+      <w:r>
+        <w:rPr>
+          <w:rFonts w:ascii="Century Schoolbook" w:hAnsi="Century Schoolbook" w:cs="Times New Roman"/>
+          <w:sz w:val="24"/>
+          <w:szCs w:val="24"/>
+        </w:rPr>
+        <w:t>MicroServer.25367be645.DebugEdition.getTypesStatistic</w:t>
+      </w:r>
+    </w:p>
+    <w:p>
+      <w:pPr>
+        <w:pStyle w:val="a7"/>
+        <w:numPr>
+          <w:ilvl w:val="0"/>
+          <w:numId w:val="6"/>
+        </w:numPr>
+        <w:spacing w:after="0" w:line="240" w:lineRule="auto"/>
+        <w:ind w:left="0" w:firstLine="426"/>
+        <w:jc w:val="both"/>
+        <w:rPr>
+          <w:rFonts w:ascii="Century Schoolbook" w:hAnsi="Century Schoolbook" w:cs="Times New Roman"/>
+          <w:sz w:val="24"/>
+          <w:szCs w:val="24"/>
+        </w:rPr>
+      </w:pPr>
+      <w:r>
+        <w:rPr>
+          <w:rFonts w:ascii="Century Schoolbook" w:hAnsi="Century Schoolbook" w:cs="Times New Roman"/>
+          <w:sz w:val="24"/>
+          <w:szCs w:val="24"/>
+        </w:rPr>
+        <w:t>MicroServer.25367be645.DebugEdition.retrivePostHistory</w:t>
+      </w:r>
+    </w:p>
+    <w:p>
+      <w:pPr>
+        <w:pStyle w:val="a7"/>
+        <w:numPr>
+          <w:ilvl w:val="0"/>
+          <w:numId w:val="6"/>
+        </w:numPr>
+        <w:spacing w:after="0" w:line="240" w:lineRule="auto"/>
+        <w:ind w:left="0" w:firstLine="426"/>
+        <w:jc w:val="both"/>
+        <w:rPr>
+          <w:rFonts w:ascii="Century Schoolbook" w:hAnsi="Century Schoolbook" w:cs="Times New Roman"/>
+          <w:sz w:val="24"/>
+          <w:szCs w:val="24"/>
+        </w:rPr>
+      </w:pPr>
+      <w:r>
+        <w:rPr>
+          <w:rFonts w:ascii="Century Schoolbook" w:hAnsi="Century Schoolbook" w:cs="Times New Roman"/>
+          <w:sz w:val="24"/>
+          <w:szCs w:val="24"/>
+        </w:rPr>
+        <w:t>MicroServer.25367be645.DebugEdition.retriveGetHistory</w:t>
+      </w:r>
+    </w:p>
+    <w:p>
+      <w:pPr>
+        <w:pStyle w:val="a7"/>
+        <w:numPr>
+          <w:ilvl w:val="0"/>
+          <w:numId w:val="6"/>
+        </w:numPr>
+        <w:spacing w:after="0" w:line="240" w:lineRule="auto"/>
+        <w:ind w:left="0" w:firstLine="426"/>
+        <w:jc w:val="both"/>
+        <w:rPr>
+          <w:rFonts w:ascii="Century Schoolbook" w:hAnsi="Century Schoolbook" w:cs="Times New Roman"/>
+          <w:sz w:val="24"/>
+          <w:szCs w:val="24"/>
+        </w:rPr>
+      </w:pPr>
+      <w:r>
+        <w:rPr>
+          <w:rFonts w:ascii="Century Schoolbook" w:hAnsi="Century Schoolbook" w:cs="Times New Roman"/>
+          <w:sz w:val="24"/>
+          <w:szCs w:val="24"/>
+        </w:rPr>
+        <w:t>MicroServer.25367be645.DebugEdition.getPendings</w:t>
+      </w:r>
+    </w:p>
+    <w:p>
+      <w:pPr>
+        <w:pStyle w:val="a7"/>
+        <w:numPr>
+          <w:ilvl w:val="0"/>
+          <w:numId w:val="6"/>
+        </w:numPr>
+        <w:spacing w:after="0" w:line="240" w:lineRule="auto"/>
+        <w:ind w:left="0" w:firstLine="426"/>
+        <w:jc w:val="both"/>
+        <w:rPr>
+          <w:rFonts w:ascii="Century Schoolbook" w:hAnsi="Century Schoolbook" w:cs="Times New Roman"/>
+          <w:sz w:val="24"/>
+          <w:szCs w:val="24"/>
+        </w:rPr>
+      </w:pPr>
+      <w:r>
+        <w:rPr>
+          <w:rFonts w:ascii="Century Schoolbook" w:hAnsi="Century Schoolbook" w:cs="Times New Roman"/>
+          <w:sz w:val="24"/>
+          <w:szCs w:val="24"/>
+        </w:rPr>
+        <w:t>MicroServer.25367be645.GET_TIMEOUT_25</w:t>
+      </w:r>
+    </w:p>
+    <w:p>
+      <w:pPr>
+        <w:pStyle w:val="a7"/>
+        <w:spacing w:after="0" w:line="240" w:lineRule="auto"/>
+        <w:ind w:left="0"/>
+        <w:jc w:val="both"/>
+        <w:rPr>
+          <w:rFonts w:ascii="Century Schoolbook" w:hAnsi="Century Schoolbook" w:cs="Times New Roman"/>
+          <w:sz w:val="24"/>
+          <w:szCs w:val="24"/>
+        </w:rPr>
+      </w:pPr>
+      <w:r>
+        <w:rPr>
+          <w:rFonts w:ascii="Century Schoolbook" w:hAnsi="Century Schoolbook" w:cs="Times New Roman"/>
+          <w:sz w:val="24"/>
+          <w:szCs w:val="24"/>
+        </w:rPr>
+        <w:t xml:space="preserve">Любой из специальных типов обрабатывается НЕ как обычный пользовательский тип, даже если редакция не отладочная. </w:t>
+      </w:r>
+      <w:r>
+        <w:rPr>
+          <w:rFonts w:ascii="Century Schoolbook" w:hAnsi="Century Schoolbook" w:cs="Times New Roman"/>
+          <w:sz w:val="24"/>
+          <w:szCs w:val="24"/>
+        </w:rPr>
+        <w:t>Последний</w:t>
+      </w:r>
+      <w:r>
+        <w:rPr>
+          <w:rFonts w:ascii="Century Schoolbook" w:hAnsi="Century Schoolbook" w:cs="Times New Roman"/>
+          <w:sz w:val="24"/>
+          <w:szCs w:val="24"/>
+        </w:rPr>
+        <w:t xml:space="preserve"> в списке </w:t>
+      </w:r>
+      <w:r>
+        <w:rPr>
+          <w:rFonts w:ascii="Century Schoolbook" w:hAnsi="Century Schoolbook" w:cs="Times New Roman"/>
+          <w:sz w:val="24"/>
+          <w:szCs w:val="24"/>
+        </w:rPr>
+        <w:t>тип служит для внутренних нужд сервера</w:t>
+      </w:r>
+      <w:r>
+        <w:rPr>
+          <w:rFonts w:ascii="Century Schoolbook" w:hAnsi="Century Schoolbook" w:cs="Times New Roman"/>
+          <w:sz w:val="24"/>
+          <w:szCs w:val="24"/>
+        </w:rPr>
+        <w:t xml:space="preserve"> </w:t>
+      </w:r>
+      <w:r>
+        <w:rPr>
+          <w:rFonts w:ascii="Century Schoolbook" w:hAnsi="Century Schoolbook" w:cs="Times New Roman"/>
+          <w:sz w:val="24"/>
+          <w:szCs w:val="24"/>
+        </w:rPr>
+        <w:t>и</w:t>
+      </w:r>
+      <w:r>
+        <w:rPr>
+          <w:rFonts w:ascii="Century Schoolbook" w:hAnsi="Century Schoolbook" w:cs="Times New Roman"/>
+          <w:sz w:val="24"/>
+          <w:szCs w:val="24"/>
+        </w:rPr>
+        <w:t xml:space="preserve"> со стороны клиента не обрабатывается в принципе.</w:t>
+      </w:r>
+    </w:p>
+    <w:p>
+      <w:pPr>
+        <w:pStyle w:val="a7"/>
+        <w:numPr>
+          <w:ilvl w:val="0"/>
+          <w:numId w:val="7"/>
+        </w:numPr>
+        <w:spacing w:after="0" w:line="240" w:lineRule="auto"/>
+        <w:ind w:left="0" w:firstLine="360"/>
+        <w:jc w:val="both"/>
+        <w:rPr>
+          <w:rFonts w:ascii="Century Schoolbook" w:hAnsi="Century Schoolbook" w:cs="Times New Roman"/>
+          <w:sz w:val="24"/>
+          <w:szCs w:val="24"/>
+        </w:rPr>
+      </w:pPr>
+      <w:r>
+        <w:rPr>
+          <w:rFonts w:ascii="Century Schoolbook" w:hAnsi="Century Schoolbook" w:cs="Times New Roman"/>
+          <w:sz w:val="24"/>
+          <w:szCs w:val="24"/>
+        </w:rPr>
+        <w:t xml:space="preserve">Важно чтобы клиент обрабатывал все коды состояний </w:t>
+      </w:r>
+      <w:r>
+        <w:rPr>
+          <w:rFonts w:ascii="Century Schoolbook" w:hAnsi="Century Schoolbook" w:cs="Times New Roman"/>
+          <w:sz w:val="24"/>
+          <w:szCs w:val="24"/>
+        </w:rPr>
+        <w:t>2</w:t>
+      </w:r>
+      <w:r>
+        <w:rPr>
+          <w:rFonts w:ascii="Century Schoolbook" w:hAnsi="Century Schoolbook" w:cs="Times New Roman"/>
+          <w:sz w:val="24"/>
+          <w:szCs w:val="24"/>
+          <w:lang w:val="en-US"/>
+        </w:rPr>
+        <w:t>xx</w:t>
+      </w:r>
+      <w:r>
+        <w:rPr>
+          <w:rFonts w:ascii="Century Schoolbook" w:hAnsi="Century Schoolbook" w:cs="Times New Roman"/>
+          <w:sz w:val="24"/>
+          <w:szCs w:val="24"/>
+        </w:rPr>
+        <w:t xml:space="preserve"> </w:t>
+      </w:r>
+      <w:r>
+        <w:rPr>
+          <w:rFonts w:ascii="Century Schoolbook" w:hAnsi="Century Schoolbook" w:cs="Times New Roman"/>
+          <w:sz w:val="24"/>
+          <w:szCs w:val="24"/>
+        </w:rPr>
+        <w:t>как успешные (а не только 200), так как сервер возвращает и другие коды (</w:t>
+      </w:r>
+      <w:r>
+        <w:rPr>
+          <w:rFonts w:ascii="Century Schoolbook" w:hAnsi="Century Schoolbook" w:cs="Times New Roman"/>
+          <w:sz w:val="24"/>
+          <w:szCs w:val="24"/>
+        </w:rPr>
+        <w:t xml:space="preserve">например, </w:t>
+      </w:r>
+      <w:r>
+        <w:rPr>
+          <w:rFonts w:ascii="Century Schoolbook" w:hAnsi="Century Schoolbook" w:cs="Times New Roman"/>
+          <w:sz w:val="24"/>
+          <w:szCs w:val="24"/>
+        </w:rPr>
+        <w:t>201).</w:t>
+      </w:r>
+    </w:p>
+    <w:p>
+      <w:pPr>
+        <w:pStyle w:val="a7"/>
+        <w:numPr>
+          <w:ilvl w:val="0"/>
+          <w:numId w:val="7"/>
+        </w:numPr>
+        <w:spacing w:after="0" w:line="240" w:lineRule="auto"/>
+        <w:ind w:left="0" w:firstLine="426"/>
+        <w:jc w:val="both"/>
+        <w:rPr>
+          <w:rFonts w:ascii="Century Schoolbook" w:hAnsi="Century Schoolbook" w:cs="Times New Roman"/>
+          <w:sz w:val="24"/>
+          <w:szCs w:val="24"/>
+        </w:rPr>
+      </w:pPr>
+      <w:r>
+        <w:rPr>
+          <w:rFonts w:ascii="Century Schoolbook" w:hAnsi="Century Schoolbook" w:cs="Times New Roman"/>
+          <w:sz w:val="24"/>
+          <w:szCs w:val="24"/>
+        </w:rPr>
+        <w:t xml:space="preserve">Желательно избегать комбинации </w:t>
+      </w:r>
+      <w:r>
+        <w:rPr>
+          <w:rFonts w:ascii="Century Schoolbook" w:hAnsi="Century Schoolbook" w:cs="Times New Roman"/>
+          <w:sz w:val="24"/>
+          <w:szCs w:val="24"/>
+        </w:rPr>
+        <w:t>«</w:t>
+      </w:r>
+      <w:proofErr w:type="spellStart"/>
+      <w:r>
+        <w:rPr>
+          <w:rFonts w:ascii="Century Schoolbook" w:hAnsi="Century Schoolbook" w:cs="Times New Roman"/>
+          <w:sz w:val="24"/>
+          <w:szCs w:val="24"/>
+        </w:rPr>
+        <w:t>type</w:t>
+      </w:r>
+      <w:proofErr w:type="spellEnd"/>
+      <w:r>
+        <w:rPr>
+          <w:rFonts w:ascii="Century Schoolbook" w:hAnsi="Century Schoolbook" w:cs="Times New Roman"/>
+          <w:sz w:val="24"/>
+          <w:szCs w:val="24"/>
+        </w:rPr>
+        <w:t>» равен «</w:t>
+      </w:r>
+      <w:proofErr w:type="spellStart"/>
+      <w:r>
+        <w:rPr>
+          <w:rFonts w:ascii="Century Schoolbook" w:hAnsi="Century Schoolbook" w:cs="Times New Roman"/>
+          <w:sz w:val="24"/>
+          <w:szCs w:val="24"/>
+        </w:rPr>
+        <w:t>null</w:t>
+      </w:r>
+      <w:proofErr w:type="spellEnd"/>
+      <w:r>
+        <w:rPr>
+          <w:rFonts w:ascii="Century Schoolbook" w:hAnsi="Century Schoolbook" w:cs="Times New Roman"/>
+          <w:sz w:val="24"/>
+          <w:szCs w:val="24"/>
+        </w:rPr>
+        <w:t>» и «</w:t>
+      </w:r>
+      <w:r>
+        <w:rPr>
+          <w:rFonts w:ascii="Century Schoolbook" w:hAnsi="Century Schoolbook" w:cs="Times New Roman"/>
+          <w:sz w:val="24"/>
+          <w:szCs w:val="24"/>
+          <w:lang w:val="en-US"/>
+        </w:rPr>
+        <w:t>id</w:t>
+      </w:r>
+      <w:r>
+        <w:rPr>
+          <w:rFonts w:ascii="Century Schoolbook" w:hAnsi="Century Schoolbook" w:cs="Times New Roman"/>
+          <w:sz w:val="24"/>
+          <w:szCs w:val="24"/>
+        </w:rPr>
+        <w:t>» равен «</w:t>
+      </w:r>
+      <w:r>
+        <w:rPr>
+          <w:rFonts w:ascii="Century Schoolbook" w:hAnsi="Century Schoolbook" w:cs="Times New Roman"/>
+          <w:sz w:val="24"/>
+          <w:szCs w:val="24"/>
+          <w:lang w:val="en-US"/>
+        </w:rPr>
+        <w:t>null</w:t>
+      </w:r>
+      <w:r>
+        <w:rPr>
+          <w:rFonts w:ascii="Century Schoolbook" w:hAnsi="Century Schoolbook" w:cs="Times New Roman"/>
+          <w:sz w:val="24"/>
+          <w:szCs w:val="24"/>
+        </w:rPr>
+        <w:t>»</w:t>
+      </w:r>
+      <w:r>
+        <w:rPr>
+          <w:rFonts w:ascii="Century Schoolbook" w:hAnsi="Century Schoolbook" w:cs="Times New Roman"/>
+          <w:sz w:val="24"/>
+          <w:szCs w:val="24"/>
+        </w:rPr>
+        <w:t xml:space="preserve">, так как это ведёт к не интуитивному поведению сервера (строка </w:t>
+      </w:r>
+      <w:r>
+        <w:rPr>
+          <w:rFonts w:ascii="Century Schoolbook" w:hAnsi="Century Schoolbook" w:cs="Times New Roman"/>
+          <w:sz w:val="24"/>
+          <w:szCs w:val="24"/>
+        </w:rPr>
+        <w:t>«</w:t>
+      </w:r>
+      <w:proofErr w:type="spellStart"/>
+      <w:r>
+        <w:rPr>
+          <w:rFonts w:ascii="Century Schoolbook" w:hAnsi="Century Schoolbook" w:cs="Times New Roman"/>
+          <w:sz w:val="24"/>
+          <w:szCs w:val="24"/>
+        </w:rPr>
+        <w:t>null</w:t>
+      </w:r>
+      <w:proofErr w:type="spellEnd"/>
+      <w:r>
+        <w:rPr>
+          <w:rFonts w:ascii="Century Schoolbook" w:hAnsi="Century Schoolbook" w:cs="Times New Roman"/>
+          <w:sz w:val="24"/>
+          <w:szCs w:val="24"/>
+        </w:rPr>
+        <w:t>»</w:t>
+      </w:r>
+      <w:r>
+        <w:rPr>
+          <w:rFonts w:ascii="Century Schoolbook" w:hAnsi="Century Schoolbook" w:cs="Times New Roman"/>
+          <w:sz w:val="24"/>
+          <w:szCs w:val="24"/>
+        </w:rPr>
+        <w:t xml:space="preserve"> в поле </w:t>
+      </w:r>
+      <w:r>
+        <w:rPr>
+          <w:rFonts w:ascii="Century Schoolbook" w:hAnsi="Century Schoolbook" w:cs="Times New Roman"/>
+          <w:sz w:val="24"/>
+          <w:szCs w:val="24"/>
+        </w:rPr>
+        <w:t>«</w:t>
+      </w:r>
+      <w:r>
+        <w:rPr>
+          <w:rFonts w:ascii="Century Schoolbook" w:hAnsi="Century Schoolbook" w:cs="Times New Roman"/>
+          <w:sz w:val="24"/>
+          <w:szCs w:val="24"/>
+          <w:lang w:val="en-US"/>
+        </w:rPr>
+        <w:t>id</w:t>
+      </w:r>
+      <w:r>
+        <w:rPr>
+          <w:rFonts w:ascii="Century Schoolbook" w:hAnsi="Century Schoolbook" w:cs="Times New Roman"/>
+          <w:sz w:val="24"/>
+          <w:szCs w:val="24"/>
+        </w:rPr>
+        <w:t>»</w:t>
+      </w:r>
+      <w:r>
+        <w:rPr>
+          <w:rFonts w:ascii="Century Schoolbook" w:hAnsi="Century Schoolbook" w:cs="Times New Roman"/>
+          <w:sz w:val="24"/>
+          <w:szCs w:val="24"/>
+        </w:rPr>
+        <w:t xml:space="preserve"> </w:t>
+      </w:r>
+      <w:r>
+        <w:rPr>
+          <w:rFonts w:ascii="Century Schoolbook" w:hAnsi="Century Schoolbook" w:cs="Times New Roman"/>
+          <w:sz w:val="24"/>
+          <w:szCs w:val="24"/>
+        </w:rPr>
+        <w:t xml:space="preserve">считается за обычный </w:t>
+      </w:r>
+      <w:r>
+        <w:rPr>
+          <w:rFonts w:ascii="Century Schoolbook" w:hAnsi="Century Schoolbook" w:cs="Times New Roman"/>
+          <w:sz w:val="24"/>
+          <w:szCs w:val="24"/>
+          <w:lang w:val="en-US"/>
+        </w:rPr>
+        <w:t>id</w:t>
+      </w:r>
+      <w:r>
+        <w:rPr>
+          <w:rFonts w:ascii="Century Schoolbook" w:hAnsi="Century Schoolbook" w:cs="Times New Roman"/>
+          <w:sz w:val="24"/>
+          <w:szCs w:val="24"/>
+        </w:rPr>
+        <w:t>, под который ищется пакет</w:t>
+      </w:r>
+      <w:r>
+        <w:rPr>
+          <w:rFonts w:ascii="Century Schoolbook" w:hAnsi="Century Schoolbook" w:cs="Times New Roman"/>
+          <w:sz w:val="24"/>
+          <w:szCs w:val="24"/>
+        </w:rPr>
+        <w:t>)</w:t>
+      </w:r>
+      <w:r>
+        <w:rPr>
+          <w:rFonts w:ascii="Century Schoolbook" w:hAnsi="Century Schoolbook" w:cs="Times New Roman"/>
+          <w:sz w:val="24"/>
+          <w:szCs w:val="24"/>
+        </w:rPr>
+        <w:t>.</w:t>
+      </w:r>
+    </w:p>
+    <w:p>
+      <w:pPr>
+        <w:spacing w:after="0" w:line="240" w:lineRule="auto"/>
+        <w:jc w:val="both"/>
+        <w:rPr>
+          <w:rFonts w:ascii="Century Schoolbook" w:hAnsi="Century Schoolbook" w:cs="Times New Roman"/>
+          <w:sz w:val="24"/>
+          <w:szCs w:val="24"/>
+        </w:rPr>
+      </w:pPr>
+      <w:r>
+        <w:rPr>
+          <w:rFonts w:ascii="Century Schoolbook" w:hAnsi="Century Schoolbook" w:cs="Times New Roman"/>
+          <w:sz w:val="24"/>
+          <w:szCs w:val="24"/>
+        </w:rPr>
+        <w:t xml:space="preserve">Разрешается не указывать в </w:t>
+      </w:r>
+      <w:r>
+        <w:rPr>
+          <w:rFonts w:ascii="Century Schoolbook" w:hAnsi="Century Schoolbook" w:cs="Times New Roman"/>
+          <w:sz w:val="24"/>
+          <w:szCs w:val="24"/>
+        </w:rPr>
+        <w:t>с</w:t>
+      </w:r>
+      <w:r>
+        <w:rPr>
+          <w:rFonts w:ascii="Century Schoolbook" w:hAnsi="Century Schoolbook" w:cs="Times New Roman"/>
+          <w:sz w:val="24"/>
+          <w:szCs w:val="24"/>
+        </w:rPr>
+        <w:t xml:space="preserve">троке запроса поле, значение которого </w:t>
+      </w:r>
+      <w:r>
+        <w:rPr>
+          <w:rFonts w:ascii="Century Schoolbook" w:hAnsi="Century Schoolbook" w:cs="Times New Roman"/>
+          <w:sz w:val="24"/>
+          <w:szCs w:val="24"/>
+          <w:lang w:val="en-US"/>
+        </w:rPr>
+        <w:t>null</w:t>
+      </w:r>
+      <w:r>
+        <w:rPr>
+          <w:rFonts w:ascii="Century Schoolbook" w:hAnsi="Century Schoolbook" w:cs="Times New Roman"/>
+          <w:sz w:val="24"/>
+          <w:szCs w:val="24"/>
+        </w:rPr>
+        <w:t xml:space="preserve"> (сервер по</w:t>
+      </w:r>
+      <w:r>
+        <w:rPr>
+          <w:rFonts w:ascii="Century Schoolbook" w:hAnsi="Century Schoolbook" w:cs="Times New Roman"/>
+          <w:sz w:val="24"/>
+          <w:szCs w:val="24"/>
+        </w:rPr>
+        <w:t xml:space="preserve"> </w:t>
+      </w:r>
+      <w:r>
+        <w:rPr>
+          <w:rFonts w:ascii="Century Schoolbook" w:hAnsi="Century Schoolbook" w:cs="Times New Roman"/>
+          <w:sz w:val="24"/>
+          <w:szCs w:val="24"/>
+        </w:rPr>
+        <w:t xml:space="preserve">умолчанию подставляет </w:t>
+      </w:r>
+      <w:r>
+        <w:rPr>
+          <w:rFonts w:ascii="Century Schoolbook" w:hAnsi="Century Schoolbook" w:cs="Times New Roman"/>
+          <w:sz w:val="24"/>
+          <w:szCs w:val="24"/>
+          <w:lang w:val="en-US"/>
+        </w:rPr>
+        <w:t>null</w:t>
+      </w:r>
+      <w:r>
+        <w:rPr>
+          <w:rFonts w:ascii="Century Schoolbook" w:hAnsi="Century Schoolbook" w:cs="Times New Roman"/>
+          <w:sz w:val="24"/>
+          <w:szCs w:val="24"/>
+        </w:rPr>
+        <w:t>)</w:t>
+      </w:r>
+      <w:r>
+        <w:rPr>
+          <w:rFonts w:ascii="Century Schoolbook" w:hAnsi="Century Schoolbook" w:cs="Times New Roman"/>
+          <w:sz w:val="24"/>
+          <w:szCs w:val="24"/>
+        </w:rPr>
+        <w:t xml:space="preserve">, </w:t>
+      </w:r>
+      <w:r>
+        <w:rPr>
+          <w:rFonts w:ascii="Century Schoolbook" w:hAnsi="Century Schoolbook" w:cs="Times New Roman"/>
+          <w:sz w:val="24"/>
+          <w:szCs w:val="24"/>
+        </w:rPr>
+        <w:t>но пропускать оба поля («</w:t>
+      </w:r>
+      <w:r>
+        <w:rPr>
+          <w:rFonts w:ascii="Century Schoolbook" w:hAnsi="Century Schoolbook" w:cs="Times New Roman"/>
+          <w:sz w:val="24"/>
+          <w:szCs w:val="24"/>
+          <w:lang w:val="en-US"/>
+        </w:rPr>
+        <w:t>type</w:t>
+      </w:r>
+      <w:r>
+        <w:rPr>
+          <w:rFonts w:ascii="Century Schoolbook" w:hAnsi="Century Schoolbook" w:cs="Times New Roman"/>
+          <w:sz w:val="24"/>
+          <w:szCs w:val="24"/>
+        </w:rPr>
+        <w:t>» и «</w:t>
+      </w:r>
+      <w:r>
+        <w:rPr>
+          <w:rFonts w:ascii="Century Schoolbook" w:hAnsi="Century Schoolbook" w:cs="Times New Roman"/>
+          <w:sz w:val="24"/>
+          <w:szCs w:val="24"/>
+          <w:lang w:val="en-US"/>
+        </w:rPr>
+        <w:t>id</w:t>
+      </w:r>
+      <w:r>
+        <w:rPr>
+          <w:rFonts w:ascii="Century Schoolbook" w:hAnsi="Century Schoolbook" w:cs="Times New Roman"/>
+          <w:sz w:val="24"/>
+          <w:szCs w:val="24"/>
+        </w:rPr>
+        <w:t>»)</w:t>
+      </w:r>
+      <w:r>
+        <w:rPr>
+          <w:rFonts w:ascii="Century Schoolbook" w:hAnsi="Century Schoolbook" w:cs="Times New Roman"/>
+          <w:sz w:val="24"/>
+          <w:szCs w:val="24"/>
+        </w:rPr>
+        <w:t xml:space="preserve"> </w:t>
+      </w:r>
+      <w:r>
+        <w:rPr>
+          <w:rFonts w:ascii="Century Schoolbook" w:hAnsi="Century Schoolbook" w:cs="Times New Roman"/>
+          <w:sz w:val="24"/>
+          <w:szCs w:val="24"/>
+        </w:rPr>
+        <w:t xml:space="preserve">нельзя, так как комбинация из двух незаданных полей является </w:t>
+      </w:r>
+      <w:r>
+        <w:rPr>
+          <w:rFonts w:ascii="Century Schoolbook" w:hAnsi="Century Schoolbook" w:cs="Times New Roman"/>
+          <w:sz w:val="24"/>
+          <w:szCs w:val="24"/>
+        </w:rPr>
+        <w:t>нежелательной</w:t>
+      </w:r>
+      <w:r>
+        <w:rPr>
+          <w:rFonts w:ascii="Century Schoolbook" w:hAnsi="Century Schoolbook" w:cs="Times New Roman"/>
+          <w:sz w:val="24"/>
+          <w:szCs w:val="24"/>
+        </w:rPr>
+        <w:t>.</w:t>
+      </w:r>
+    </w:p>
+    <w:p>
+      <w:pPr>
+        <w:pStyle w:val="a7"/>
+        <w:numPr>
+          <w:ilvl w:val="0"/>
+          <w:numId w:val="7"/>
+        </w:numPr>
+        <w:spacing w:after="0" w:line="240" w:lineRule="auto"/>
+        <w:ind w:left="0" w:firstLine="426"/>
+        <w:jc w:val="both"/>
+        <w:rPr>
+          <w:rFonts w:ascii="Century Schoolbook" w:hAnsi="Century Schoolbook" w:cs="Times New Roman"/>
+          <w:sz w:val="24"/>
+          <w:szCs w:val="24"/>
+        </w:rPr>
+      </w:pPr>
+      <w:r>
+        <w:rPr>
+          <w:rFonts w:ascii="Century Schoolbook" w:hAnsi="Century Schoolbook" w:cs="Times New Roman"/>
+          <w:sz w:val="24"/>
+          <w:szCs w:val="24"/>
+        </w:rPr>
+        <w:t>Желательно оформить функциональный запрос непосредственно как функцию,</w:t>
+      </w:r>
+      <w:r>
+        <w:rPr>
+          <w:rFonts w:ascii="Century Schoolbook" w:hAnsi="Century Schoolbook" w:cs="Times New Roman"/>
+          <w:sz w:val="24"/>
+          <w:szCs w:val="24"/>
+        </w:rPr>
+        <w:t xml:space="preserve"> </w:t>
+      </w:r>
+      <w:r>
+        <w:rPr>
+          <w:rFonts w:ascii="Century Schoolbook" w:hAnsi="Century Schoolbook" w:cs="Times New Roman"/>
+          <w:sz w:val="24"/>
+          <w:szCs w:val="24"/>
+        </w:rPr>
+        <w:t xml:space="preserve">которая принимает </w:t>
+      </w:r>
+      <w:r>
+        <w:rPr>
+          <w:rFonts w:ascii="Century Schoolbook" w:hAnsi="Century Schoolbook" w:cs="Times New Roman"/>
+          <w:sz w:val="24"/>
+          <w:szCs w:val="24"/>
+        </w:rPr>
+        <w:t>в аргументах тип входного объекта, тип выходного объекта (не обязательно), входной объект,</w:t>
+      </w:r>
+      <w:r>
+        <w:rPr>
+          <w:rFonts w:ascii="Century Schoolbook" w:hAnsi="Century Schoolbook" w:cs="Times New Roman"/>
+          <w:sz w:val="24"/>
+          <w:szCs w:val="24"/>
+        </w:rPr>
+        <w:t xml:space="preserve"> и</w:t>
+      </w:r>
+      <w:r>
+        <w:rPr>
+          <w:rFonts w:ascii="Century Schoolbook" w:hAnsi="Century Schoolbook" w:cs="Times New Roman"/>
+          <w:sz w:val="24"/>
+          <w:szCs w:val="24"/>
+        </w:rPr>
+        <w:t xml:space="preserve"> </w:t>
+      </w:r>
+      <w:r>
+        <w:rPr>
+          <w:rFonts w:ascii="Century Schoolbook" w:hAnsi="Century Schoolbook" w:cs="Times New Roman"/>
+          <w:sz w:val="24"/>
+          <w:szCs w:val="24"/>
+        </w:rPr>
+        <w:t>возвращает объект.</w:t>
+      </w:r>
+    </w:p>
+    <w:p>
+      <w:pPr>
+        <w:pStyle w:val="a7"/>
+        <w:numPr>
+          <w:ilvl w:val="0"/>
+          <w:numId w:val="7"/>
+        </w:numPr>
+        <w:spacing w:after="0" w:line="240" w:lineRule="auto"/>
+        <w:ind w:left="0" w:firstLine="426"/>
+        <w:jc w:val="both"/>
+        <w:rPr>
+          <w:rFonts w:ascii="Century Schoolbook" w:hAnsi="Century Schoolbook" w:cs="Times New Roman"/>
+          <w:sz w:val="24"/>
+          <w:szCs w:val="24"/>
+        </w:rPr>
+      </w:pPr>
+      <w:r>
+        <w:rPr>
+          <w:rFonts w:ascii="Century Schoolbook" w:hAnsi="Century Schoolbook" w:cs="Times New Roman"/>
+          <w:sz w:val="24"/>
+          <w:szCs w:val="24"/>
+        </w:rPr>
+        <w:t>Желательно реализовать некоторую защиту</w:t>
+      </w:r>
+      <w:r>
+        <w:rPr>
+          <w:rFonts w:ascii="Century Schoolbook" w:hAnsi="Century Schoolbook" w:cs="Times New Roman"/>
+          <w:sz w:val="24"/>
+          <w:szCs w:val="24"/>
+        </w:rPr>
+        <w:t xml:space="preserve"> и передачу</w:t>
+      </w:r>
+      <w:r>
+        <w:rPr>
+          <w:rFonts w:ascii="Century Schoolbook" w:hAnsi="Century Schoolbook" w:cs="Times New Roman"/>
+          <w:sz w:val="24"/>
+          <w:szCs w:val="24"/>
+        </w:rPr>
+        <w:t xml:space="preserve"> </w:t>
+      </w:r>
+      <w:r>
+        <w:rPr>
+          <w:rFonts w:ascii="Century Schoolbook" w:hAnsi="Century Schoolbook" w:cs="Times New Roman"/>
+          <w:sz w:val="24"/>
+          <w:szCs w:val="24"/>
+          <w:lang w:val="en-US"/>
+        </w:rPr>
+        <w:t>id</w:t>
+      </w:r>
+      <w:r>
+        <w:rPr>
+          <w:rFonts w:ascii="Century Schoolbook" w:hAnsi="Century Schoolbook" w:cs="Times New Roman"/>
+          <w:sz w:val="24"/>
+          <w:szCs w:val="24"/>
+        </w:rPr>
+        <w:t xml:space="preserve">, поступившего в сервис </w:t>
+      </w:r>
+      <w:r>
+        <w:rPr>
+          <w:rFonts w:ascii="Century Schoolbook" w:hAnsi="Century Schoolbook" w:cs="Times New Roman"/>
+          <w:sz w:val="24"/>
+          <w:szCs w:val="24"/>
+        </w:rPr>
+        <w:t>с сервера в пакете для обработки, в функцию отправки результата работы.</w:t>
+      </w:r>
+    </w:p>
+    <w:p>
+      <w:pPr>
+        <w:pStyle w:val="a7"/>
+        <w:numPr>
+          <w:ilvl w:val="0"/>
+          <w:numId w:val="7"/>
+        </w:numPr>
+        <w:spacing w:after="0" w:line="240" w:lineRule="auto"/>
+        <w:ind w:left="0" w:firstLine="426"/>
+        <w:jc w:val="both"/>
+        <w:rPr>
+          <w:rFonts w:ascii="Century Schoolbook" w:hAnsi="Century Schoolbook" w:cs="Times New Roman"/>
+          <w:sz w:val="24"/>
+          <w:szCs w:val="24"/>
+        </w:rPr>
+      </w:pPr>
+      <w:r>
+        <w:rPr>
+          <w:rFonts w:ascii="Century Schoolbook" w:hAnsi="Century Schoolbook" w:cs="Times New Roman"/>
+          <w:sz w:val="24"/>
+          <w:szCs w:val="24"/>
+        </w:rPr>
+        <w:t>Также желательно реализовать две функции отправки результата: одну – для отправки финального результата (</w:t>
+      </w:r>
+      <w:r>
+        <w:rPr>
+          <w:rFonts w:ascii="Century Schoolbook" w:hAnsi="Century Schoolbook" w:cs="Times New Roman"/>
+          <w:sz w:val="24"/>
+          <w:szCs w:val="24"/>
+        </w:rPr>
+        <w:t xml:space="preserve">с видимым </w:t>
+      </w:r>
+      <w:r>
+        <w:rPr>
+          <w:rFonts w:ascii="Century Schoolbook" w:hAnsi="Century Schoolbook" w:cs="Times New Roman"/>
+          <w:sz w:val="24"/>
+          <w:szCs w:val="24"/>
+          <w:lang w:val="en-US"/>
+        </w:rPr>
+        <w:t>id</w:t>
+      </w:r>
+      <w:r>
+        <w:rPr>
+          <w:rFonts w:ascii="Century Schoolbook" w:hAnsi="Century Schoolbook" w:cs="Times New Roman"/>
+          <w:sz w:val="24"/>
+          <w:szCs w:val="24"/>
+        </w:rPr>
+        <w:t xml:space="preserve"> </w:t>
+      </w:r>
+      <w:r>
+        <w:rPr>
+          <w:rFonts w:ascii="Century Schoolbook" w:hAnsi="Century Schoolbook" w:cs="Times New Roman"/>
+          <w:sz w:val="24"/>
+          <w:szCs w:val="24"/>
+        </w:rPr>
+        <w:t>чтобы сервис-клиент забрал этот пакет), а второй – для конвейерной обработки</w:t>
+      </w:r>
+      <w:r>
+        <w:rPr>
+          <w:rFonts w:ascii="Century Schoolbook" w:hAnsi="Century Schoolbook" w:cs="Times New Roman"/>
+          <w:sz w:val="24"/>
+          <w:szCs w:val="24"/>
+        </w:rPr>
+        <w:t xml:space="preserve"> </w:t>
+      </w:r>
+      <w:r>
+        <w:rPr>
+          <w:rFonts w:ascii="Century Schoolbook" w:hAnsi="Century Schoolbook" w:cs="Times New Roman"/>
+          <w:sz w:val="24"/>
+          <w:szCs w:val="24"/>
+        </w:rPr>
+        <w:t xml:space="preserve">(с </w:t>
+      </w:r>
+      <w:r>
+        <w:rPr>
+          <w:rFonts w:ascii="Century Schoolbook" w:hAnsi="Century Schoolbook" w:cs="Times New Roman"/>
+          <w:sz w:val="24"/>
+          <w:szCs w:val="24"/>
+        </w:rPr>
+        <w:t xml:space="preserve">видимым или невидимым </w:t>
+      </w:r>
+      <w:r>
+        <w:rPr>
+          <w:rFonts w:ascii="Century Schoolbook" w:hAnsi="Century Schoolbook" w:cs="Times New Roman"/>
+          <w:sz w:val="24"/>
+          <w:szCs w:val="24"/>
+          <w:lang w:val="en-US"/>
+        </w:rPr>
+        <w:t>id</w:t>
+      </w:r>
+      <w:r>
+        <w:rPr>
+          <w:rFonts w:ascii="Century Schoolbook" w:hAnsi="Century Schoolbook" w:cs="Times New Roman"/>
+          <w:sz w:val="24"/>
+          <w:szCs w:val="24"/>
+        </w:rPr>
+        <w:t xml:space="preserve"> </w:t>
+      </w:r>
+      <w:r>
+        <w:rPr>
+          <w:rFonts w:ascii="Century Schoolbook" w:hAnsi="Century Schoolbook" w:cs="Times New Roman"/>
+          <w:sz w:val="24"/>
+          <w:szCs w:val="24"/>
+        </w:rPr>
+        <w:t>в зависимости от того, каким он пришёл в этот сервис</w:t>
+      </w:r>
+      <w:r>
+        <w:rPr>
+          <w:rFonts w:ascii="Century Schoolbook" w:hAnsi="Century Schoolbook" w:cs="Times New Roman"/>
+          <w:sz w:val="24"/>
+          <w:szCs w:val="24"/>
+        </w:rPr>
+        <w:t>)</w:t>
+      </w:r>
+      <w:r>
+        <w:rPr>
+          <w:rFonts w:ascii="Century Schoolbook" w:hAnsi="Century Schoolbook" w:cs="Times New Roman"/>
+          <w:sz w:val="24"/>
+          <w:szCs w:val="24"/>
+        </w:rPr>
+        <w:t>.</w:t>
+      </w:r>
+    </w:p>
+    <w:p>
+      <w:pPr>
+        <w:pStyle w:val="a7"/>
+        <w:numPr>
+          <w:ilvl w:val="0"/>
+          <w:numId w:val="7"/>
+        </w:numPr>
+        <w:spacing w:after="0" w:line="240" w:lineRule="auto"/>
+        <w:ind w:left="0" w:firstLine="426"/>
+        <w:jc w:val="both"/>
+        <w:rPr>
+          <w:rFonts w:ascii="Century Schoolbook" w:hAnsi="Century Schoolbook" w:cs="Times New Roman"/>
+          <w:sz w:val="24"/>
+          <w:szCs w:val="24"/>
+        </w:rPr>
+      </w:pPr>
+      <w:r>
+        <w:rPr>
+          <w:rFonts w:ascii="Century Schoolbook" w:hAnsi="Century Schoolbook" w:cs="Times New Roman"/>
+          <w:sz w:val="24"/>
+          <w:szCs w:val="24"/>
+        </w:rPr>
+        <w:t xml:space="preserve">Желательно реализовать «настойчивый» режим </w:t>
+      </w:r>
+      <w:r>
+        <w:rPr>
+          <w:rFonts w:ascii="Century Schoolbook" w:hAnsi="Century Schoolbook" w:cs="Times New Roman"/>
+          <w:sz w:val="24"/>
+          <w:szCs w:val="24"/>
+        </w:rPr>
+        <w:t xml:space="preserve">работы клиента, в котором клиент не выдаст ошибку в случае отказа соединения (например, если сервер ещё не запущен). Такой режим позволит </w:t>
+      </w:r>
+      <w:r>
+        <w:rPr>
+          <w:rFonts w:ascii="Century Schoolbook" w:hAnsi="Century Schoolbook" w:cs="Times New Roman"/>
+          <w:sz w:val="24"/>
+          <w:szCs w:val="24"/>
+        </w:rPr>
+        <w:t xml:space="preserve">не переживать за очерёдность запуска </w:t>
+      </w:r>
+      <w:r>
+        <w:rPr>
+          <w:rFonts w:ascii="Century Schoolbook" w:hAnsi="Century Schoolbook" w:cs="Times New Roman"/>
+          <w:sz w:val="24"/>
+          <w:szCs w:val="24"/>
+        </w:rPr>
+        <w:t>сервисов</w:t>
+      </w:r>
+      <w:r>
+        <w:rPr>
+          <w:rFonts w:ascii="Century Schoolbook" w:hAnsi="Century Schoolbook" w:cs="Times New Roman"/>
+          <w:sz w:val="24"/>
+          <w:szCs w:val="24"/>
+        </w:rPr>
+        <w:t xml:space="preserve"> и сервера.</w:t>
+      </w:r>
+    </w:p>
+    <w:p>
+      <w:pPr>
+        <w:spacing w:line="240" w:lineRule="auto"/>
+        <w:jc w:val="both"/>
+        <w:rPr>
+          <w:rFonts w:ascii="Century Schoolbook" w:hAnsi="Century Schoolbook" w:cs="Times New Roman"/>
+          <w:sz w:val="24"/>
+          <w:szCs w:val="24"/>
+        </w:rPr>
+      </w:pPr>
     </w:p>
     <w:p>
       <w:pPr>
@@ -13046,6 +15507,119 @@
     </w:lvl>
   </w:abstractNum>
   <w:abstractNum w:abstractNumId="1" w15:restartNumberingAfterBreak="0">
+    <w:nsid w:val="163B1234"/>
+    <w:multiLevelType w:val="hybridMultilevel"/>
+    <w:tmpl w:val="367231E0"/>
+    <w:lvl w:ilvl="0" w:tplc="04190005">
+      <w:start w:val="1"/>
+      <w:numFmt w:val="bullet"/>
+      <w:lvlText w:val=""/>
+      <w:lvlJc w:val="left"/>
+      <w:pPr>
+        <w:ind w:left="720" w:hanging="360"/>
+      </w:pPr>
+      <w:rPr>
+        <w:rFonts w:ascii="Wingdings" w:hAnsi="Wingdings" w:hint="default"/>
+      </w:rPr>
+    </w:lvl>
+    <w:lvl w:ilvl="1" w:tplc="04190003" w:tentative="1">
+      <w:start w:val="1"/>
+      <w:numFmt w:val="bullet"/>
+      <w:lvlText w:val="o"/>
+      <w:lvlJc w:val="left"/>
+      <w:pPr>
+        <w:ind w:left="1440" w:hanging="360"/>
+      </w:pPr>
+      <w:rPr>
+        <w:rFonts w:ascii="Courier New" w:hAnsi="Courier New" w:cs="Courier New" w:hint="default"/>
+      </w:rPr>
+    </w:lvl>
+    <w:lvl w:ilvl="2" w:tplc="04190005" w:tentative="1">
+      <w:start w:val="1"/>
+      <w:numFmt w:val="bullet"/>
+      <w:lvlText w:val=""/>
+      <w:lvlJc w:val="left"/>
+      <w:pPr>
+        <w:ind w:left="2160" w:hanging="360"/>
+      </w:pPr>
+      <w:rPr>
+        <w:rFonts w:ascii="Wingdings" w:hAnsi="Wingdings" w:hint="default"/>
+      </w:rPr>
+    </w:lvl>
+    <w:lvl w:ilvl="3" w:tplc="04190001" w:tentative="1">
+      <w:start w:val="1"/>
+      <w:numFmt w:val="bullet"/>
+      <w:lvlText w:val=""/>
+      <w:lvlJc w:val="left"/>
+      <w:pPr>
+        <w:ind w:left="2880" w:hanging="360"/>
+      </w:pPr>
+      <w:rPr>
+        <w:rFonts w:ascii="Symbol" w:hAnsi="Symbol" w:hint="default"/>
+      </w:rPr>
+    </w:lvl>
+    <w:lvl w:ilvl="4" w:tplc="04190003" w:tentative="1">
+      <w:start w:val="1"/>
+      <w:numFmt w:val="bullet"/>
+      <w:lvlText w:val="o"/>
+      <w:lvlJc w:val="left"/>
+      <w:pPr>
+        <w:ind w:left="3600" w:hanging="360"/>
+      </w:pPr>
+      <w:rPr>
+        <w:rFonts w:ascii="Courier New" w:hAnsi="Courier New" w:cs="Courier New" w:hint="default"/>
+      </w:rPr>
+    </w:lvl>
+    <w:lvl w:ilvl="5" w:tplc="04190005" w:tentative="1">
+      <w:start w:val="1"/>
+      <w:numFmt w:val="bullet"/>
+      <w:lvlText w:val=""/>
+      <w:lvlJc w:val="left"/>
+      <w:pPr>
+        <w:ind w:left="4320" w:hanging="360"/>
+      </w:pPr>
+      <w:rPr>
+        <w:rFonts w:ascii="Wingdings" w:hAnsi="Wingdings" w:hint="default"/>
+      </w:rPr>
+    </w:lvl>
+    <w:lvl w:ilvl="6" w:tplc="04190001" w:tentative="1">
+      <w:start w:val="1"/>
+      <w:numFmt w:val="bullet"/>
+      <w:lvlText w:val=""/>
+      <w:lvlJc w:val="left"/>
+      <w:pPr>
+        <w:ind w:left="5040" w:hanging="360"/>
+      </w:pPr>
+      <w:rPr>
+        <w:rFonts w:ascii="Symbol" w:hAnsi="Symbol" w:hint="default"/>
+      </w:rPr>
+    </w:lvl>
+    <w:lvl w:ilvl="7" w:tplc="04190003" w:tentative="1">
+      <w:start w:val="1"/>
+      <w:numFmt w:val="bullet"/>
+      <w:lvlText w:val="o"/>
+      <w:lvlJc w:val="left"/>
+      <w:pPr>
+        <w:ind w:left="5760" w:hanging="360"/>
+      </w:pPr>
+      <w:rPr>
+        <w:rFonts w:ascii="Courier New" w:hAnsi="Courier New" w:cs="Courier New" w:hint="default"/>
+      </w:rPr>
+    </w:lvl>
+    <w:lvl w:ilvl="8" w:tplc="04190005" w:tentative="1">
+      <w:start w:val="1"/>
+      <w:numFmt w:val="bullet"/>
+      <w:lvlText w:val=""/>
+      <w:lvlJc w:val="left"/>
+      <w:pPr>
+        <w:ind w:left="6480" w:hanging="360"/>
+      </w:pPr>
+      <w:rPr>
+        <w:rFonts w:ascii="Wingdings" w:hAnsi="Wingdings" w:hint="default"/>
+      </w:rPr>
+    </w:lvl>
+  </w:abstractNum>
+  <w:abstractNum w:abstractNumId="2" w15:restartNumberingAfterBreak="0">
     <w:nsid w:val="270A6749"/>
     <w:multiLevelType w:val="hybridMultilevel"/>
     <w:tmpl w:val="364A1786"/>
@@ -13158,7 +15732,7 @@
       </w:rPr>
     </w:lvl>
   </w:abstractNum>
-  <w:abstractNum w:abstractNumId="2" w15:restartNumberingAfterBreak="0">
+  <w:abstractNum w:abstractNumId="3" w15:restartNumberingAfterBreak="0">
     <w:nsid w:val="4EDC08E9"/>
     <w:multiLevelType w:val="hybridMultilevel"/>
     <w:tmpl w:val="FAD2F990"/>
@@ -13271,7 +15845,120 @@
       </w:rPr>
     </w:lvl>
   </w:abstractNum>
-  <w:abstractNum w:abstractNumId="3" w15:restartNumberingAfterBreak="0">
+  <w:abstractNum w:abstractNumId="4" w15:restartNumberingAfterBreak="0">
+    <w:nsid w:val="4EFE3473"/>
+    <w:multiLevelType w:val="multilevel"/>
+    <w:tmpl w:val="DFEE450E"/>
+    <w:lvl w:ilvl="0">
+      <w:start w:val="1"/>
+      <w:numFmt w:val="bullet"/>
+      <w:lvlText w:val="-"/>
+      <w:lvlJc w:val="left"/>
+      <w:pPr>
+        <w:ind w:left="360" w:hanging="360"/>
+      </w:pPr>
+      <w:rPr>
+        <w:rFonts w:ascii="Lucida Sans Unicode" w:hAnsi="Lucida Sans Unicode" w:hint="default"/>
+      </w:rPr>
+    </w:lvl>
+    <w:lvl w:ilvl="1">
+      <w:start w:val="1"/>
+      <w:numFmt w:val="bullet"/>
+      <w:lvlText w:val=""/>
+      <w:lvlJc w:val="left"/>
+      <w:pPr>
+        <w:ind w:left="720" w:hanging="360"/>
+      </w:pPr>
+      <w:rPr>
+        <w:rFonts w:ascii="Wingdings" w:hAnsi="Wingdings" w:hint="default"/>
+      </w:rPr>
+    </w:lvl>
+    <w:lvl w:ilvl="2">
+      <w:start w:val="1"/>
+      <w:numFmt w:val="bullet"/>
+      <w:lvlText w:val=""/>
+      <w:lvlJc w:val="left"/>
+      <w:pPr>
+        <w:ind w:left="1080" w:hanging="360"/>
+      </w:pPr>
+      <w:rPr>
+        <w:rFonts w:ascii="Wingdings" w:hAnsi="Wingdings" w:hint="default"/>
+      </w:rPr>
+    </w:lvl>
+    <w:lvl w:ilvl="3">
+      <w:start w:val="1"/>
+      <w:numFmt w:val="bullet"/>
+      <w:lvlText w:val=""/>
+      <w:lvlJc w:val="left"/>
+      <w:pPr>
+        <w:ind w:left="1440" w:hanging="360"/>
+      </w:pPr>
+      <w:rPr>
+        <w:rFonts w:ascii="Symbol" w:hAnsi="Symbol" w:hint="default"/>
+      </w:rPr>
+    </w:lvl>
+    <w:lvl w:ilvl="4">
+      <w:start w:val="1"/>
+      <w:numFmt w:val="bullet"/>
+      <w:lvlText w:val=""/>
+      <w:lvlJc w:val="left"/>
+      <w:pPr>
+        <w:ind w:left="1800" w:hanging="360"/>
+      </w:pPr>
+      <w:rPr>
+        <w:rFonts w:ascii="Symbol" w:hAnsi="Symbol" w:hint="default"/>
+      </w:rPr>
+    </w:lvl>
+    <w:lvl w:ilvl="5">
+      <w:start w:val="1"/>
+      <w:numFmt w:val="bullet"/>
+      <w:lvlText w:val=""/>
+      <w:lvlJc w:val="left"/>
+      <w:pPr>
+        <w:ind w:left="2160" w:hanging="360"/>
+      </w:pPr>
+      <w:rPr>
+        <w:rFonts w:ascii="Wingdings" w:hAnsi="Wingdings" w:hint="default"/>
+      </w:rPr>
+    </w:lvl>
+    <w:lvl w:ilvl="6">
+      <w:start w:val="1"/>
+      <w:numFmt w:val="bullet"/>
+      <w:lvlText w:val=""/>
+      <w:lvlJc w:val="left"/>
+      <w:pPr>
+        <w:ind w:left="2520" w:hanging="360"/>
+      </w:pPr>
+      <w:rPr>
+        <w:rFonts w:ascii="Wingdings" w:hAnsi="Wingdings" w:hint="default"/>
+      </w:rPr>
+    </w:lvl>
+    <w:lvl w:ilvl="7">
+      <w:start w:val="1"/>
+      <w:numFmt w:val="bullet"/>
+      <w:lvlText w:val=""/>
+      <w:lvlJc w:val="left"/>
+      <w:pPr>
+        <w:ind w:left="2880" w:hanging="360"/>
+      </w:pPr>
+      <w:rPr>
+        <w:rFonts w:ascii="Symbol" w:hAnsi="Symbol" w:hint="default"/>
+      </w:rPr>
+    </w:lvl>
+    <w:lvl w:ilvl="8">
+      <w:start w:val="1"/>
+      <w:numFmt w:val="bullet"/>
+      <w:lvlText w:val=""/>
+      <w:lvlJc w:val="left"/>
+      <w:pPr>
+        <w:ind w:left="3240" w:hanging="360"/>
+      </w:pPr>
+      <w:rPr>
+        <w:rFonts w:ascii="Symbol" w:hAnsi="Symbol" w:hint="default"/>
+      </w:rPr>
+    </w:lvl>
+  </w:abstractNum>
+  <w:abstractNum w:abstractNumId="5" w15:restartNumberingAfterBreak="0">
     <w:nsid w:val="55880ED7"/>
     <w:multiLevelType w:val="hybridMultilevel"/>
     <w:tmpl w:val="1ED2C31A"/>
@@ -13384,20 +16071,20 @@
       </w:rPr>
     </w:lvl>
   </w:abstractNum>
-  <w:abstractNum w:abstractNumId="4" w15:restartNumberingAfterBreak="0">
+  <w:abstractNum w:abstractNumId="6" w15:restartNumberingAfterBreak="0">
     <w:nsid w:val="77AD04F4"/>
     <w:multiLevelType w:val="hybridMultilevel"/>
-    <w:tmpl w:val="E7CAB908"/>
-    <w:lvl w:ilvl="0" w:tplc="04190001">
+    <w:tmpl w:val="D4F0A052"/>
+    <w:lvl w:ilvl="0" w:tplc="04190005">
       <w:start w:val="1"/>
       <w:numFmt w:val="bullet"/>
-      <w:lvlText w:val=""/>
+      <w:lvlText w:val=""/>
       <w:lvlJc w:val="left"/>
       <w:pPr>
         <w:ind w:left="720" w:hanging="360"/>
       </w:pPr>
       <w:rPr>
-        <w:rFonts w:ascii="Symbol" w:hAnsi="Symbol" w:hint="default"/>
+        <w:rFonts w:ascii="Wingdings" w:hAnsi="Wingdings" w:hint="default"/>
       </w:rPr>
     </w:lvl>
     <w:lvl w:ilvl="1" w:tplc="04190003" w:tentative="1">
@@ -13501,16 +16188,22 @@
     <w:abstractNumId w:val="0"/>
   </w:num>
   <w:num w:numId="2">
-    <w:abstractNumId w:val="1"/>
+    <w:abstractNumId w:val="2"/>
   </w:num>
   <w:num w:numId="3">
-    <w:abstractNumId w:val="2"/>
+    <w:abstractNumId w:val="3"/>
   </w:num>
   <w:num w:numId="4">
-    <w:abstractNumId w:val="3"/>
+    <w:abstractNumId w:val="5"/>
   </w:num>
   <w:num w:numId="5">
+    <w:abstractNumId w:val="6"/>
+  </w:num>
+  <w:num w:numId="6">
     <w:abstractNumId w:val="4"/>
+  </w:num>
+  <w:num w:numId="7">
+    <w:abstractNumId w:val="1"/>
   </w:num>
 </w:numbering>
 </file>

</xml_diff>

<commit_message>
MicroServer rev 2.0 improved + Microserver documentation + Debugger documentation + codestyle fixes
</commit_message>
<xml_diff>
--- a/Microservices-MicroServer/Documentation-RU.docx
+++ b/Microservices-MicroServer/Documentation-RU.docx
@@ -61,7 +61,7 @@
     </w:p>
     <w:p>
       <w:pPr>
-        <w:pStyle w:val="ListParagraph"/>
+        <w:pStyle w:val="a7"/>
         <w:numPr>
           <w:ilvl w:val="0"/>
           <w:numId w:val="1"/>
@@ -244,7 +244,7 @@
     </w:p>
     <w:p>
       <w:pPr>
-        <w:pStyle w:val="ListParagraph"/>
+        <w:pStyle w:val="a7"/>
         <w:numPr>
           <w:ilvl w:val="0"/>
           <w:numId w:val="2"/>
@@ -269,7 +269,7 @@
       <w:hyperlink r:id="rId7" w:history="1">
         <w:r>
           <w:rPr>
-            <w:rStyle w:val="Hyperlink"/>
+            <w:rStyle w:val="a8"/>
             <w:rFonts w:ascii="Century Schoolbook" w:hAnsi="Century Schoolbook" w:cs="Times New Roman"/>
             <w:sz w:val="24"/>
             <w:szCs w:val="24"/>
@@ -281,7 +281,7 @@
     </w:p>
     <w:p>
       <w:pPr>
-        <w:pStyle w:val="ListParagraph"/>
+        <w:pStyle w:val="a7"/>
         <w:numPr>
           <w:ilvl w:val="0"/>
           <w:numId w:val="2"/>
@@ -305,7 +305,7 @@
       <w:hyperlink r:id="rId8" w:history="1">
         <w:r>
           <w:rPr>
-            <w:rStyle w:val="Hyperlink"/>
+            <w:rStyle w:val="a8"/>
             <w:rFonts w:ascii="Century Schoolbook" w:hAnsi="Century Schoolbook" w:cs="Times New Roman"/>
             <w:sz w:val="24"/>
             <w:szCs w:val="24"/>
@@ -992,7 +992,7 @@
     </w:p>
     <w:tbl>
       <w:tblPr>
-        <w:tblStyle w:val="TableGrid"/>
+        <w:tblStyle w:val="aa"/>
         <w:tblW w:w="0" w:type="auto"/>
         <w:tblInd w:w="-5" w:type="dxa"/>
         <w:tblLook w:val="04A0" w:firstRow="1" w:lastRow="0" w:firstColumn="1" w:lastColumn="0" w:noHBand="0" w:noVBand="1"/>
@@ -1197,7 +1197,7 @@
     <w:bookmarkEnd w:id="1"/>
     <w:p>
       <w:pPr>
-        <w:pStyle w:val="ListParagraph"/>
+        <w:pStyle w:val="a7"/>
         <w:numPr>
           <w:ilvl w:val="0"/>
           <w:numId w:val="3"/>
@@ -1341,7 +1341,7 @@
     </w:p>
     <w:p>
       <w:pPr>
-        <w:pStyle w:val="ListParagraph"/>
+        <w:pStyle w:val="a7"/>
         <w:numPr>
           <w:ilvl w:val="0"/>
           <w:numId w:val="3"/>
@@ -1504,7 +1504,7 @@
     </w:p>
     <w:p>
       <w:pPr>
-        <w:pStyle w:val="ListParagraph"/>
+        <w:pStyle w:val="a7"/>
         <w:numPr>
           <w:ilvl w:val="0"/>
           <w:numId w:val="3"/>
@@ -1914,7 +1914,7 @@
     </w:p>
     <w:p>
       <w:pPr>
-        <w:pStyle w:val="ListParagraph"/>
+        <w:pStyle w:val="a7"/>
         <w:numPr>
           <w:ilvl w:val="0"/>
           <w:numId w:val="3"/>
@@ -3168,7 +3168,6 @@
     </w:p>
     <w:p>
       <w:pPr>
-        <w:spacing w:after="0"/>
         <w:jc w:val="both"/>
         <w:rPr>
           <w:rFonts w:ascii="Century Schoolbook" w:hAnsi="Century Schoolbook" w:cs="Times New Roman"/>
@@ -4311,7 +4310,7 @@
     </w:p>
     <w:p>
       <w:pPr>
-        <w:pStyle w:val="ListParagraph"/>
+        <w:pStyle w:val="a7"/>
         <w:numPr>
           <w:ilvl w:val="0"/>
           <w:numId w:val="4"/>
@@ -4343,7 +4342,7 @@
     </w:p>
     <w:p>
       <w:pPr>
-        <w:pStyle w:val="ListParagraph"/>
+        <w:pStyle w:val="a7"/>
         <w:numPr>
           <w:ilvl w:val="0"/>
           <w:numId w:val="4"/>
@@ -4375,7 +4374,7 @@
     </w:p>
     <w:p>
       <w:pPr>
-        <w:pStyle w:val="ListParagraph"/>
+        <w:pStyle w:val="a7"/>
         <w:numPr>
           <w:ilvl w:val="0"/>
           <w:numId w:val="4"/>
@@ -4626,7 +4625,7 @@
       <w:hyperlink r:id="rId9" w:history="1">
         <w:r>
           <w:rPr>
-            <w:rStyle w:val="Hyperlink"/>
+            <w:rStyle w:val="a8"/>
             <w:rFonts w:ascii="Century Schoolbook" w:hAnsi="Century Schoolbook" w:cs="Times New Roman"/>
             <w:sz w:val="24"/>
             <w:szCs w:val="24"/>
@@ -4635,7 +4634,7 @@
         </w:r>
         <w:r>
           <w:rPr>
-            <w:rStyle w:val="Hyperlink"/>
+            <w:rStyle w:val="a8"/>
             <w:rFonts w:ascii="Century Schoolbook" w:hAnsi="Century Schoolbook" w:cs="Times New Roman"/>
             <w:sz w:val="24"/>
             <w:szCs w:val="24"/>
@@ -4645,7 +4644,7 @@
         </w:r>
         <w:r>
           <w:rPr>
-            <w:rStyle w:val="Hyperlink"/>
+            <w:rStyle w:val="a8"/>
             <w:rFonts w:ascii="Century Schoolbook" w:hAnsi="Century Schoolbook" w:cs="Times New Roman"/>
             <w:sz w:val="24"/>
             <w:szCs w:val="24"/>
@@ -4913,7 +4912,7 @@
     </w:p>
     <w:tbl>
       <w:tblPr>
-        <w:tblStyle w:val="TableGrid"/>
+        <w:tblStyle w:val="aa"/>
         <w:tblW w:w="0" w:type="auto"/>
         <w:tblInd w:w="-5" w:type="dxa"/>
         <w:tblLook w:val="04A0" w:firstRow="1" w:lastRow="0" w:firstColumn="1" w:lastColumn="0" w:noHBand="0" w:noVBand="1"/>
@@ -5640,7 +5639,7 @@
     </w:p>
     <w:tbl>
       <w:tblPr>
-        <w:tblStyle w:val="TableGrid"/>
+        <w:tblStyle w:val="aa"/>
         <w:tblW w:w="0" w:type="auto"/>
         <w:tblInd w:w="-5" w:type="dxa"/>
         <w:tblLook w:val="04A0" w:firstRow="1" w:lastRow="0" w:firstColumn="1" w:lastColumn="0" w:noHBand="0" w:noVBand="1"/>
@@ -7045,7 +7044,7 @@
       <w:hyperlink r:id="rId10" w:history="1">
         <w:r>
           <w:rPr>
-            <w:rStyle w:val="Hyperlink"/>
+            <w:rStyle w:val="a8"/>
             <w:rFonts w:ascii="Century Schoolbook" w:hAnsi="Century Schoolbook" w:cs="Times New Roman"/>
             <w:sz w:val="24"/>
             <w:szCs w:val="24"/>
@@ -7054,7 +7053,7 @@
         </w:r>
         <w:r>
           <w:rPr>
-            <w:rStyle w:val="Hyperlink"/>
+            <w:rStyle w:val="a8"/>
             <w:rFonts w:ascii="Century Schoolbook" w:hAnsi="Century Schoolbook" w:cs="Times New Roman"/>
             <w:sz w:val="24"/>
             <w:szCs w:val="24"/>
@@ -7064,7 +7063,7 @@
         </w:r>
         <w:r>
           <w:rPr>
-            <w:rStyle w:val="Hyperlink"/>
+            <w:rStyle w:val="a8"/>
             <w:rFonts w:ascii="Century Schoolbook" w:hAnsi="Century Schoolbook" w:cs="Times New Roman"/>
             <w:sz w:val="24"/>
             <w:szCs w:val="24"/>
@@ -7073,7 +7072,7 @@
         </w:r>
         <w:r>
           <w:rPr>
-            <w:rStyle w:val="Hyperlink"/>
+            <w:rStyle w:val="a8"/>
             <w:rFonts w:ascii="Century Schoolbook" w:hAnsi="Century Schoolbook" w:cs="Times New Roman"/>
             <w:sz w:val="24"/>
             <w:szCs w:val="24"/>
@@ -7083,7 +7082,7 @@
         </w:r>
         <w:r>
           <w:rPr>
-            <w:rStyle w:val="Hyperlink"/>
+            <w:rStyle w:val="a8"/>
             <w:rFonts w:ascii="Century Schoolbook" w:hAnsi="Century Schoolbook" w:cs="Times New Roman"/>
             <w:sz w:val="24"/>
             <w:szCs w:val="24"/>
@@ -7092,7 +7091,7 @@
         </w:r>
         <w:r>
           <w:rPr>
-            <w:rStyle w:val="Hyperlink"/>
+            <w:rStyle w:val="a8"/>
             <w:rFonts w:ascii="Century Schoolbook" w:hAnsi="Century Schoolbook" w:cs="Times New Roman"/>
             <w:sz w:val="24"/>
             <w:szCs w:val="24"/>
@@ -7180,21 +7179,9 @@
         <w:t>массив следующего плана:</w:t>
       </w:r>
     </w:p>
-    <w:p>
-      <w:pPr>
-        <w:spacing w:before="240"/>
-        <w:contextualSpacing/>
-        <w:jc w:val="both"/>
-        <w:rPr>
-          <w:rFonts w:ascii="Century Schoolbook" w:hAnsi="Century Schoolbook" w:cs="Times New Roman"/>
-          <w:sz w:val="24"/>
-          <w:szCs w:val="24"/>
-        </w:rPr>
-      </w:pPr>
-    </w:p>
     <w:tbl>
       <w:tblPr>
-        <w:tblStyle w:val="TableGrid"/>
+        <w:tblStyle w:val="aa"/>
         <w:tblW w:w="0" w:type="auto"/>
         <w:tblInd w:w="-5" w:type="dxa"/>
         <w:tblLook w:val="04A0" w:firstRow="1" w:lastRow="0" w:firstColumn="1" w:lastColumn="0" w:noHBand="0" w:noVBand="1"/>
@@ -7536,6 +7523,64 @@
         </w:rPr>
         <w:t>.</w:t>
       </w:r>
+      <w:r>
+        <w:rPr>
+          <w:rFonts w:ascii="Century Schoolbook" w:hAnsi="Century Schoolbook" w:cs="Times New Roman"/>
+          <w:sz w:val="24"/>
+          <w:szCs w:val="24"/>
+        </w:rPr>
+        <w:t xml:space="preserve"> Эти данные будут взяты из </w:t>
+      </w:r>
+      <w:r>
+        <w:rPr>
+          <w:rFonts w:ascii="Century Schoolbook" w:hAnsi="Century Schoolbook" w:cs="Times New Roman"/>
+          <w:i/>
+          <w:iCs/>
+          <w:sz w:val="24"/>
+          <w:szCs w:val="24"/>
+        </w:rPr>
+        <w:t xml:space="preserve">начала </w:t>
+      </w:r>
+      <w:r>
+        <w:rPr>
+          <w:rFonts w:ascii="Century Schoolbook" w:hAnsi="Century Schoolbook" w:cs="Times New Roman"/>
+          <w:sz w:val="24"/>
+          <w:szCs w:val="24"/>
+        </w:rPr>
+        <w:t>очереди</w:t>
+      </w:r>
+      <w:r>
+        <w:rPr>
+          <w:rFonts w:ascii="Century Schoolbook" w:hAnsi="Century Schoolbook" w:cs="Times New Roman"/>
+          <w:sz w:val="24"/>
+          <w:szCs w:val="24"/>
+        </w:rPr>
+        <w:t xml:space="preserve"> (чтобы быстрее дать ход более новым</w:t>
+      </w:r>
+      <w:r>
+        <w:rPr>
+          <w:rFonts w:ascii="Century Schoolbook" w:hAnsi="Century Schoolbook" w:cs="Times New Roman"/>
+          <w:sz w:val="24"/>
+          <w:szCs w:val="24"/>
+        </w:rPr>
+        <w:t>(актуальным)</w:t>
+      </w:r>
+      <w:r>
+        <w:rPr>
+          <w:rFonts w:ascii="Century Schoolbook" w:hAnsi="Century Schoolbook" w:cs="Times New Roman"/>
+          <w:sz w:val="24"/>
+          <w:szCs w:val="24"/>
+        </w:rPr>
+        <w:t xml:space="preserve"> пакетам)</w:t>
+      </w:r>
+      <w:r>
+        <w:rPr>
+          <w:rFonts w:ascii="Century Schoolbook" w:hAnsi="Century Schoolbook" w:cs="Times New Roman"/>
+          <w:sz w:val="24"/>
+          <w:szCs w:val="24"/>
+        </w:rPr>
+        <w:t>.</w:t>
+      </w:r>
     </w:p>
     <w:p>
       <w:pPr>
@@ -7654,7 +7699,7 @@
     </w:p>
     <w:tbl>
       <w:tblPr>
-        <w:tblStyle w:val="TableGrid"/>
+        <w:tblStyle w:val="aa"/>
         <w:tblW w:w="7797" w:type="dxa"/>
         <w:tblInd w:w="-5" w:type="dxa"/>
         <w:tblLook w:val="04A0" w:firstRow="1" w:lastRow="0" w:firstColumn="1" w:lastColumn="0" w:noHBand="0" w:noVBand="1"/>
@@ -8157,7 +8202,73 @@
           <w:sz w:val="24"/>
           <w:szCs w:val="24"/>
         </w:rPr>
-        <w:t>, которые нужно перенести в конец очереди внутреннего хранилища сервера.</w:t>
+        <w:t xml:space="preserve">, которые нужно перенести </w:t>
+      </w:r>
+      <w:r>
+        <w:rPr>
+          <w:rFonts w:ascii="Century Schoolbook" w:hAnsi="Century Schoolbook" w:cs="Times New Roman"/>
+          <w:i/>
+          <w:iCs/>
+          <w:sz w:val="24"/>
+          <w:szCs w:val="24"/>
+        </w:rPr>
+        <w:t>в конец</w:t>
+      </w:r>
+      <w:r>
+        <w:rPr>
+          <w:rFonts w:ascii="Century Schoolbook" w:hAnsi="Century Schoolbook" w:cs="Times New Roman"/>
+          <w:sz w:val="24"/>
+          <w:szCs w:val="24"/>
+        </w:rPr>
+        <w:t xml:space="preserve"> очереди</w:t>
+      </w:r>
+      <w:r>
+        <w:rPr>
+          <w:rFonts w:ascii="Century Schoolbook" w:hAnsi="Century Schoolbook" w:cs="Times New Roman"/>
+          <w:sz w:val="24"/>
+          <w:szCs w:val="24"/>
+        </w:rPr>
+        <w:t xml:space="preserve"> (чтобы более новы</w:t>
+      </w:r>
+      <w:r>
+        <w:rPr>
+          <w:rFonts w:ascii="Century Schoolbook" w:hAnsi="Century Schoolbook" w:cs="Times New Roman"/>
+          <w:sz w:val="24"/>
+          <w:szCs w:val="24"/>
+        </w:rPr>
+        <w:t>е(актуальные)</w:t>
+      </w:r>
+      <w:r>
+        <w:rPr>
+          <w:rFonts w:ascii="Century Schoolbook" w:hAnsi="Century Schoolbook" w:cs="Times New Roman"/>
+          <w:sz w:val="24"/>
+          <w:szCs w:val="24"/>
+        </w:rPr>
+        <w:t xml:space="preserve"> </w:t>
+      </w:r>
+      <w:r>
+        <w:rPr>
+          <w:rFonts w:ascii="Century Schoolbook" w:hAnsi="Century Schoolbook" w:cs="Times New Roman"/>
+          <w:sz w:val="24"/>
+          <w:szCs w:val="24"/>
+        </w:rPr>
+        <w:t xml:space="preserve">могли пройти </w:t>
+      </w:r>
+      <w:r>
+        <w:rPr>
+          <w:rFonts w:ascii="Century Schoolbook" w:hAnsi="Century Schoolbook" w:cs="Times New Roman"/>
+          <w:sz w:val="24"/>
+          <w:szCs w:val="24"/>
+        </w:rPr>
+        <w:t>раньше)</w:t>
+      </w:r>
+      <w:r>
+        <w:rPr>
+          <w:rFonts w:ascii="Century Schoolbook" w:hAnsi="Century Schoolbook" w:cs="Times New Roman"/>
+          <w:sz w:val="24"/>
+          <w:szCs w:val="24"/>
+        </w:rPr>
+        <w:t xml:space="preserve"> внутреннего хранилища сервера.</w:t>
       </w:r>
       <w:r>
         <w:rPr>
@@ -8417,7 +8528,7 @@
     </w:p>
     <w:p>
       <w:pPr>
-        <w:pStyle w:val="ListParagraph"/>
+        <w:pStyle w:val="a7"/>
         <w:numPr>
           <w:ilvl w:val="0"/>
           <w:numId w:val="5"/>
@@ -8439,7 +8550,7 @@
     </w:p>
     <w:p>
       <w:pPr>
-        <w:pStyle w:val="ListParagraph"/>
+        <w:pStyle w:val="a7"/>
         <w:ind w:left="0"/>
         <w:jc w:val="both"/>
         <w:rPr>
@@ -8588,7 +8699,7 @@
     </w:p>
     <w:tbl>
       <w:tblPr>
-        <w:tblStyle w:val="TableGrid"/>
+        <w:tblStyle w:val="aa"/>
         <w:tblW w:w="0" w:type="auto"/>
         <w:tblInd w:w="-5" w:type="dxa"/>
         <w:tblLook w:val="04A0" w:firstRow="1" w:lastRow="0" w:firstColumn="1" w:lastColumn="0" w:noHBand="0" w:noVBand="1"/>
@@ -8868,7 +8979,7 @@
     </w:tbl>
     <w:p>
       <w:pPr>
-        <w:pStyle w:val="ListParagraph"/>
+        <w:pStyle w:val="a7"/>
         <w:ind w:left="0"/>
         <w:jc w:val="both"/>
         <w:rPr>
@@ -8906,7 +9017,7 @@
     </w:p>
     <w:p>
       <w:pPr>
-        <w:pStyle w:val="ListParagraph"/>
+        <w:pStyle w:val="a7"/>
         <w:rPr>
           <w:rFonts w:ascii="Century Schoolbook" w:hAnsi="Century Schoolbook" w:cs="Times New Roman"/>
           <w:sz w:val="24"/>
@@ -8916,7 +9027,7 @@
     </w:p>
     <w:p>
       <w:pPr>
-        <w:pStyle w:val="ListParagraph"/>
+        <w:pStyle w:val="a7"/>
         <w:numPr>
           <w:ilvl w:val="0"/>
           <w:numId w:val="5"/>
@@ -9101,7 +9212,7 @@
     </w:p>
     <w:tbl>
       <w:tblPr>
-        <w:tblStyle w:val="TableGrid"/>
+        <w:tblStyle w:val="aa"/>
         <w:tblW w:w="0" w:type="auto"/>
         <w:tblInd w:w="-5" w:type="dxa"/>
         <w:tblLook w:val="04A0" w:firstRow="1" w:lastRow="0" w:firstColumn="1" w:lastColumn="0" w:noHBand="0" w:noVBand="1"/>
@@ -9227,7 +9338,7 @@
     </w:tbl>
     <w:p>
       <w:pPr>
-        <w:pStyle w:val="ListParagraph"/>
+        <w:pStyle w:val="a7"/>
         <w:rPr>
           <w:rFonts w:ascii="Century Schoolbook" w:hAnsi="Century Schoolbook" w:cs="Times New Roman"/>
           <w:sz w:val="24"/>
@@ -9237,7 +9348,7 @@
     </w:p>
     <w:p>
       <w:pPr>
-        <w:pStyle w:val="ListParagraph"/>
+        <w:pStyle w:val="a7"/>
         <w:numPr>
           <w:ilvl w:val="0"/>
           <w:numId w:val="5"/>
@@ -9349,7 +9460,7 @@
     </w:p>
     <w:tbl>
       <w:tblPr>
-        <w:tblStyle w:val="TableGrid"/>
+        <w:tblStyle w:val="aa"/>
         <w:tblW w:w="0" w:type="auto"/>
         <w:tblInd w:w="-5" w:type="dxa"/>
         <w:tblLook w:val="04A0" w:firstRow="1" w:lastRow="0" w:firstColumn="1" w:lastColumn="0" w:noHBand="0" w:noVBand="1"/>
@@ -9511,7 +9622,7 @@
     </w:tbl>
     <w:p>
       <w:pPr>
-        <w:pStyle w:val="ListParagraph"/>
+        <w:pStyle w:val="a7"/>
         <w:ind w:left="0"/>
         <w:jc w:val="both"/>
         <w:rPr>
@@ -9555,7 +9666,7 @@
     </w:p>
     <w:p>
       <w:pPr>
-        <w:pStyle w:val="ListParagraph"/>
+        <w:pStyle w:val="a7"/>
         <w:rPr>
           <w:rFonts w:ascii="Century Schoolbook" w:hAnsi="Century Schoolbook" w:cs="Times New Roman"/>
           <w:sz w:val="24"/>
@@ -9565,7 +9676,7 @@
     </w:p>
     <w:p>
       <w:pPr>
-        <w:pStyle w:val="ListParagraph"/>
+        <w:pStyle w:val="a7"/>
         <w:numPr>
           <w:ilvl w:val="0"/>
           <w:numId w:val="5"/>
@@ -9670,7 +9781,7 @@
     </w:p>
     <w:tbl>
       <w:tblPr>
-        <w:tblStyle w:val="TableGrid"/>
+        <w:tblStyle w:val="aa"/>
         <w:tblW w:w="0" w:type="auto"/>
         <w:tblInd w:w="-5" w:type="dxa"/>
         <w:tblLook w:val="04A0" w:firstRow="1" w:lastRow="0" w:firstColumn="1" w:lastColumn="0" w:noHBand="0" w:noVBand="1"/>
@@ -9928,7 +10039,16 @@
     </w:tbl>
     <w:p>
       <w:pPr>
-        <w:pStyle w:val="ListParagraph"/>
+        <w:rPr>
+          <w:rFonts w:ascii="Century Schoolbook" w:hAnsi="Century Schoolbook" w:cs="Times New Roman"/>
+          <w:sz w:val="24"/>
+          <w:szCs w:val="24"/>
+        </w:rPr>
+      </w:pPr>
+    </w:p>
+    <w:p>
+      <w:pPr>
+        <w:pStyle w:val="a7"/>
         <w:numPr>
           <w:ilvl w:val="0"/>
           <w:numId w:val="5"/>
@@ -9945,13 +10065,12 @@
           <w:sz w:val="24"/>
           <w:szCs w:val="24"/>
         </w:rPr>
-        <w:lastRenderedPageBreak/>
         <w:t>MicroServer.25367be645.DebugEdition.retrivePostHistory</w:t>
       </w:r>
     </w:p>
     <w:p>
       <w:pPr>
-        <w:pStyle w:val="ListParagraph"/>
+        <w:pStyle w:val="a7"/>
         <w:ind w:left="0"/>
         <w:jc w:val="both"/>
         <w:rPr>
@@ -10208,7 +10327,7 @@
     </w:p>
     <w:tbl>
       <w:tblPr>
-        <w:tblStyle w:val="TableGrid"/>
+        <w:tblStyle w:val="aa"/>
         <w:tblW w:w="8505" w:type="dxa"/>
         <w:tblInd w:w="-5" w:type="dxa"/>
         <w:tblLook w:val="04A0" w:firstRow="1" w:lastRow="0" w:firstColumn="1" w:lastColumn="0" w:noHBand="0" w:noVBand="1"/>
@@ -10737,7 +10856,7 @@
     </w:tbl>
     <w:p>
       <w:pPr>
-        <w:pStyle w:val="ListParagraph"/>
+        <w:pStyle w:val="a7"/>
         <w:ind w:left="0"/>
         <w:jc w:val="both"/>
         <w:rPr>
@@ -11162,7 +11281,7 @@
     </w:p>
     <w:p>
       <w:pPr>
-        <w:pStyle w:val="ListParagraph"/>
+        <w:pStyle w:val="a7"/>
         <w:ind w:left="0"/>
         <w:jc w:val="both"/>
         <w:rPr>
@@ -11226,7 +11345,7 @@
     </w:p>
     <w:p>
       <w:pPr>
-        <w:pStyle w:val="ListParagraph"/>
+        <w:pStyle w:val="a7"/>
         <w:ind w:left="0"/>
         <w:rPr>
           <w:rFonts w:ascii="Century Schoolbook" w:hAnsi="Century Schoolbook" w:cs="Times New Roman"/>
@@ -11237,7 +11356,7 @@
     </w:p>
     <w:p>
       <w:pPr>
-        <w:pStyle w:val="ListParagraph"/>
+        <w:pStyle w:val="a7"/>
         <w:numPr>
           <w:ilvl w:val="0"/>
           <w:numId w:val="5"/>
@@ -11259,7 +11378,7 @@
     </w:p>
     <w:p>
       <w:pPr>
-        <w:pStyle w:val="ListParagraph"/>
+        <w:pStyle w:val="a7"/>
         <w:ind w:left="0"/>
         <w:jc w:val="both"/>
         <w:rPr>
@@ -11412,7 +11531,7 @@
     </w:p>
     <w:tbl>
       <w:tblPr>
-        <w:tblStyle w:val="TableGrid"/>
+        <w:tblStyle w:val="aa"/>
         <w:tblW w:w="8505" w:type="dxa"/>
         <w:tblInd w:w="-5" w:type="dxa"/>
         <w:tblLook w:val="04A0" w:firstRow="1" w:lastRow="0" w:firstColumn="1" w:lastColumn="0" w:noHBand="0" w:noVBand="1"/>
@@ -11945,7 +12064,6 @@
     </w:tbl>
     <w:p>
       <w:pPr>
-        <w:spacing w:after="0"/>
         <w:jc w:val="both"/>
         <w:rPr>
           <w:rFonts w:ascii="Century Schoolbook" w:hAnsi="Century Schoolbook" w:cs="Times New Roman"/>
@@ -12021,7 +12139,6 @@
     </w:p>
     <w:p>
       <w:pPr>
-        <w:spacing w:after="0"/>
         <w:jc w:val="both"/>
         <w:rPr>
           <w:rFonts w:ascii="Century Schoolbook" w:hAnsi="Century Schoolbook" w:cs="Times New Roman"/>
@@ -12251,7 +12368,7 @@
     </w:p>
     <w:p>
       <w:pPr>
-        <w:pStyle w:val="ListParagraph"/>
+        <w:pStyle w:val="a7"/>
         <w:ind w:left="0"/>
         <w:jc w:val="both"/>
         <w:rPr>
@@ -12350,12 +12467,12 @@
     </w:p>
     <w:p>
       <w:pPr>
-        <w:pStyle w:val="ListParagraph"/>
+        <w:pStyle w:val="a7"/>
         <w:numPr>
           <w:ilvl w:val="0"/>
           <w:numId w:val="5"/>
         </w:numPr>
-        <w:spacing w:after="0" w:line="240" w:lineRule="auto"/>
+        <w:spacing w:line="240" w:lineRule="auto"/>
         <w:ind w:left="0" w:firstLine="284"/>
         <w:jc w:val="both"/>
         <w:rPr>
@@ -12511,7 +12628,7 @@
     </w:p>
     <w:p>
       <w:pPr>
-        <w:spacing w:after="0" w:line="240" w:lineRule="auto"/>
+        <w:spacing w:line="240" w:lineRule="auto"/>
         <w:jc w:val="both"/>
         <w:rPr>
           <w:rFonts w:ascii="Century Schoolbook" w:hAnsi="Century Schoolbook" w:cs="Times New Roman"/>
@@ -12540,10 +12657,10 @@
             <v:path o:extrusionok="f" gradientshapeok="t" o:connecttype="rect"/>
             <o:lock v:ext="edit" aspectratio="t"/>
           </v:shapetype>
-          <v:shape id="_x0000_i1025" type="#_x0000_t75" style="width:510.25pt;height:188.45pt" o:ole="">
+          <v:shape id="_x0000_i1025" type="#_x0000_t75" style="width:510pt;height:188.25pt" o:ole="">
             <v:imagedata r:id="rId11" o:title=""/>
           </v:shape>
-          <o:OLEObject Type="Embed" ProgID="Visio.Drawing.15" ShapeID="_x0000_i1025" DrawAspect="Content" ObjectID="_1695108463" r:id="rId12"/>
+          <o:OLEObject Type="Embed" ProgID="Visio.Drawing.15" ShapeID="_x0000_i1025" DrawAspect="Content" ObjectID="_1695494257" r:id="rId12"/>
         </w:object>
       </w:r>
       <w:r>
@@ -12557,7 +12674,7 @@
     </w:p>
     <w:p>
       <w:pPr>
-        <w:spacing w:after="0" w:line="240" w:lineRule="auto"/>
+        <w:spacing w:line="240" w:lineRule="auto"/>
         <w:jc w:val="both"/>
         <w:rPr>
           <w:rFonts w:ascii="Century Schoolbook" w:hAnsi="Century Schoolbook" w:cs="Times New Roman"/>
@@ -12719,7 +12836,16 @@
           <w:sz w:val="24"/>
           <w:szCs w:val="24"/>
         </w:rPr>
-        <w:t>второй и ждёт его результата, но второй тоже делает сам не всё, поэтому вызывает сначала 3-й, а потом и 4-й</w:t>
+        <w:t xml:space="preserve">второй и ждёт его результата, но второй тоже делает сам </w:t>
+      </w:r>
+      <w:r>
+        <w:rPr>
+          <w:rFonts w:ascii="Century Schoolbook" w:hAnsi="Century Schoolbook" w:cs="Times New Roman"/>
+          <w:sz w:val="24"/>
+          <w:szCs w:val="24"/>
+        </w:rPr>
+        <w:lastRenderedPageBreak/>
+        <w:t>не всё, поэтому вызывает сначала 3-й, а потом и 4-й</w:t>
       </w:r>
       <w:r>
         <w:rPr>
@@ -12750,16 +12876,16 @@
       </w:pPr>
       <w:r>
         <w:object w:dxaOrig="12406" w:dyaOrig="6286" w14:anchorId="228775AB">
-          <v:shape id="_x0000_i1026" type="#_x0000_t75" style="width:509.65pt;height:257.95pt" o:ole="">
+          <v:shape id="_x0000_i1026" type="#_x0000_t75" style="width:510pt;height:258pt" o:ole="">
             <v:imagedata r:id="rId13" o:title=""/>
           </v:shape>
-          <o:OLEObject Type="Embed" ProgID="Visio.Drawing.15" ShapeID="_x0000_i1026" DrawAspect="Content" ObjectID="_1695108464" r:id="rId14"/>
+          <o:OLEObject Type="Embed" ProgID="Visio.Drawing.15" ShapeID="_x0000_i1026" DrawAspect="Content" ObjectID="_1695494258" r:id="rId14"/>
         </w:object>
       </w:r>
     </w:p>
     <w:p>
       <w:pPr>
-        <w:spacing w:after="0" w:line="240" w:lineRule="auto"/>
+        <w:spacing w:line="240" w:lineRule="auto"/>
         <w:jc w:val="both"/>
         <w:rPr>
           <w:rFonts w:ascii="Century Schoolbook" w:hAnsi="Century Schoolbook" w:cs="Times New Roman"/>
@@ -12794,12 +12920,12 @@
     </w:p>
     <w:p>
       <w:pPr>
-        <w:pStyle w:val="ListParagraph"/>
+        <w:pStyle w:val="a7"/>
         <w:numPr>
           <w:ilvl w:val="0"/>
           <w:numId w:val="5"/>
         </w:numPr>
-        <w:spacing w:after="0" w:line="240" w:lineRule="auto"/>
+        <w:spacing w:line="240" w:lineRule="auto"/>
         <w:ind w:left="0" w:firstLine="426"/>
         <w:jc w:val="both"/>
         <w:rPr>
@@ -12979,12 +13105,12 @@
     </w:p>
     <w:p>
       <w:pPr>
-        <w:pStyle w:val="ListParagraph"/>
+        <w:pStyle w:val="a7"/>
         <w:numPr>
           <w:ilvl w:val="0"/>
           <w:numId w:val="5"/>
         </w:numPr>
-        <w:spacing w:after="0" w:line="240" w:lineRule="auto"/>
+        <w:spacing w:line="240" w:lineRule="auto"/>
         <w:ind w:left="0" w:firstLine="426"/>
         <w:jc w:val="both"/>
         <w:rPr>
@@ -13021,12 +13147,12 @@
     </w:p>
     <w:p>
       <w:pPr>
-        <w:pStyle w:val="ListParagraph"/>
+        <w:pStyle w:val="a7"/>
         <w:numPr>
           <w:ilvl w:val="0"/>
           <w:numId w:val="5"/>
         </w:numPr>
-        <w:spacing w:after="0" w:line="240" w:lineRule="auto"/>
+        <w:spacing w:line="240" w:lineRule="auto"/>
         <w:ind w:left="0" w:firstLine="426"/>
         <w:jc w:val="both"/>
         <w:rPr>
@@ -13097,12 +13223,12 @@
     </w:p>
     <w:p>
       <w:pPr>
-        <w:pStyle w:val="ListParagraph"/>
+        <w:pStyle w:val="a7"/>
         <w:numPr>
           <w:ilvl w:val="0"/>
           <w:numId w:val="5"/>
         </w:numPr>
-        <w:spacing w:after="0" w:line="240" w:lineRule="auto"/>
+        <w:spacing w:line="240" w:lineRule="auto"/>
         <w:ind w:left="0" w:firstLine="426"/>
         <w:jc w:val="both"/>
         <w:rPr>
@@ -13171,12 +13297,12 @@
     </w:p>
     <w:p>
       <w:pPr>
-        <w:pStyle w:val="ListParagraph"/>
+        <w:pStyle w:val="a7"/>
         <w:numPr>
           <w:ilvl w:val="0"/>
           <w:numId w:val="5"/>
         </w:numPr>
-        <w:spacing w:after="0" w:line="240" w:lineRule="auto"/>
+        <w:spacing w:line="240" w:lineRule="auto"/>
         <w:ind w:left="0" w:firstLine="426"/>
         <w:jc w:val="both"/>
         <w:rPr>
@@ -13486,12 +13612,12 @@
     </w:p>
     <w:p>
       <w:pPr>
-        <w:pStyle w:val="ListParagraph"/>
+        <w:pStyle w:val="a7"/>
         <w:numPr>
           <w:ilvl w:val="0"/>
           <w:numId w:val="5"/>
         </w:numPr>
-        <w:spacing w:after="0" w:line="240" w:lineRule="auto"/>
+        <w:spacing w:line="240" w:lineRule="auto"/>
         <w:ind w:left="0" w:firstLine="426"/>
         <w:jc w:val="both"/>
         <w:rPr>
@@ -13506,6 +13632,7 @@
           <w:sz w:val="24"/>
           <w:szCs w:val="24"/>
         </w:rPr>
+        <w:lastRenderedPageBreak/>
         <w:t xml:space="preserve">Важно </w:t>
       </w:r>
       <w:r>
@@ -13519,12 +13646,12 @@
     </w:p>
     <w:p>
       <w:pPr>
-        <w:pStyle w:val="ListParagraph"/>
+        <w:pStyle w:val="a7"/>
         <w:numPr>
           <w:ilvl w:val="0"/>
           <w:numId w:val="6"/>
         </w:numPr>
-        <w:spacing w:after="0" w:line="240" w:lineRule="auto"/>
+        <w:spacing w:line="240" w:lineRule="auto"/>
         <w:ind w:left="0" w:firstLine="426"/>
         <w:jc w:val="both"/>
         <w:rPr>
@@ -13544,12 +13671,12 @@
     </w:p>
     <w:p>
       <w:pPr>
-        <w:pStyle w:val="ListParagraph"/>
+        <w:pStyle w:val="a7"/>
         <w:numPr>
           <w:ilvl w:val="0"/>
           <w:numId w:val="6"/>
         </w:numPr>
-        <w:spacing w:after="0" w:line="240" w:lineRule="auto"/>
+        <w:spacing w:line="240" w:lineRule="auto"/>
         <w:ind w:left="0" w:firstLine="426"/>
         <w:jc w:val="both"/>
         <w:rPr>
@@ -13569,12 +13696,12 @@
     </w:p>
     <w:p>
       <w:pPr>
-        <w:pStyle w:val="ListParagraph"/>
+        <w:pStyle w:val="a7"/>
         <w:numPr>
           <w:ilvl w:val="0"/>
           <w:numId w:val="6"/>
         </w:numPr>
-        <w:spacing w:after="0" w:line="240" w:lineRule="auto"/>
+        <w:spacing w:line="240" w:lineRule="auto"/>
         <w:ind w:left="0" w:firstLine="426"/>
         <w:jc w:val="both"/>
         <w:rPr>
@@ -13594,12 +13721,12 @@
     </w:p>
     <w:p>
       <w:pPr>
-        <w:pStyle w:val="ListParagraph"/>
+        <w:pStyle w:val="a7"/>
         <w:numPr>
           <w:ilvl w:val="0"/>
           <w:numId w:val="6"/>
         </w:numPr>
-        <w:spacing w:after="0" w:line="240" w:lineRule="auto"/>
+        <w:spacing w:line="240" w:lineRule="auto"/>
         <w:ind w:left="0" w:firstLine="426"/>
         <w:jc w:val="both"/>
         <w:rPr>
@@ -13614,18 +13741,17 @@
           <w:sz w:val="24"/>
           <w:szCs w:val="24"/>
         </w:rPr>
-        <w:lastRenderedPageBreak/>
         <w:t>MicroServer.25367be645.DebugEdition.getInternalStorageSnapshot</w:t>
       </w:r>
     </w:p>
     <w:p>
       <w:pPr>
-        <w:pStyle w:val="ListParagraph"/>
+        <w:pStyle w:val="a7"/>
         <w:numPr>
           <w:ilvl w:val="0"/>
           <w:numId w:val="6"/>
         </w:numPr>
-        <w:spacing w:after="0" w:line="240" w:lineRule="auto"/>
+        <w:spacing w:line="240" w:lineRule="auto"/>
         <w:ind w:left="0" w:firstLine="426"/>
         <w:jc w:val="both"/>
         <w:rPr>
@@ -13645,12 +13771,12 @@
     </w:p>
     <w:p>
       <w:pPr>
-        <w:pStyle w:val="ListParagraph"/>
+        <w:pStyle w:val="a7"/>
         <w:numPr>
           <w:ilvl w:val="0"/>
           <w:numId w:val="6"/>
         </w:numPr>
-        <w:spacing w:after="0" w:line="240" w:lineRule="auto"/>
+        <w:spacing w:line="240" w:lineRule="auto"/>
         <w:ind w:left="0" w:firstLine="426"/>
         <w:jc w:val="both"/>
         <w:rPr>
@@ -13670,12 +13796,12 @@
     </w:p>
     <w:p>
       <w:pPr>
-        <w:pStyle w:val="ListParagraph"/>
+        <w:pStyle w:val="a7"/>
         <w:numPr>
           <w:ilvl w:val="0"/>
           <w:numId w:val="6"/>
         </w:numPr>
-        <w:spacing w:after="0" w:line="240" w:lineRule="auto"/>
+        <w:spacing w:line="240" w:lineRule="auto"/>
         <w:ind w:left="0" w:firstLine="426"/>
         <w:jc w:val="both"/>
         <w:rPr>
@@ -13695,12 +13821,12 @@
     </w:p>
     <w:p>
       <w:pPr>
-        <w:pStyle w:val="ListParagraph"/>
+        <w:pStyle w:val="a7"/>
         <w:numPr>
           <w:ilvl w:val="0"/>
           <w:numId w:val="6"/>
         </w:numPr>
-        <w:spacing w:after="0" w:line="240" w:lineRule="auto"/>
+        <w:spacing w:line="240" w:lineRule="auto"/>
         <w:ind w:left="0" w:firstLine="426"/>
         <w:jc w:val="both"/>
         <w:rPr>
@@ -13720,12 +13846,12 @@
     </w:p>
     <w:p>
       <w:pPr>
-        <w:pStyle w:val="ListParagraph"/>
+        <w:pStyle w:val="a7"/>
         <w:numPr>
           <w:ilvl w:val="0"/>
           <w:numId w:val="6"/>
         </w:numPr>
-        <w:spacing w:after="0" w:line="240" w:lineRule="auto"/>
+        <w:spacing w:line="240" w:lineRule="auto"/>
         <w:ind w:left="0" w:firstLine="426"/>
         <w:jc w:val="both"/>
         <w:rPr>
@@ -13745,12 +13871,12 @@
     </w:p>
     <w:p>
       <w:pPr>
-        <w:pStyle w:val="ListParagraph"/>
+        <w:pStyle w:val="a7"/>
         <w:numPr>
           <w:ilvl w:val="0"/>
           <w:numId w:val="6"/>
         </w:numPr>
-        <w:spacing w:after="0" w:line="240" w:lineRule="auto"/>
+        <w:spacing w:line="240" w:lineRule="auto"/>
         <w:ind w:left="0" w:firstLine="426"/>
         <w:jc w:val="both"/>
         <w:rPr>
@@ -13770,8 +13896,8 @@
     </w:p>
     <w:p>
       <w:pPr>
-        <w:pStyle w:val="ListParagraph"/>
-        <w:spacing w:after="0" w:line="240" w:lineRule="auto"/>
+        <w:pStyle w:val="a7"/>
+        <w:spacing w:line="240" w:lineRule="auto"/>
         <w:ind w:left="0"/>
         <w:jc w:val="both"/>
         <w:rPr>
@@ -13807,12 +13933,12 @@
     </w:p>
     <w:p>
       <w:pPr>
-        <w:pStyle w:val="ListParagraph"/>
+        <w:pStyle w:val="a7"/>
         <w:numPr>
           <w:ilvl w:val="0"/>
           <w:numId w:val="7"/>
         </w:numPr>
-        <w:spacing w:after="0" w:line="240" w:lineRule="auto"/>
+        <w:spacing w:line="240" w:lineRule="auto"/>
         <w:ind w:left="0" w:firstLine="426"/>
         <w:jc w:val="both"/>
         <w:rPr>
@@ -13881,12 +14007,12 @@
     </w:p>
     <w:p>
       <w:pPr>
-        <w:pStyle w:val="ListParagraph"/>
+        <w:pStyle w:val="a7"/>
         <w:numPr>
           <w:ilvl w:val="0"/>
           <w:numId w:val="7"/>
         </w:numPr>
-        <w:spacing w:after="0" w:line="240" w:lineRule="auto"/>
+        <w:spacing w:line="240" w:lineRule="auto"/>
         <w:ind w:left="0" w:firstLine="426"/>
         <w:jc w:val="both"/>
         <w:rPr>
@@ -14030,7 +14156,7 @@
     </w:p>
     <w:p>
       <w:pPr>
-        <w:spacing w:after="0" w:line="240" w:lineRule="auto"/>
+        <w:spacing w:line="240" w:lineRule="auto"/>
         <w:jc w:val="both"/>
         <w:rPr>
           <w:rFonts w:ascii="Century Schoolbook" w:hAnsi="Century Schoolbook" w:cs="Times New Roman"/>
@@ -14181,12 +14307,12 @@
     </w:p>
     <w:p>
       <w:pPr>
-        <w:pStyle w:val="ListParagraph"/>
+        <w:pStyle w:val="a7"/>
         <w:numPr>
           <w:ilvl w:val="0"/>
           <w:numId w:val="7"/>
         </w:numPr>
-        <w:spacing w:after="0" w:line="240" w:lineRule="auto"/>
+        <w:spacing w:line="240" w:lineRule="auto"/>
         <w:ind w:left="0" w:firstLine="426"/>
         <w:jc w:val="both"/>
         <w:rPr>
@@ -14254,12 +14380,12 @@
     </w:p>
     <w:p>
       <w:pPr>
-        <w:pStyle w:val="ListParagraph"/>
+        <w:pStyle w:val="a7"/>
         <w:numPr>
           <w:ilvl w:val="0"/>
           <w:numId w:val="7"/>
         </w:numPr>
-        <w:spacing w:after="0" w:line="240" w:lineRule="auto"/>
+        <w:spacing w:line="240" w:lineRule="auto"/>
         <w:ind w:left="0" w:firstLine="426"/>
         <w:jc w:val="both"/>
         <w:rPr>
@@ -14320,12 +14446,12 @@
     </w:p>
     <w:p>
       <w:pPr>
-        <w:pStyle w:val="ListParagraph"/>
+        <w:pStyle w:val="a7"/>
         <w:numPr>
           <w:ilvl w:val="0"/>
           <w:numId w:val="7"/>
         </w:numPr>
-        <w:spacing w:after="0" w:line="240" w:lineRule="auto"/>
+        <w:spacing w:line="240" w:lineRule="auto"/>
         <w:ind w:left="0" w:firstLine="426"/>
         <w:jc w:val="both"/>
         <w:rPr>
@@ -14443,12 +14569,12 @@
     </w:p>
     <w:p>
       <w:pPr>
-        <w:pStyle w:val="ListParagraph"/>
+        <w:pStyle w:val="a7"/>
         <w:numPr>
           <w:ilvl w:val="0"/>
           <w:numId w:val="7"/>
         </w:numPr>
-        <w:spacing w:after="0" w:line="240" w:lineRule="auto"/>
+        <w:spacing w:line="240" w:lineRule="auto"/>
         <w:ind w:left="0" w:firstLine="426"/>
         <w:jc w:val="both"/>
         <w:rPr>
@@ -14529,7 +14655,6 @@
     </w:p>
     <w:p>
       <w:pPr>
-        <w:spacing w:after="0"/>
         <w:jc w:val="both"/>
         <w:rPr>
           <w:rFonts w:ascii="Century Schoolbook" w:hAnsi="Century Schoolbook" w:cs="Times New Roman"/>
@@ -14581,7 +14706,6 @@
     </w:p>
     <w:p>
       <w:pPr>
-        <w:spacing w:after="0"/>
         <w:jc w:val="both"/>
         <w:rPr>
           <w:rFonts w:ascii="Century Schoolbook" w:hAnsi="Century Schoolbook" w:cs="Times New Roman"/>
@@ -14814,7 +14938,6 @@
     </w:p>
     <w:p>
       <w:pPr>
-        <w:spacing w:after="0"/>
         <w:jc w:val="both"/>
         <w:rPr>
           <w:rFonts w:ascii="Century Schoolbook" w:hAnsi="Century Schoolbook" w:cs="Times New Roman"/>
@@ -14828,6 +14951,7 @@
           <w:sz w:val="24"/>
           <w:szCs w:val="24"/>
         </w:rPr>
+        <w:lastRenderedPageBreak/>
         <w:t xml:space="preserve">Часть, отвечающая за запрос данных в самом простом случае, выполняет проверку того, заданы ли параметры строки запроса </w:t>
       </w:r>
       <w:r>
@@ -14883,7 +15007,6 @@
     </w:p>
     <w:p>
       <w:pPr>
-        <w:spacing w:after="0"/>
         <w:jc w:val="both"/>
         <w:rPr>
           <w:rFonts w:ascii="Century Schoolbook" w:hAnsi="Century Schoolbook" w:cs="Times New Roman"/>
@@ -14897,7 +15020,6 @@
           <w:sz w:val="24"/>
           <w:szCs w:val="24"/>
         </w:rPr>
-        <w:lastRenderedPageBreak/>
         <w:t xml:space="preserve">Часть, отвечающая за получение данных сервером, в самом простом случае должна только проверять, что клиент прислал пакет, в котором </w:t>
       </w:r>
       <w:r>
@@ -14967,7 +15089,6 @@
     </w:p>
     <w:p>
       <w:pPr>
-        <w:spacing w:after="0"/>
         <w:jc w:val="both"/>
         <w:rPr>
           <w:rFonts w:ascii="Century Schoolbook" w:hAnsi="Century Schoolbook" w:cs="Times New Roman"/>
@@ -15031,15 +15152,7 @@
           <w:sz w:val="24"/>
           <w:szCs w:val="24"/>
         </w:rPr>
-        <w:t>application/json</w:t>
-      </w:r>
-      <w:r>
-        <w:rPr>
-          <w:rFonts w:ascii="Century Schoolbook" w:hAnsi="Century Schoolbook" w:cs="Times New Roman"/>
-          <w:sz w:val="24"/>
-          <w:szCs w:val="24"/>
-        </w:rPr>
-        <w:t>)</w:t>
+        <w:t>application/json)</w:t>
       </w:r>
       <w:r>
         <w:rPr>
@@ -15094,7 +15207,6 @@
     </w:p>
     <w:p>
       <w:pPr>
-        <w:spacing w:after="0"/>
         <w:jc w:val="both"/>
         <w:rPr>
           <w:rFonts w:ascii="Century Schoolbook" w:hAnsi="Century Schoolbook" w:cs="Times New Roman"/>
@@ -15154,12 +15266,11 @@
     </w:p>
     <w:p>
       <w:pPr>
-        <w:pStyle w:val="ListParagraph"/>
+        <w:pStyle w:val="a7"/>
         <w:numPr>
           <w:ilvl w:val="0"/>
           <w:numId w:val="8"/>
         </w:numPr>
-        <w:spacing w:after="0"/>
         <w:jc w:val="both"/>
         <w:rPr>
           <w:rFonts w:ascii="Century Schoolbook" w:hAnsi="Century Schoolbook" w:cs="Times New Roman"/>
@@ -15178,12 +15289,11 @@
     </w:p>
     <w:p>
       <w:pPr>
-        <w:pStyle w:val="ListParagraph"/>
+        <w:pStyle w:val="a7"/>
         <w:numPr>
           <w:ilvl w:val="0"/>
           <w:numId w:val="8"/>
         </w:numPr>
-        <w:spacing w:after="0"/>
         <w:jc w:val="both"/>
         <w:rPr>
           <w:rFonts w:ascii="Century Schoolbook" w:hAnsi="Century Schoolbook" w:cs="Times New Roman"/>
@@ -15236,12 +15346,11 @@
     </w:p>
     <w:p>
       <w:pPr>
-        <w:pStyle w:val="ListParagraph"/>
+        <w:pStyle w:val="a7"/>
         <w:numPr>
           <w:ilvl w:val="0"/>
           <w:numId w:val="8"/>
         </w:numPr>
-        <w:spacing w:after="0"/>
         <w:jc w:val="both"/>
         <w:rPr>
           <w:rFonts w:ascii="Century Schoolbook" w:hAnsi="Century Schoolbook" w:cs="Times New Roman"/>
@@ -15260,7 +15369,6 @@
     </w:p>
     <w:p>
       <w:pPr>
-        <w:spacing w:after="0"/>
         <w:jc w:val="both"/>
         <w:rPr>
           <w:rFonts w:ascii="Century Schoolbook" w:hAnsi="Century Schoolbook" w:cs="Times New Roman"/>
@@ -15279,12 +15387,11 @@
     </w:p>
     <w:p>
       <w:pPr>
-        <w:pStyle w:val="ListParagraph"/>
+        <w:pStyle w:val="a7"/>
         <w:numPr>
           <w:ilvl w:val="0"/>
           <w:numId w:val="9"/>
         </w:numPr>
-        <w:spacing w:after="0"/>
         <w:jc w:val="both"/>
         <w:rPr>
           <w:rFonts w:ascii="Century Schoolbook" w:hAnsi="Century Schoolbook" w:cs="Times New Roman"/>
@@ -15303,8 +15410,7 @@
     </w:p>
     <w:p>
       <w:pPr>
-        <w:pStyle w:val="ListParagraph"/>
-        <w:spacing w:after="0"/>
+        <w:pStyle w:val="a7"/>
         <w:jc w:val="both"/>
         <w:rPr>
           <w:rFonts w:ascii="Century Schoolbook" w:hAnsi="Century Schoolbook" w:cs="Times New Roman"/>
@@ -15315,7 +15421,6 @@
     </w:p>
     <w:p>
       <w:pPr>
-        <w:spacing w:after="0"/>
         <w:jc w:val="both"/>
         <w:rPr>
           <w:rFonts w:ascii="Century Schoolbook" w:hAnsi="Century Schoolbook" w:cs="Times New Roman"/>
@@ -15334,12 +15439,11 @@
     </w:p>
     <w:p>
       <w:pPr>
-        <w:pStyle w:val="ListParagraph"/>
+        <w:pStyle w:val="a7"/>
         <w:numPr>
           <w:ilvl w:val="0"/>
           <w:numId w:val="9"/>
         </w:numPr>
-        <w:spacing w:after="0"/>
         <w:jc w:val="both"/>
         <w:rPr>
           <w:rFonts w:ascii="Century Schoolbook" w:hAnsi="Century Schoolbook" w:cs="Times New Roman"/>
@@ -15367,12 +15471,11 @@
     </w:p>
     <w:p>
       <w:pPr>
-        <w:pStyle w:val="ListParagraph"/>
+        <w:pStyle w:val="a7"/>
         <w:numPr>
           <w:ilvl w:val="0"/>
           <w:numId w:val="9"/>
         </w:numPr>
-        <w:spacing w:after="0"/>
         <w:jc w:val="both"/>
         <w:rPr>
           <w:rFonts w:ascii="Century Schoolbook" w:hAnsi="Century Schoolbook" w:cs="Times New Roman"/>
@@ -15407,12 +15510,11 @@
     </w:p>
     <w:p>
       <w:pPr>
-        <w:pStyle w:val="ListParagraph"/>
+        <w:pStyle w:val="a7"/>
         <w:numPr>
           <w:ilvl w:val="0"/>
           <w:numId w:val="9"/>
         </w:numPr>
-        <w:spacing w:after="0"/>
         <w:jc w:val="both"/>
         <w:rPr>
           <w:rFonts w:ascii="Century Schoolbook" w:hAnsi="Century Schoolbook" w:cs="Times New Roman"/>
@@ -15447,12 +15549,11 @@
     </w:p>
     <w:p>
       <w:pPr>
-        <w:pStyle w:val="ListParagraph"/>
+        <w:pStyle w:val="a7"/>
         <w:numPr>
           <w:ilvl w:val="0"/>
           <w:numId w:val="9"/>
         </w:numPr>
-        <w:spacing w:after="0"/>
         <w:jc w:val="both"/>
         <w:rPr>
           <w:rFonts w:ascii="Century Schoolbook" w:hAnsi="Century Schoolbook" w:cs="Times New Roman"/>
@@ -15479,12 +15580,11 @@
     </w:p>
     <w:p>
       <w:pPr>
-        <w:pStyle w:val="ListParagraph"/>
+        <w:pStyle w:val="a7"/>
         <w:numPr>
           <w:ilvl w:val="0"/>
           <w:numId w:val="9"/>
         </w:numPr>
-        <w:spacing w:after="0"/>
         <w:jc w:val="both"/>
         <w:rPr>
           <w:rFonts w:ascii="Century Schoolbook" w:hAnsi="Century Schoolbook" w:cs="Times New Roman"/>
@@ -15503,7 +15603,6 @@
     </w:p>
     <w:p>
       <w:pPr>
-        <w:spacing w:after="0"/>
         <w:jc w:val="both"/>
         <w:rPr>
           <w:rFonts w:ascii="Century Schoolbook" w:hAnsi="Century Schoolbook" w:cs="Times New Roman"/>
@@ -15522,12 +15621,11 @@
     </w:p>
     <w:p>
       <w:pPr>
-        <w:pStyle w:val="ListParagraph"/>
+        <w:pStyle w:val="a7"/>
         <w:numPr>
           <w:ilvl w:val="0"/>
           <w:numId w:val="9"/>
         </w:numPr>
-        <w:spacing w:after="0"/>
         <w:jc w:val="both"/>
         <w:rPr>
           <w:rFonts w:ascii="Century Schoolbook" w:hAnsi="Century Schoolbook" w:cs="Times New Roman"/>
@@ -15546,12 +15644,11 @@
     </w:p>
     <w:p>
       <w:pPr>
-        <w:pStyle w:val="ListParagraph"/>
+        <w:pStyle w:val="a7"/>
         <w:numPr>
           <w:ilvl w:val="0"/>
           <w:numId w:val="9"/>
         </w:numPr>
-        <w:spacing w:after="0"/>
         <w:jc w:val="both"/>
         <w:rPr>
           <w:rFonts w:ascii="Century Schoolbook" w:hAnsi="Century Schoolbook" w:cs="Times New Roman"/>
@@ -15595,12 +15692,11 @@
     </w:p>
     <w:p>
       <w:pPr>
-        <w:pStyle w:val="ListParagraph"/>
+        <w:pStyle w:val="a7"/>
         <w:numPr>
           <w:ilvl w:val="0"/>
           <w:numId w:val="9"/>
         </w:numPr>
-        <w:spacing w:after="0"/>
         <w:jc w:val="both"/>
         <w:rPr>
           <w:rFonts w:ascii="Century Schoolbook" w:hAnsi="Century Schoolbook" w:cs="Times New Roman"/>
@@ -15619,12 +15715,11 @@
     </w:p>
     <w:p>
       <w:pPr>
-        <w:pStyle w:val="ListParagraph"/>
+        <w:pStyle w:val="a7"/>
         <w:numPr>
           <w:ilvl w:val="0"/>
           <w:numId w:val="9"/>
         </w:numPr>
-        <w:spacing w:after="0"/>
         <w:jc w:val="both"/>
         <w:rPr>
           <w:rFonts w:ascii="Century Schoolbook" w:hAnsi="Century Schoolbook" w:cs="Times New Roman"/>
@@ -17237,16 +17332,17 @@
     <w:lsdException w:name="Unresolved Mention" w:semiHidden="1" w:unhideWhenUsed="1"/>
     <w:lsdException w:name="Smart Link" w:semiHidden="1" w:unhideWhenUsed="1"/>
   </w:latentStyles>
-  <w:style w:type="paragraph" w:default="1" w:styleId="Normal">
+  <w:style w:type="paragraph" w:default="1" w:styleId="a">
     <w:name w:val="Normal"/>
     <w:qFormat/>
   </w:style>
-  <w:style w:type="character" w:default="1" w:styleId="DefaultParagraphFont">
+  <w:style w:type="character" w:default="1" w:styleId="a0">
     <w:name w:val="Default Paragraph Font"/>
     <w:uiPriority w:val="1"/>
+    <w:semiHidden/>
     <w:unhideWhenUsed/>
   </w:style>
-  <w:style w:type="table" w:default="1" w:styleId="TableNormal">
+  <w:style w:type="table" w:default="1" w:styleId="a1">
     <w:name w:val="Normal Table"/>
     <w:uiPriority w:val="99"/>
     <w:semiHidden/>
@@ -17261,16 +17357,16 @@
       </w:tblCellMar>
     </w:tblPr>
   </w:style>
-  <w:style w:type="numbering" w:default="1" w:styleId="NoList">
+  <w:style w:type="numbering" w:default="1" w:styleId="a2">
     <w:name w:val="No List"/>
     <w:uiPriority w:val="99"/>
     <w:semiHidden/>
     <w:unhideWhenUsed/>
   </w:style>
-  <w:style w:type="paragraph" w:styleId="Header">
+  <w:style w:type="paragraph" w:styleId="a3">
     <w:name w:val="header"/>
-    <w:basedOn w:val="Normal"/>
-    <w:link w:val="HeaderChar"/>
+    <w:basedOn w:val="a"/>
+    <w:link w:val="a4"/>
     <w:uiPriority w:val="99"/>
     <w:unhideWhenUsed/>
     <w:rsid w:val="000317B2"/>
@@ -17282,17 +17378,17 @@
       <w:spacing w:after="0" w:line="240" w:lineRule="auto"/>
     </w:pPr>
   </w:style>
-  <w:style w:type="character" w:customStyle="1" w:styleId="HeaderChar">
-    <w:name w:val="Header Char"/>
-    <w:basedOn w:val="DefaultParagraphFont"/>
-    <w:link w:val="Header"/>
+  <w:style w:type="character" w:customStyle="1" w:styleId="a4">
+    <w:name w:val="Верхний колонтитул Знак"/>
+    <w:basedOn w:val="a0"/>
+    <w:link w:val="a3"/>
     <w:uiPriority w:val="99"/>
     <w:rsid w:val="000317B2"/>
   </w:style>
-  <w:style w:type="paragraph" w:styleId="Footer">
+  <w:style w:type="paragraph" w:styleId="a5">
     <w:name w:val="footer"/>
-    <w:basedOn w:val="Normal"/>
-    <w:link w:val="FooterChar"/>
+    <w:basedOn w:val="a"/>
+    <w:link w:val="a6"/>
     <w:uiPriority w:val="99"/>
     <w:unhideWhenUsed/>
     <w:rsid w:val="000317B2"/>
@@ -17304,16 +17400,16 @@
       <w:spacing w:after="0" w:line="240" w:lineRule="auto"/>
     </w:pPr>
   </w:style>
-  <w:style w:type="character" w:customStyle="1" w:styleId="FooterChar">
-    <w:name w:val="Footer Char"/>
-    <w:basedOn w:val="DefaultParagraphFont"/>
-    <w:link w:val="Footer"/>
+  <w:style w:type="character" w:customStyle="1" w:styleId="a6">
+    <w:name w:val="Нижний колонтитул Знак"/>
+    <w:basedOn w:val="a0"/>
+    <w:link w:val="a5"/>
     <w:uiPriority w:val="99"/>
     <w:rsid w:val="000317B2"/>
   </w:style>
-  <w:style w:type="paragraph" w:styleId="ListParagraph">
+  <w:style w:type="paragraph" w:styleId="a7">
     <w:name w:val="List Paragraph"/>
-    <w:basedOn w:val="Normal"/>
+    <w:basedOn w:val="a"/>
     <w:uiPriority w:val="34"/>
     <w:qFormat/>
     <w:rsid w:val="00E43142"/>
@@ -17322,9 +17418,9 @@
       <w:contextualSpacing/>
     </w:pPr>
   </w:style>
-  <w:style w:type="character" w:styleId="Hyperlink">
+  <w:style w:type="character" w:styleId="a8">
     <w:name w:val="Hyperlink"/>
-    <w:basedOn w:val="DefaultParagraphFont"/>
+    <w:basedOn w:val="a0"/>
     <w:uiPriority w:val="99"/>
     <w:unhideWhenUsed/>
     <w:rsid w:val="00A55F7F"/>
@@ -17333,9 +17429,9 @@
       <w:u w:val="single"/>
     </w:rPr>
   </w:style>
-  <w:style w:type="character" w:styleId="UnresolvedMention">
+  <w:style w:type="character" w:styleId="a9">
     <w:name w:val="Unresolved Mention"/>
-    <w:basedOn w:val="DefaultParagraphFont"/>
+    <w:basedOn w:val="a0"/>
     <w:uiPriority w:val="99"/>
     <w:semiHidden/>
     <w:unhideWhenUsed/>
@@ -17345,9 +17441,9 @@
       <w:shd w:val="clear" w:color="auto" w:fill="E1DFDD"/>
     </w:rPr>
   </w:style>
-  <w:style w:type="table" w:styleId="TableGrid">
+  <w:style w:type="table" w:styleId="aa">
     <w:name w:val="Table Grid"/>
-    <w:basedOn w:val="TableNormal"/>
+    <w:basedOn w:val="a1"/>
     <w:uiPriority w:val="39"/>
     <w:rsid w:val="005D3503"/>
     <w:pPr>

</xml_diff>

<commit_message>
python documentation done + improved MicroServer documentation
</commit_message>
<xml_diff>
--- a/Microservices-MicroServer/Documentation-RU.docx
+++ b/Microservices-MicroServer/Documentation-RU.docx
@@ -38,6 +38,7 @@
         <w:t>.</w:t>
       </w:r>
       <w:bookmarkStart w:id="0" w:name="_Hlk84290029"/>
+      <w:proofErr w:type="spellStart"/>
       <w:r>
         <w:rPr>
           <w:rFonts w:ascii="Century Schoolbook" w:hAnsi="Century Schoolbook" w:cs="Times New Roman"/>
@@ -48,6 +49,7 @@
         <w:t>MicroServer</w:t>
       </w:r>
       <w:bookmarkEnd w:id="0"/>
+      <w:proofErr w:type="spellEnd"/>
     </w:p>
     <w:p>
       <w:pPr>
@@ -653,6 +655,7 @@
         </w:rPr>
         <w:t xml:space="preserve">Протокол связи с </w:t>
       </w:r>
+      <w:proofErr w:type="spellStart"/>
       <w:r>
         <w:rPr>
           <w:rFonts w:ascii="Century Schoolbook" w:hAnsi="Century Schoolbook" w:cs="Times New Roman"/>
@@ -661,6 +664,7 @@
         </w:rPr>
         <w:t>MicroServer</w:t>
       </w:r>
+      <w:proofErr w:type="spellEnd"/>
     </w:p>
     <w:p>
       <w:pPr>
@@ -1083,7 +1087,27 @@
                 <w:szCs w:val="24"/>
                 <w:lang w:val="en-US"/>
               </w:rPr>
-              <w:t xml:space="preserve">    "visibleId":</w:t>
+              <w:t xml:space="preserve">    "</w:t>
+            </w:r>
+            <w:proofErr w:type="spellStart"/>
+            <w:r>
+              <w:rPr>
+                <w:rFonts w:ascii="Consolas" w:hAnsi="Consolas" w:cs="Times New Roman"/>
+                <w:sz w:val="24"/>
+                <w:szCs w:val="24"/>
+                <w:lang w:val="en-US"/>
+              </w:rPr>
+              <w:t>visibleId</w:t>
+            </w:r>
+            <w:proofErr w:type="spellEnd"/>
+            <w:r>
+              <w:rPr>
+                <w:rFonts w:ascii="Consolas" w:hAnsi="Consolas" w:cs="Times New Roman"/>
+                <w:sz w:val="24"/>
+                <w:szCs w:val="24"/>
+                <w:lang w:val="en-US"/>
+              </w:rPr>
+              <w:t>":</w:t>
             </w:r>
             <w:r>
               <w:rPr>
@@ -1707,6 +1731,7 @@
         </w:rPr>
         <w:t xml:space="preserve"> (</w:t>
       </w:r>
+      <w:proofErr w:type="spellStart"/>
       <w:r>
         <w:rPr>
           <w:rFonts w:ascii="Century Schoolbook" w:hAnsi="Century Schoolbook" w:cs="Times New Roman"/>
@@ -1716,6 +1741,7 @@
         </w:rPr>
         <w:t>identifer</w:t>
       </w:r>
+      <w:proofErr w:type="spellEnd"/>
       <w:r>
         <w:rPr>
           <w:rFonts w:ascii="Century Schoolbook" w:hAnsi="Century Schoolbook" w:cs="Times New Roman"/>
@@ -1934,6 +1960,7 @@
         </w:rPr>
         <w:t>Поле «</w:t>
       </w:r>
+      <w:proofErr w:type="spellStart"/>
       <w:r>
         <w:rPr>
           <w:rFonts w:ascii="Century Schoolbook" w:hAnsi="Century Schoolbook" w:cs="Times New Roman"/>
@@ -1943,6 +1970,7 @@
         </w:rPr>
         <w:t>visibleId</w:t>
       </w:r>
+      <w:proofErr w:type="spellEnd"/>
       <w:r>
         <w:rPr>
           <w:rFonts w:ascii="Century Schoolbook" w:hAnsi="Century Schoolbook" w:cs="Times New Roman"/>
@@ -2016,6 +2044,7 @@
         </w:rPr>
         <w:t xml:space="preserve"> «</w:t>
       </w:r>
+      <w:proofErr w:type="spellStart"/>
       <w:r>
         <w:rPr>
           <w:rFonts w:ascii="Century Schoolbook" w:hAnsi="Century Schoolbook" w:cs="Times New Roman"/>
@@ -2025,6 +2054,7 @@
         </w:rPr>
         <w:t>visibleId</w:t>
       </w:r>
+      <w:proofErr w:type="spellEnd"/>
       <w:r>
         <w:rPr>
           <w:rFonts w:ascii="Century Schoolbook" w:hAnsi="Century Schoolbook" w:cs="Times New Roman"/>
@@ -3299,15 +3329,47 @@
           <w:sz w:val="24"/>
           <w:szCs w:val="24"/>
         </w:rPr>
-        <w:t xml:space="preserve">использоваться как при загрузке данных, так и при их запросе, однако, при загрузке такое значение </w:t>
-      </w:r>
-      <w:r>
-        <w:rPr>
-          <w:rFonts w:ascii="Century Schoolbook" w:hAnsi="Century Schoolbook" w:cs="Times New Roman"/>
-          <w:sz w:val="24"/>
-          <w:szCs w:val="24"/>
-        </w:rPr>
-        <w:t xml:space="preserve">является обычным значением (для </w:t>
+        <w:t xml:space="preserve">использоваться как при </w:t>
+      </w:r>
+      <w:r>
+        <w:rPr>
+          <w:rFonts w:ascii="Century Schoolbook" w:hAnsi="Century Schoolbook" w:cs="Times New Roman"/>
+          <w:sz w:val="24"/>
+          <w:szCs w:val="24"/>
+        </w:rPr>
+        <w:t xml:space="preserve">отправке </w:t>
+      </w:r>
+      <w:r>
+        <w:rPr>
+          <w:rFonts w:ascii="Century Schoolbook" w:hAnsi="Century Schoolbook" w:cs="Times New Roman"/>
+          <w:sz w:val="24"/>
+          <w:szCs w:val="24"/>
+        </w:rPr>
+        <w:t xml:space="preserve">данных, так и при их запросе, однако, при </w:t>
+      </w:r>
+      <w:r>
+        <w:rPr>
+          <w:rFonts w:ascii="Century Schoolbook" w:hAnsi="Century Schoolbook" w:cs="Times New Roman"/>
+          <w:sz w:val="24"/>
+          <w:szCs w:val="24"/>
+        </w:rPr>
+        <w:t xml:space="preserve">отправке </w:t>
+      </w:r>
+      <w:r>
+        <w:rPr>
+          <w:rFonts w:ascii="Century Schoolbook" w:hAnsi="Century Schoolbook" w:cs="Times New Roman"/>
+          <w:sz w:val="24"/>
+          <w:szCs w:val="24"/>
+        </w:rPr>
+        <w:t xml:space="preserve">такое значение </w:t>
+      </w:r>
+      <w:r>
+        <w:rPr>
+          <w:rFonts w:ascii="Century Schoolbook" w:hAnsi="Century Schoolbook" w:cs="Times New Roman"/>
+          <w:sz w:val="24"/>
+          <w:szCs w:val="24"/>
+        </w:rPr>
+        <w:t xml:space="preserve">является обычным (для </w:t>
       </w:r>
       <w:r>
         <w:rPr>
@@ -3409,6 +3471,7 @@
         </w:rPr>
         <w:t>» и «</w:t>
       </w:r>
+      <w:proofErr w:type="spellStart"/>
       <w:r>
         <w:rPr>
           <w:rFonts w:ascii="Century Schoolbook" w:hAnsi="Century Schoolbook" w:cs="Times New Roman"/>
@@ -3418,6 +3481,7 @@
         </w:rPr>
         <w:t>visibleId</w:t>
       </w:r>
+      <w:proofErr w:type="spellEnd"/>
       <w:r>
         <w:rPr>
           <w:rFonts w:ascii="Century Schoolbook" w:hAnsi="Century Schoolbook" w:cs="Times New Roman"/>
@@ -3719,6 +3783,7 @@
         </w:rPr>
         <w:t xml:space="preserve">в </w:t>
       </w:r>
+      <w:proofErr w:type="spellStart"/>
       <w:r>
         <w:rPr>
           <w:rFonts w:ascii="Century Schoolbook" w:hAnsi="Century Schoolbook" w:cs="Times New Roman"/>
@@ -3727,7 +3792,18 @@
           <w:sz w:val="24"/>
           <w:szCs w:val="24"/>
         </w:rPr>
-        <w:t xml:space="preserve">MicroServer </w:t>
+        <w:t>MicroServer</w:t>
+      </w:r>
+      <w:proofErr w:type="spellEnd"/>
+      <w:r>
+        <w:rPr>
+          <w:rFonts w:ascii="Century Schoolbook" w:hAnsi="Century Schoolbook" w:cs="Times New Roman"/>
+          <w:i/>
+          <w:iCs/>
+          <w:sz w:val="24"/>
+          <w:szCs w:val="24"/>
+        </w:rPr>
+        <w:t xml:space="preserve"> </w:t>
       </w:r>
       <w:r>
         <w:rPr>
@@ -4534,7 +4610,25 @@
           <w:sz w:val="24"/>
           <w:szCs w:val="24"/>
         </w:rPr>
-        <w:t>«type»</w:t>
+        <w:t>«</w:t>
+      </w:r>
+      <w:proofErr w:type="spellStart"/>
+      <w:r>
+        <w:rPr>
+          <w:rFonts w:ascii="Century Schoolbook" w:hAnsi="Century Schoolbook" w:cs="Times New Roman"/>
+          <w:sz w:val="24"/>
+          <w:szCs w:val="24"/>
+        </w:rPr>
+        <w:t>type</w:t>
+      </w:r>
+      <w:proofErr w:type="spellEnd"/>
+      <w:r>
+        <w:rPr>
+          <w:rFonts w:ascii="Century Schoolbook" w:hAnsi="Century Schoolbook" w:cs="Times New Roman"/>
+          <w:sz w:val="24"/>
+          <w:szCs w:val="24"/>
+        </w:rPr>
+        <w:t>»</w:t>
       </w:r>
       <w:r>
         <w:rPr>
@@ -4566,7 +4660,25 @@
           <w:sz w:val="24"/>
           <w:szCs w:val="24"/>
         </w:rPr>
-        <w:t>«id» будет проигнорировано.</w:t>
+        <w:t>«</w:t>
+      </w:r>
+      <w:proofErr w:type="spellStart"/>
+      <w:r>
+        <w:rPr>
+          <w:rFonts w:ascii="Century Schoolbook" w:hAnsi="Century Schoolbook" w:cs="Times New Roman"/>
+          <w:sz w:val="24"/>
+          <w:szCs w:val="24"/>
+        </w:rPr>
+        <w:t>id</w:t>
+      </w:r>
+      <w:proofErr w:type="spellEnd"/>
+      <w:r>
+        <w:rPr>
+          <w:rFonts w:ascii="Century Schoolbook" w:hAnsi="Century Schoolbook" w:cs="Times New Roman"/>
+          <w:sz w:val="24"/>
+          <w:szCs w:val="24"/>
+        </w:rPr>
+        <w:t>» будет проигнорировано.</w:t>
       </w:r>
       <w:r>
         <w:rPr>
@@ -4963,7 +5075,17 @@
                 <w:szCs w:val="24"/>
                 <w:lang w:val="en-US"/>
               </w:rPr>
-              <w:t xml:space="preserve">    "id":</w:t>
+              <w:t xml:space="preserve">    "</w:t>
+            </w:r>
+            <w:proofErr w:type="spellStart"/>
+            <w:r>
+              <w:rPr>
+                <w:rFonts w:ascii="Consolas" w:hAnsi="Consolas" w:cs="Times New Roman"/>
+                <w:sz w:val="24"/>
+                <w:szCs w:val="24"/>
+                <w:lang w:val="en-US"/>
+              </w:rPr>
+              <w:t>id":</w:t>
             </w:r>
             <w:r>
               <w:rPr>
@@ -4974,6 +5096,7 @@
               </w:rPr>
               <w:t>null</w:t>
             </w:r>
+            <w:proofErr w:type="spellEnd"/>
             <w:r>
               <w:rPr>
                 <w:rFonts w:ascii="Consolas" w:hAnsi="Consolas" w:cs="Times New Roman"/>
@@ -5001,7 +5124,27 @@
                 <w:szCs w:val="24"/>
                 <w:lang w:val="en-US"/>
               </w:rPr>
-              <w:t xml:space="preserve">    "visibleId":</w:t>
+              <w:t xml:space="preserve">    "</w:t>
+            </w:r>
+            <w:proofErr w:type="spellStart"/>
+            <w:r>
+              <w:rPr>
+                <w:rFonts w:ascii="Consolas" w:hAnsi="Consolas" w:cs="Times New Roman"/>
+                <w:sz w:val="24"/>
+                <w:szCs w:val="24"/>
+                <w:lang w:val="en-US"/>
+              </w:rPr>
+              <w:t>visibleId</w:t>
+            </w:r>
+            <w:proofErr w:type="spellEnd"/>
+            <w:r>
+              <w:rPr>
+                <w:rFonts w:ascii="Consolas" w:hAnsi="Consolas" w:cs="Times New Roman"/>
+                <w:sz w:val="24"/>
+                <w:szCs w:val="24"/>
+                <w:lang w:val="en-US"/>
+              </w:rPr>
+              <w:t>":</w:t>
             </w:r>
             <w:r>
               <w:rPr>
@@ -5181,6 +5324,7 @@
         </w:rPr>
         <w:t xml:space="preserve">игнорируется, </w:t>
       </w:r>
+      <w:proofErr w:type="spellStart"/>
       <w:r>
         <w:rPr>
           <w:rFonts w:ascii="Century Schoolbook" w:hAnsi="Century Schoolbook" w:cs="Times New Roman"/>
@@ -5190,6 +5334,7 @@
         </w:rPr>
         <w:t>visibleId</w:t>
       </w:r>
+      <w:proofErr w:type="spellEnd"/>
       <w:r>
         <w:rPr>
           <w:rFonts w:ascii="Century Schoolbook" w:hAnsi="Century Schoolbook" w:cs="Times New Roman"/>
@@ -5247,6 +5392,7 @@
         </w:rPr>
         <w:t>содержит команду, а вот поле «</w:t>
       </w:r>
+      <w:proofErr w:type="spellStart"/>
       <w:r>
         <w:rPr>
           <w:rFonts w:ascii="Century Schoolbook" w:hAnsi="Century Schoolbook" w:cs="Times New Roman"/>
@@ -5255,6 +5401,7 @@
         </w:rPr>
         <w:t>content</w:t>
       </w:r>
+      <w:proofErr w:type="spellEnd"/>
       <w:r>
         <w:rPr>
           <w:rFonts w:ascii="Century Schoolbook" w:hAnsi="Century Schoolbook" w:cs="Times New Roman"/>
@@ -5383,6 +5530,7 @@
         </w:rPr>
         <w:t xml:space="preserve">5.1. </w:t>
       </w:r>
+      <w:proofErr w:type="spellStart"/>
       <w:r>
         <w:rPr>
           <w:rFonts w:ascii="Century Schoolbook" w:hAnsi="Century Schoolbook" w:cs="Times New Roman"/>
@@ -5392,6 +5540,7 @@
         </w:rPr>
         <w:t>MicroServer</w:t>
       </w:r>
+      <w:proofErr w:type="spellEnd"/>
       <w:r>
         <w:rPr>
           <w:rFonts w:ascii="Century Schoolbook" w:hAnsi="Century Schoolbook" w:cs="Times New Roman"/>
@@ -5417,6 +5566,7 @@
         </w:rPr>
         <w:t>645.</w:t>
       </w:r>
+      <w:proofErr w:type="spellStart"/>
       <w:r>
         <w:rPr>
           <w:rFonts w:ascii="Century Schoolbook" w:hAnsi="Century Schoolbook" w:cs="Times New Roman"/>
@@ -5426,6 +5576,7 @@
         </w:rPr>
         <w:t>ExternalStatus</w:t>
       </w:r>
+      <w:proofErr w:type="spellEnd"/>
     </w:p>
     <w:p>
       <w:pPr>
@@ -5462,6 +5613,7 @@
         </w:rPr>
         <w:t xml:space="preserve">с таким названием (в тексте будем называть её </w:t>
       </w:r>
+      <w:proofErr w:type="spellStart"/>
       <w:r>
         <w:rPr>
           <w:rFonts w:ascii="Century Schoolbook" w:hAnsi="Century Schoolbook" w:cs="Times New Roman"/>
@@ -5470,6 +5622,7 @@
         </w:rPr>
         <w:t>ExternalStatus</w:t>
       </w:r>
+      <w:proofErr w:type="spellEnd"/>
       <w:r>
         <w:rPr>
           <w:rFonts w:ascii="Century Schoolbook" w:hAnsi="Century Schoolbook" w:cs="Times New Roman"/>
@@ -5526,6 +5679,7 @@
         </w:rPr>
         <w:t>типа (команды) – это имя сервера («</w:t>
       </w:r>
+      <w:proofErr w:type="spellStart"/>
       <w:r>
         <w:rPr>
           <w:rFonts w:ascii="Century Schoolbook" w:hAnsi="Century Schoolbook" w:cs="Times New Roman"/>
@@ -5534,6 +5688,7 @@
         </w:rPr>
         <w:t>MicroServer</w:t>
       </w:r>
+      <w:proofErr w:type="spellEnd"/>
       <w:r>
         <w:rPr>
           <w:rFonts w:ascii="Century Schoolbook" w:hAnsi="Century Schoolbook" w:cs="Times New Roman"/>
@@ -6035,6 +6190,7 @@
         </w:rPr>
         <w:t>e</w:t>
       </w:r>
+      <w:proofErr w:type="spellStart"/>
       <w:r>
         <w:rPr>
           <w:rFonts w:ascii="Century Schoolbook" w:hAnsi="Century Schoolbook" w:cs="Times New Roman"/>
@@ -6043,6 +6199,7 @@
         </w:rPr>
         <w:t>xternal</w:t>
       </w:r>
+      <w:proofErr w:type="spellEnd"/>
       <w:r>
         <w:rPr>
           <w:rFonts w:ascii="Century Schoolbook" w:hAnsi="Century Schoolbook" w:cs="Times New Roman"/>
@@ -6060,6 +6217,7 @@
         </w:rPr>
         <w:t>s</w:t>
       </w:r>
+      <w:proofErr w:type="spellStart"/>
       <w:r>
         <w:rPr>
           <w:rFonts w:ascii="Century Schoolbook" w:hAnsi="Century Schoolbook" w:cs="Times New Roman"/>
@@ -6068,6 +6226,7 @@
         </w:rPr>
         <w:t>tatus</w:t>
       </w:r>
+      <w:proofErr w:type="spellEnd"/>
       <w:r>
         <w:rPr>
           <w:rFonts w:ascii="Century Schoolbook" w:hAnsi="Century Schoolbook" w:cs="Times New Roman"/>
@@ -6109,6 +6268,7 @@
         </w:rPr>
         <w:t>e</w:t>
       </w:r>
+      <w:proofErr w:type="spellStart"/>
       <w:r>
         <w:rPr>
           <w:rFonts w:ascii="Century Schoolbook" w:hAnsi="Century Schoolbook" w:cs="Times New Roman"/>
@@ -6117,6 +6277,7 @@
         </w:rPr>
         <w:t>xternal</w:t>
       </w:r>
+      <w:proofErr w:type="spellEnd"/>
       <w:r>
         <w:rPr>
           <w:rFonts w:ascii="Century Schoolbook" w:hAnsi="Century Schoolbook" w:cs="Times New Roman"/>
@@ -6134,6 +6295,7 @@
         </w:rPr>
         <w:t>s</w:t>
       </w:r>
+      <w:proofErr w:type="spellStart"/>
       <w:r>
         <w:rPr>
           <w:rFonts w:ascii="Century Schoolbook" w:hAnsi="Century Schoolbook" w:cs="Times New Roman"/>
@@ -6142,6 +6304,7 @@
         </w:rPr>
         <w:t>tatus</w:t>
       </w:r>
+      <w:proofErr w:type="spellEnd"/>
       <w:r>
         <w:rPr>
           <w:rFonts w:ascii="Century Schoolbook" w:hAnsi="Century Schoolbook" w:cs="Times New Roman"/>
@@ -6203,6 +6366,7 @@
         </w:rPr>
         <w:t>Поле «</w:t>
       </w:r>
+      <w:proofErr w:type="spellStart"/>
       <w:r>
         <w:rPr>
           <w:rFonts w:ascii="Century Schoolbook" w:hAnsi="Century Schoolbook" w:cs="Times New Roman"/>
@@ -6211,6 +6375,7 @@
         </w:rPr>
         <w:t>type</w:t>
       </w:r>
+      <w:proofErr w:type="spellEnd"/>
       <w:r>
         <w:rPr>
           <w:rFonts w:ascii="Century Schoolbook" w:hAnsi="Century Schoolbook" w:cs="Times New Roman"/>
@@ -6255,6 +6420,7 @@
         </w:rPr>
         <w:t>Поле «</w:t>
       </w:r>
+      <w:proofErr w:type="spellStart"/>
       <w:r>
         <w:rPr>
           <w:rFonts w:ascii="Century Schoolbook" w:hAnsi="Century Schoolbook" w:cs="Times New Roman"/>
@@ -6263,6 +6429,7 @@
         </w:rPr>
         <w:t>underflow</w:t>
       </w:r>
+      <w:proofErr w:type="spellEnd"/>
       <w:r>
         <w:rPr>
           <w:rFonts w:ascii="Century Schoolbook" w:hAnsi="Century Schoolbook" w:cs="Times New Roman"/>
@@ -6347,6 +6514,7 @@
         </w:rPr>
         <w:t>Поле «</w:t>
       </w:r>
+      <w:proofErr w:type="spellStart"/>
       <w:r>
         <w:rPr>
           <w:rFonts w:ascii="Century Schoolbook" w:hAnsi="Century Schoolbook" w:cs="Times New Roman"/>
@@ -6355,6 +6523,7 @@
         </w:rPr>
         <w:t>overflow</w:t>
       </w:r>
+      <w:proofErr w:type="spellEnd"/>
       <w:r>
         <w:rPr>
           <w:rFonts w:ascii="Century Schoolbook" w:hAnsi="Century Schoolbook" w:cs="Times New Roman"/>
@@ -6497,6 +6666,7 @@
         </w:rPr>
         <w:t>оля «</w:t>
       </w:r>
+      <w:proofErr w:type="spellStart"/>
       <w:r>
         <w:rPr>
           <w:rFonts w:ascii="Century Schoolbook" w:hAnsi="Century Schoolbook" w:cs="Times New Roman"/>
@@ -6505,6 +6675,7 @@
         </w:rPr>
         <w:t>underflow</w:t>
       </w:r>
+      <w:proofErr w:type="spellEnd"/>
       <w:r>
         <w:rPr>
           <w:rFonts w:ascii="Century Schoolbook" w:hAnsi="Century Schoolbook" w:cs="Times New Roman"/>
@@ -6513,6 +6684,7 @@
         </w:rPr>
         <w:t>» и «</w:t>
       </w:r>
+      <w:proofErr w:type="spellStart"/>
       <w:r>
         <w:rPr>
           <w:rFonts w:ascii="Century Schoolbook" w:hAnsi="Century Schoolbook" w:cs="Times New Roman"/>
@@ -6521,6 +6693,7 @@
         </w:rPr>
         <w:t>overflow</w:t>
       </w:r>
+      <w:proofErr w:type="spellEnd"/>
       <w:r>
         <w:rPr>
           <w:rFonts w:ascii="Century Schoolbook" w:hAnsi="Century Schoolbook" w:cs="Times New Roman"/>
@@ -6565,6 +6738,7 @@
         </w:rPr>
         <w:t xml:space="preserve"> ответа на запрос </w:t>
       </w:r>
+      <w:proofErr w:type="spellStart"/>
       <w:r>
         <w:rPr>
           <w:rFonts w:ascii="Century Schoolbook" w:hAnsi="Century Schoolbook" w:cs="Times New Roman"/>
@@ -6573,6 +6747,7 @@
         </w:rPr>
         <w:t>ExternalStatus</w:t>
       </w:r>
+      <w:proofErr w:type="spellEnd"/>
       <w:r>
         <w:rPr>
           <w:rFonts w:ascii="Century Schoolbook" w:hAnsi="Century Schoolbook" w:cs="Times New Roman"/>
@@ -6581,6 +6756,7 @@
         </w:rPr>
         <w:t xml:space="preserve">, внешнее хранилище в зависимости от показателей </w:t>
       </w:r>
+      <w:proofErr w:type="spellStart"/>
       <w:r>
         <w:rPr>
           <w:rFonts w:ascii="Century Schoolbook" w:hAnsi="Century Schoolbook" w:cs="Times New Roman"/>
@@ -6589,6 +6765,7 @@
         </w:rPr>
         <w:t>underflow</w:t>
       </w:r>
+      <w:proofErr w:type="spellEnd"/>
       <w:r>
         <w:rPr>
           <w:rFonts w:ascii="Century Schoolbook" w:hAnsi="Century Schoolbook" w:cs="Times New Roman"/>
@@ -6597,6 +6774,7 @@
         </w:rPr>
         <w:t>/</w:t>
       </w:r>
+      <w:proofErr w:type="spellStart"/>
       <w:r>
         <w:rPr>
           <w:rFonts w:ascii="Century Schoolbook" w:hAnsi="Century Schoolbook" w:cs="Times New Roman"/>
@@ -6605,6 +6783,7 @@
         </w:rPr>
         <w:t>overflow</w:t>
       </w:r>
+      <w:proofErr w:type="spellEnd"/>
       <w:r>
         <w:rPr>
           <w:rFonts w:ascii="Century Schoolbook" w:hAnsi="Century Schoolbook" w:cs="Times New Roman"/>
@@ -6649,6 +6828,7 @@
         </w:rPr>
         <w:t xml:space="preserve">Если внешнее хранилище будет выполнять запросы </w:t>
       </w:r>
+      <w:proofErr w:type="spellStart"/>
       <w:r>
         <w:rPr>
           <w:rFonts w:ascii="Century Schoolbook" w:hAnsi="Century Schoolbook" w:cs="Times New Roman"/>
@@ -6657,6 +6837,7 @@
         </w:rPr>
         <w:t>ExternalStatus</w:t>
       </w:r>
+      <w:proofErr w:type="spellEnd"/>
       <w:r>
         <w:rPr>
           <w:rFonts w:ascii="Century Schoolbook" w:hAnsi="Century Schoolbook" w:cs="Times New Roman"/>
@@ -6799,6 +6980,7 @@
         </w:rPr>
         <w:t xml:space="preserve">5.2. </w:t>
       </w:r>
+      <w:proofErr w:type="spellStart"/>
       <w:r>
         <w:rPr>
           <w:rFonts w:ascii="Century Schoolbook" w:hAnsi="Century Schoolbook" w:cs="Times New Roman"/>
@@ -6808,6 +6990,7 @@
         </w:rPr>
         <w:t>MicroServer</w:t>
       </w:r>
+      <w:proofErr w:type="spellEnd"/>
       <w:r>
         <w:rPr>
           <w:rFonts w:ascii="Century Schoolbook" w:hAnsi="Century Schoolbook" w:cs="Times New Roman"/>
@@ -6833,6 +7016,7 @@
         </w:rPr>
         <w:t>645.</w:t>
       </w:r>
+      <w:proofErr w:type="spellStart"/>
       <w:r>
         <w:rPr>
           <w:rFonts w:ascii="Century Schoolbook" w:hAnsi="Century Schoolbook" w:cs="Times New Roman"/>
@@ -6842,6 +7026,7 @@
         </w:rPr>
         <w:t>FetchOverflow</w:t>
       </w:r>
+      <w:proofErr w:type="spellEnd"/>
     </w:p>
     <w:p>
       <w:pPr>
@@ -7051,6 +7236,7 @@
           </w:rPr>
           <w:t>http://localhost:8080/microserver/get-job?type=MicroServer.25367be645.</w:t>
         </w:r>
+        <w:proofErr w:type="spellStart"/>
         <w:r>
           <w:rPr>
             <w:rStyle w:val="a8"/>
@@ -7061,6 +7247,7 @@
           </w:rPr>
           <w:t>FetchOverflow</w:t>
         </w:r>
+        <w:proofErr w:type="spellEnd"/>
         <w:r>
           <w:rPr>
             <w:rStyle w:val="a8"/>
@@ -7089,6 +7276,7 @@
           </w:rPr>
           <w:t>=</w:t>
         </w:r>
+        <w:proofErr w:type="spellStart"/>
         <w:r>
           <w:rPr>
             <w:rStyle w:val="a8"/>
@@ -7099,6 +7287,7 @@
           </w:rPr>
           <w:t>InterestedType</w:t>
         </w:r>
+        <w:proofErr w:type="spellEnd"/>
       </w:hyperlink>
     </w:p>
     <w:p>
@@ -7300,7 +7489,27 @@
                 <w:szCs w:val="24"/>
                 <w:lang w:val="en-US"/>
               </w:rPr>
-              <w:t xml:space="preserve">        "visibleId":</w:t>
+              <w:t xml:space="preserve">        "</w:t>
+            </w:r>
+            <w:proofErr w:type="spellStart"/>
+            <w:r>
+              <w:rPr>
+                <w:rFonts w:ascii="Consolas" w:hAnsi="Consolas" w:cs="Times New Roman"/>
+                <w:sz w:val="24"/>
+                <w:szCs w:val="24"/>
+                <w:lang w:val="en-US"/>
+              </w:rPr>
+              <w:t>visibleId</w:t>
+            </w:r>
+            <w:proofErr w:type="spellEnd"/>
+            <w:r>
+              <w:rPr>
+                <w:rFonts w:ascii="Consolas" w:hAnsi="Consolas" w:cs="Times New Roman"/>
+                <w:sz w:val="24"/>
+                <w:szCs w:val="24"/>
+                <w:lang w:val="en-US"/>
+              </w:rPr>
+              <w:t>":</w:t>
             </w:r>
             <w:r>
               <w:rPr>
@@ -7600,6 +7809,7 @@
         </w:rPr>
         <w:t xml:space="preserve">5.3. </w:t>
       </w:r>
+      <w:proofErr w:type="spellStart"/>
       <w:r>
         <w:rPr>
           <w:rFonts w:ascii="Century Schoolbook" w:hAnsi="Century Schoolbook" w:cs="Times New Roman"/>
@@ -7609,6 +7819,7 @@
         </w:rPr>
         <w:t>MicroServer</w:t>
       </w:r>
+      <w:proofErr w:type="spellEnd"/>
       <w:r>
         <w:rPr>
           <w:rFonts w:ascii="Century Schoolbook" w:hAnsi="Century Schoolbook" w:cs="Times New Roman"/>
@@ -7634,6 +7845,7 @@
         </w:rPr>
         <w:t>645.</w:t>
       </w:r>
+      <w:proofErr w:type="spellStart"/>
       <w:r>
         <w:rPr>
           <w:rFonts w:ascii="Century Schoolbook" w:hAnsi="Century Schoolbook" w:cs="Times New Roman"/>
@@ -7643,6 +7855,7 @@
         </w:rPr>
         <w:t>CompensateUnderflow</w:t>
       </w:r>
+      <w:proofErr w:type="spellEnd"/>
     </w:p>
     <w:p>
       <w:pPr>
@@ -7751,7 +7964,17 @@
                 <w:szCs w:val="24"/>
                 <w:lang w:val="en-US"/>
               </w:rPr>
-              <w:t xml:space="preserve">    "id":</w:t>
+              <w:t xml:space="preserve">    "</w:t>
+            </w:r>
+            <w:proofErr w:type="spellStart"/>
+            <w:r>
+              <w:rPr>
+                <w:rFonts w:ascii="Consolas" w:hAnsi="Consolas" w:cs="Times New Roman"/>
+                <w:sz w:val="24"/>
+                <w:szCs w:val="24"/>
+                <w:lang w:val="en-US"/>
+              </w:rPr>
+              <w:t>id":</w:t>
             </w:r>
             <w:r>
               <w:rPr>
@@ -7762,6 +7985,7 @@
               </w:rPr>
               <w:t>null</w:t>
             </w:r>
+            <w:proofErr w:type="spellEnd"/>
             <w:r>
               <w:rPr>
                 <w:rFonts w:ascii="Consolas" w:hAnsi="Consolas" w:cs="Times New Roman"/>
@@ -7789,7 +8013,27 @@
                 <w:szCs w:val="24"/>
                 <w:lang w:val="en-US"/>
               </w:rPr>
-              <w:t xml:space="preserve">    "visibleId":</w:t>
+              <w:t xml:space="preserve">    "</w:t>
+            </w:r>
+            <w:proofErr w:type="spellStart"/>
+            <w:r>
+              <w:rPr>
+                <w:rFonts w:ascii="Consolas" w:hAnsi="Consolas" w:cs="Times New Roman"/>
+                <w:sz w:val="24"/>
+                <w:szCs w:val="24"/>
+                <w:lang w:val="en-US"/>
+              </w:rPr>
+              <w:t>visibleId</w:t>
+            </w:r>
+            <w:proofErr w:type="spellEnd"/>
+            <w:r>
+              <w:rPr>
+                <w:rFonts w:ascii="Consolas" w:hAnsi="Consolas" w:cs="Times New Roman"/>
+                <w:sz w:val="24"/>
+                <w:szCs w:val="24"/>
+                <w:lang w:val="en-US"/>
+              </w:rPr>
+              <w:t>":</w:t>
             </w:r>
             <w:r>
               <w:rPr>
@@ -7970,7 +8214,27 @@
                 <w:szCs w:val="24"/>
                 <w:lang w:val="en-US"/>
               </w:rPr>
-              <w:t xml:space="preserve">            "visibleId":</w:t>
+              <w:t xml:space="preserve">            "</w:t>
+            </w:r>
+            <w:proofErr w:type="spellStart"/>
+            <w:r>
+              <w:rPr>
+                <w:rFonts w:ascii="Consolas" w:hAnsi="Consolas" w:cs="Times New Roman"/>
+                <w:sz w:val="24"/>
+                <w:szCs w:val="24"/>
+                <w:lang w:val="en-US"/>
+              </w:rPr>
+              <w:t>visibleId</w:t>
+            </w:r>
+            <w:proofErr w:type="spellEnd"/>
+            <w:r>
+              <w:rPr>
+                <w:rFonts w:ascii="Consolas" w:hAnsi="Consolas" w:cs="Times New Roman"/>
+                <w:sz w:val="24"/>
+                <w:szCs w:val="24"/>
+                <w:lang w:val="en-US"/>
+              </w:rPr>
+              <w:t>":</w:t>
             </w:r>
             <w:r>
               <w:rPr>
@@ -8188,14 +8452,106 @@
         </w:rPr>
         <w:t xml:space="preserve">Поле </w:t>
       </w:r>
-      <w:r>
-        <w:rPr>
-          <w:rFonts w:ascii="Century Schoolbook" w:hAnsi="Century Schoolbook" w:cs="Times New Roman"/>
-          <w:sz w:val="24"/>
-          <w:szCs w:val="24"/>
-        </w:rPr>
-        <w:t>id игнорируется, visibleId тоже (так как эта команда обрабатывается непосредственно сервером).  Поле «type» содержит команду, поле «content» - массив из basic content</w:t>
-      </w:r>
+      <w:proofErr w:type="spellStart"/>
+      <w:r>
+        <w:rPr>
+          <w:rFonts w:ascii="Century Schoolbook" w:hAnsi="Century Schoolbook" w:cs="Times New Roman"/>
+          <w:sz w:val="24"/>
+          <w:szCs w:val="24"/>
+        </w:rPr>
+        <w:t>id</w:t>
+      </w:r>
+      <w:proofErr w:type="spellEnd"/>
+      <w:r>
+        <w:rPr>
+          <w:rFonts w:ascii="Century Schoolbook" w:hAnsi="Century Schoolbook" w:cs="Times New Roman"/>
+          <w:sz w:val="24"/>
+          <w:szCs w:val="24"/>
+        </w:rPr>
+        <w:t xml:space="preserve"> игнорируется, </w:t>
+      </w:r>
+      <w:proofErr w:type="spellStart"/>
+      <w:r>
+        <w:rPr>
+          <w:rFonts w:ascii="Century Schoolbook" w:hAnsi="Century Schoolbook" w:cs="Times New Roman"/>
+          <w:sz w:val="24"/>
+          <w:szCs w:val="24"/>
+        </w:rPr>
+        <w:t>visibleId</w:t>
+      </w:r>
+      <w:proofErr w:type="spellEnd"/>
+      <w:r>
+        <w:rPr>
+          <w:rFonts w:ascii="Century Schoolbook" w:hAnsi="Century Schoolbook" w:cs="Times New Roman"/>
+          <w:sz w:val="24"/>
+          <w:szCs w:val="24"/>
+        </w:rPr>
+        <w:t xml:space="preserve"> тоже (так как эта команда обрабатывается непосредственно сервером).  Поле «</w:t>
+      </w:r>
+      <w:proofErr w:type="spellStart"/>
+      <w:r>
+        <w:rPr>
+          <w:rFonts w:ascii="Century Schoolbook" w:hAnsi="Century Schoolbook" w:cs="Times New Roman"/>
+          <w:sz w:val="24"/>
+          <w:szCs w:val="24"/>
+        </w:rPr>
+        <w:t>type</w:t>
+      </w:r>
+      <w:proofErr w:type="spellEnd"/>
+      <w:r>
+        <w:rPr>
+          <w:rFonts w:ascii="Century Schoolbook" w:hAnsi="Century Schoolbook" w:cs="Times New Roman"/>
+          <w:sz w:val="24"/>
+          <w:szCs w:val="24"/>
+        </w:rPr>
+        <w:t>» содержит команду, поле «</w:t>
+      </w:r>
+      <w:proofErr w:type="spellStart"/>
+      <w:r>
+        <w:rPr>
+          <w:rFonts w:ascii="Century Schoolbook" w:hAnsi="Century Schoolbook" w:cs="Times New Roman"/>
+          <w:sz w:val="24"/>
+          <w:szCs w:val="24"/>
+        </w:rPr>
+        <w:t>content</w:t>
+      </w:r>
+      <w:proofErr w:type="spellEnd"/>
+      <w:r>
+        <w:rPr>
+          <w:rFonts w:ascii="Century Schoolbook" w:hAnsi="Century Schoolbook" w:cs="Times New Roman"/>
+          <w:sz w:val="24"/>
+          <w:szCs w:val="24"/>
+        </w:rPr>
+        <w:t xml:space="preserve">» - массив из </w:t>
+      </w:r>
+      <w:proofErr w:type="spellStart"/>
+      <w:r>
+        <w:rPr>
+          <w:rFonts w:ascii="Century Schoolbook" w:hAnsi="Century Schoolbook" w:cs="Times New Roman"/>
+          <w:sz w:val="24"/>
+          <w:szCs w:val="24"/>
+        </w:rPr>
+        <w:t>basic</w:t>
+      </w:r>
+      <w:proofErr w:type="spellEnd"/>
+      <w:r>
+        <w:rPr>
+          <w:rFonts w:ascii="Century Schoolbook" w:hAnsi="Century Schoolbook" w:cs="Times New Roman"/>
+          <w:sz w:val="24"/>
+          <w:szCs w:val="24"/>
+        </w:rPr>
+        <w:t xml:space="preserve"> </w:t>
+      </w:r>
+      <w:proofErr w:type="spellStart"/>
+      <w:r>
+        <w:rPr>
+          <w:rFonts w:ascii="Century Schoolbook" w:hAnsi="Century Schoolbook" w:cs="Times New Roman"/>
+          <w:sz w:val="24"/>
+          <w:szCs w:val="24"/>
+        </w:rPr>
+        <w:t>content</w:t>
+      </w:r>
+      <w:proofErr w:type="spellEnd"/>
       <w:r>
         <w:rPr>
           <w:rFonts w:ascii="Century Schoolbook" w:hAnsi="Century Schoolbook" w:cs="Times New Roman"/>
@@ -8286,6 +8642,7 @@
         </w:rPr>
         <w:t xml:space="preserve">данного типа. Именно поэтому рекомендуется отсылать не более 32 пакетов за один вызов </w:t>
       </w:r>
+      <w:proofErr w:type="spellStart"/>
       <w:r>
         <w:rPr>
           <w:rFonts w:ascii="Century Schoolbook" w:hAnsi="Century Schoolbook" w:cs="Times New Roman"/>
@@ -8294,6 +8651,7 @@
         </w:rPr>
         <w:t>CompensateUnderflow</w:t>
       </w:r>
+      <w:proofErr w:type="spellEnd"/>
       <w:r>
         <w:rPr>
           <w:rFonts w:ascii="Century Schoolbook" w:hAnsi="Century Schoolbook" w:cs="Times New Roman"/>
@@ -8808,7 +9166,27 @@
                 <w:szCs w:val="24"/>
                 <w:lang w:val="en-US"/>
               </w:rPr>
-              <w:t xml:space="preserve">        "visibleId":</w:t>
+              <w:t xml:space="preserve">        "</w:t>
+            </w:r>
+            <w:proofErr w:type="spellStart"/>
+            <w:r>
+              <w:rPr>
+                <w:rFonts w:ascii="Consolas" w:hAnsi="Consolas" w:cs="Times New Roman"/>
+                <w:sz w:val="24"/>
+                <w:szCs w:val="24"/>
+                <w:lang w:val="en-US"/>
+              </w:rPr>
+              <w:t>visibleId</w:t>
+            </w:r>
+            <w:proofErr w:type="spellEnd"/>
+            <w:r>
+              <w:rPr>
+                <w:rFonts w:ascii="Consolas" w:hAnsi="Consolas" w:cs="Times New Roman"/>
+                <w:sz w:val="24"/>
+                <w:szCs w:val="24"/>
+                <w:lang w:val="en-US"/>
+              </w:rPr>
+              <w:t>":</w:t>
             </w:r>
             <w:r>
               <w:rPr>
@@ -10443,7 +10821,27 @@
                 <w:szCs w:val="24"/>
                 <w:lang w:val="en-US"/>
               </w:rPr>
-              <w:t>&lt;DateTime&gt;</w:t>
+              <w:t>&lt;</w:t>
+            </w:r>
+            <w:proofErr w:type="spellStart"/>
+            <w:r>
+              <w:rPr>
+                <w:rFonts w:ascii="Consolas" w:hAnsi="Consolas" w:cs="Times New Roman"/>
+                <w:sz w:val="24"/>
+                <w:szCs w:val="24"/>
+                <w:lang w:val="en-US"/>
+              </w:rPr>
+              <w:t>DateTime</w:t>
+            </w:r>
+            <w:proofErr w:type="spellEnd"/>
+            <w:r>
+              <w:rPr>
+                <w:rFonts w:ascii="Consolas" w:hAnsi="Consolas" w:cs="Times New Roman"/>
+                <w:sz w:val="24"/>
+                <w:szCs w:val="24"/>
+                <w:lang w:val="en-US"/>
+              </w:rPr>
+              <w:t>&gt;</w:t>
             </w:r>
             <w:r>
               <w:rPr>
@@ -10602,7 +11000,27 @@
                 <w:szCs w:val="24"/>
                 <w:lang w:val="en-US"/>
               </w:rPr>
-              <w:t>"visibleId":</w:t>
+              <w:t>"</w:t>
+            </w:r>
+            <w:proofErr w:type="spellStart"/>
+            <w:r>
+              <w:rPr>
+                <w:rFonts w:ascii="Consolas" w:hAnsi="Consolas" w:cs="Times New Roman"/>
+                <w:sz w:val="24"/>
+                <w:szCs w:val="24"/>
+                <w:lang w:val="en-US"/>
+              </w:rPr>
+              <w:t>visibleId</w:t>
+            </w:r>
+            <w:proofErr w:type="spellEnd"/>
+            <w:r>
+              <w:rPr>
+                <w:rFonts w:ascii="Consolas" w:hAnsi="Consolas" w:cs="Times New Roman"/>
+                <w:sz w:val="24"/>
+                <w:szCs w:val="24"/>
+                <w:lang w:val="en-US"/>
+              </w:rPr>
+              <w:t>":</w:t>
             </w:r>
             <w:r>
               <w:rPr>
@@ -11033,6 +11451,7 @@
         </w:rPr>
         <w:t>.</w:t>
       </w:r>
+      <w:proofErr w:type="spellStart"/>
       <w:r>
         <w:rPr>
           <w:rFonts w:ascii="Century Schoolbook" w:hAnsi="Century Schoolbook" w:cs="Times New Roman"/>
@@ -11042,6 +11461,7 @@
         </w:rPr>
         <w:t>fffffff</w:t>
       </w:r>
+      <w:proofErr w:type="spellEnd"/>
       <w:r>
         <w:rPr>
           <w:rFonts w:ascii="Century Schoolbook" w:hAnsi="Century Schoolbook" w:cs="Times New Roman"/>
@@ -11638,7 +12058,27 @@
                 <w:szCs w:val="24"/>
                 <w:lang w:val="en-US"/>
               </w:rPr>
-              <w:t>&lt;DateTime&gt;</w:t>
+              <w:t>&lt;</w:t>
+            </w:r>
+            <w:proofErr w:type="spellStart"/>
+            <w:r>
+              <w:rPr>
+                <w:rFonts w:ascii="Consolas" w:hAnsi="Consolas" w:cs="Times New Roman"/>
+                <w:sz w:val="24"/>
+                <w:szCs w:val="24"/>
+                <w:lang w:val="en-US"/>
+              </w:rPr>
+              <w:t>DateTime</w:t>
+            </w:r>
+            <w:proofErr w:type="spellEnd"/>
+            <w:r>
+              <w:rPr>
+                <w:rFonts w:ascii="Consolas" w:hAnsi="Consolas" w:cs="Times New Roman"/>
+                <w:sz w:val="24"/>
+                <w:szCs w:val="24"/>
+                <w:lang w:val="en-US"/>
+              </w:rPr>
+              <w:t>&gt;</w:t>
             </w:r>
             <w:r>
               <w:rPr>
@@ -11669,6 +12109,7 @@
               </w:rPr>
               <w:t xml:space="preserve">        "</w:t>
             </w:r>
+            <w:proofErr w:type="spellStart"/>
             <w:r>
               <w:rPr>
                 <w:rFonts w:ascii="Consolas" w:hAnsi="Consolas" w:cs="Times New Roman"/>
@@ -11678,6 +12119,7 @@
               </w:rPr>
               <w:t>requestedType</w:t>
             </w:r>
+            <w:proofErr w:type="spellEnd"/>
             <w:r>
               <w:rPr>
                 <w:rFonts w:ascii="Consolas" w:hAnsi="Consolas" w:cs="Times New Roman"/>
@@ -11725,6 +12167,7 @@
               </w:rPr>
               <w:t xml:space="preserve">        "</w:t>
             </w:r>
+            <w:proofErr w:type="spellStart"/>
             <w:r>
               <w:rPr>
                 <w:rFonts w:ascii="Consolas" w:hAnsi="Consolas" w:cs="Times New Roman"/>
@@ -11734,6 +12177,7 @@
               </w:rPr>
               <w:t>requestedId</w:t>
             </w:r>
+            <w:proofErr w:type="spellEnd"/>
             <w:r>
               <w:rPr>
                 <w:rFonts w:ascii="Consolas" w:hAnsi="Consolas" w:cs="Times New Roman"/>
@@ -11855,7 +12299,27 @@
                 <w:szCs w:val="24"/>
                 <w:lang w:val="en-US"/>
               </w:rPr>
-              <w:t xml:space="preserve">            "visibleId":</w:t>
+              <w:t xml:space="preserve">            "</w:t>
+            </w:r>
+            <w:proofErr w:type="spellStart"/>
+            <w:r>
+              <w:rPr>
+                <w:rFonts w:ascii="Consolas" w:hAnsi="Consolas" w:cs="Times New Roman"/>
+                <w:sz w:val="24"/>
+                <w:szCs w:val="24"/>
+                <w:lang w:val="en-US"/>
+              </w:rPr>
+              <w:t>visibleId</w:t>
+            </w:r>
+            <w:proofErr w:type="spellEnd"/>
+            <w:r>
+              <w:rPr>
+                <w:rFonts w:ascii="Consolas" w:hAnsi="Consolas" w:cs="Times New Roman"/>
+                <w:sz w:val="24"/>
+                <w:szCs w:val="24"/>
+                <w:lang w:val="en-US"/>
+              </w:rPr>
+              <w:t>":</w:t>
             </w:r>
             <w:r>
               <w:rPr>
@@ -12078,7 +12542,43 @@
           <w:szCs w:val="24"/>
         </w:rPr>
         <w:lastRenderedPageBreak/>
-        <w:t xml:space="preserve">Как можно заметить массив в ответе содержит объект, в котором содержится basic content (непосредственно то, что сервис </w:t>
+        <w:t xml:space="preserve">Как можно заметить массив в ответе содержит объект, в котором содержится </w:t>
+      </w:r>
+      <w:proofErr w:type="spellStart"/>
+      <w:r>
+        <w:rPr>
+          <w:rFonts w:ascii="Century Schoolbook" w:hAnsi="Century Schoolbook" w:cs="Times New Roman"/>
+          <w:sz w:val="24"/>
+          <w:szCs w:val="24"/>
+        </w:rPr>
+        <w:t>basic</w:t>
+      </w:r>
+      <w:proofErr w:type="spellEnd"/>
+      <w:r>
+        <w:rPr>
+          <w:rFonts w:ascii="Century Schoolbook" w:hAnsi="Century Schoolbook" w:cs="Times New Roman"/>
+          <w:sz w:val="24"/>
+          <w:szCs w:val="24"/>
+        </w:rPr>
+        <w:t xml:space="preserve"> </w:t>
+      </w:r>
+      <w:proofErr w:type="spellStart"/>
+      <w:r>
+        <w:rPr>
+          <w:rFonts w:ascii="Century Schoolbook" w:hAnsi="Century Schoolbook" w:cs="Times New Roman"/>
+          <w:sz w:val="24"/>
+          <w:szCs w:val="24"/>
+        </w:rPr>
+        <w:t>content</w:t>
+      </w:r>
+      <w:proofErr w:type="spellEnd"/>
+      <w:r>
+        <w:rPr>
+          <w:rFonts w:ascii="Century Schoolbook" w:hAnsi="Century Schoolbook" w:cs="Times New Roman"/>
+          <w:sz w:val="24"/>
+          <w:szCs w:val="24"/>
+        </w:rPr>
+        <w:t xml:space="preserve"> (непосредственно то, что сервис </w:t>
       </w:r>
       <w:r>
         <w:rPr>
@@ -12134,7 +12634,25 @@
           <w:sz w:val="24"/>
           <w:szCs w:val="24"/>
         </w:rPr>
-        <w:t>в следующем формате: «YYYY-MM-DDTHH:mm:ss.fffffff+HH:mm». Пример: «2021-10-04T10:35:40.9449944+03:00». После знака «+» идёт смещение временной зоны относительно UTC. Сама дата и время отображаются для текущего пояса, а не для UTC.</w:t>
+        <w:t>в следующем формате: «</w:t>
+      </w:r>
+      <w:proofErr w:type="spellStart"/>
+      <w:r>
+        <w:rPr>
+          <w:rFonts w:ascii="Century Schoolbook" w:hAnsi="Century Schoolbook" w:cs="Times New Roman"/>
+          <w:sz w:val="24"/>
+          <w:szCs w:val="24"/>
+        </w:rPr>
+        <w:t>YYYY-MM-DDTHH:mm:ss.fffffff+HH:mm</w:t>
+      </w:r>
+      <w:proofErr w:type="spellEnd"/>
+      <w:r>
+        <w:rPr>
+          <w:rFonts w:ascii="Century Schoolbook" w:hAnsi="Century Schoolbook" w:cs="Times New Roman"/>
+          <w:sz w:val="24"/>
+          <w:szCs w:val="24"/>
+        </w:rPr>
+        <w:t>». Пример: «2021-10-04T10:35:40.9449944+03:00». После знака «+» идёт смещение временной зоны относительно UTC. Сама дата и время отображаются для текущего пояса, а не для UTC.</w:t>
       </w:r>
     </w:p>
     <w:p>
@@ -12154,6 +12672,7 @@
         </w:rPr>
         <w:t xml:space="preserve">У данной команды ответ похож на ответ команды </w:t>
       </w:r>
+      <w:proofErr w:type="spellStart"/>
       <w:r>
         <w:rPr>
           <w:rFonts w:ascii="Century Schoolbook" w:hAnsi="Century Schoolbook" w:cs="Times New Roman"/>
@@ -12162,6 +12681,7 @@
         </w:rPr>
         <w:t>retrivePostHistory</w:t>
       </w:r>
+      <w:proofErr w:type="spellEnd"/>
       <w:r>
         <w:rPr>
           <w:rFonts w:ascii="Century Schoolbook" w:hAnsi="Century Schoolbook" w:cs="Times New Roman"/>
@@ -12186,6 +12706,7 @@
         </w:rPr>
         <w:t>«</w:t>
       </w:r>
+      <w:proofErr w:type="spellStart"/>
       <w:r>
         <w:rPr>
           <w:rFonts w:ascii="Century Schoolbook" w:hAnsi="Century Schoolbook" w:cs="Times New Roman"/>
@@ -12194,6 +12715,7 @@
         </w:rPr>
         <w:t>requestedType</w:t>
       </w:r>
+      <w:proofErr w:type="spellEnd"/>
       <w:r>
         <w:rPr>
           <w:rFonts w:ascii="Century Schoolbook" w:hAnsi="Century Schoolbook" w:cs="Times New Roman"/>
@@ -12202,6 +12724,7 @@
         </w:rPr>
         <w:t>» и «</w:t>
       </w:r>
+      <w:proofErr w:type="spellStart"/>
       <w:r>
         <w:rPr>
           <w:rFonts w:ascii="Century Schoolbook" w:hAnsi="Century Schoolbook" w:cs="Times New Roman"/>
@@ -12210,6 +12733,7 @@
         </w:rPr>
         <w:t>requestedId</w:t>
       </w:r>
+      <w:proofErr w:type="spellEnd"/>
       <w:r>
         <w:rPr>
           <w:rFonts w:ascii="Century Schoolbook" w:hAnsi="Century Schoolbook" w:cs="Times New Roman"/>
@@ -12324,6 +12848,7 @@
         </w:rPr>
         <w:t>, то «</w:t>
       </w:r>
+      <w:proofErr w:type="spellStart"/>
       <w:r>
         <w:rPr>
           <w:rFonts w:ascii="Century Schoolbook" w:hAnsi="Century Schoolbook" w:cs="Times New Roman"/>
@@ -12332,6 +12857,7 @@
         </w:rPr>
         <w:t>requestedId</w:t>
       </w:r>
+      <w:proofErr w:type="spellEnd"/>
       <w:r>
         <w:rPr>
           <w:rFonts w:ascii="Century Schoolbook" w:hAnsi="Century Schoolbook" w:cs="Times New Roman"/>
@@ -12657,10 +13183,10 @@
             <v:path o:extrusionok="f" gradientshapeok="t" o:connecttype="rect"/>
             <o:lock v:ext="edit" aspectratio="t"/>
           </v:shapetype>
-          <v:shape id="_x0000_i1025" type="#_x0000_t75" style="width:510pt;height:188.25pt" o:ole="">
+          <v:shape id="_x0000_i1025" type="#_x0000_t75" style="width:510.35pt;height:188.35pt" o:ole="">
             <v:imagedata r:id="rId11" o:title=""/>
           </v:shape>
-          <o:OLEObject Type="Embed" ProgID="Visio.Drawing.15" ShapeID="_x0000_i1025" DrawAspect="Content" ObjectID="_1695494257" r:id="rId12"/>
+          <o:OLEObject Type="Embed" ProgID="Visio.Drawing.15" ShapeID="_x0000_i1025" DrawAspect="Content" ObjectID="_1695754887" r:id="rId12"/>
         </w:object>
       </w:r>
       <w:r>
@@ -12876,10 +13402,10 @@
       </w:pPr>
       <w:r>
         <w:object w:dxaOrig="12406" w:dyaOrig="6286" w14:anchorId="228775AB">
-          <v:shape id="_x0000_i1026" type="#_x0000_t75" style="width:510pt;height:258pt" o:ole="">
+          <v:shape id="_x0000_i1026" type="#_x0000_t75" style="width:509.75pt;height:258.05pt" o:ole="">
             <v:imagedata r:id="rId13" o:title=""/>
           </v:shape>
-          <o:OLEObject Type="Embed" ProgID="Visio.Drawing.15" ShapeID="_x0000_i1026" DrawAspect="Content" ObjectID="_1695494258" r:id="rId14"/>
+          <o:OLEObject Type="Embed" ProgID="Visio.Drawing.15" ShapeID="_x0000_i1026" DrawAspect="Content" ObjectID="_1695754888" r:id="rId14"/>
         </w:object>
       </w:r>
     </w:p>
@@ -13024,7 +13550,43 @@
           <w:sz w:val="24"/>
           <w:szCs w:val="24"/>
         </w:rPr>
-        <w:t xml:space="preserve"> не содержит «application/json». Это необходимо, так как сервер принимает данные исключительно в формате </w:t>
+        <w:t xml:space="preserve"> не содержит «</w:t>
+      </w:r>
+      <w:proofErr w:type="spellStart"/>
+      <w:r>
+        <w:rPr>
+          <w:rFonts w:ascii="Century Schoolbook" w:hAnsi="Century Schoolbook" w:cs="Times New Roman"/>
+          <w:sz w:val="24"/>
+          <w:szCs w:val="24"/>
+        </w:rPr>
+        <w:t>application</w:t>
+      </w:r>
+      <w:proofErr w:type="spellEnd"/>
+      <w:r>
+        <w:rPr>
+          <w:rFonts w:ascii="Century Schoolbook" w:hAnsi="Century Schoolbook" w:cs="Times New Roman"/>
+          <w:sz w:val="24"/>
+          <w:szCs w:val="24"/>
+        </w:rPr>
+        <w:t>/</w:t>
+      </w:r>
+      <w:proofErr w:type="spellStart"/>
+      <w:r>
+        <w:rPr>
+          <w:rFonts w:ascii="Century Schoolbook" w:hAnsi="Century Schoolbook" w:cs="Times New Roman"/>
+          <w:sz w:val="24"/>
+          <w:szCs w:val="24"/>
+        </w:rPr>
+        <w:t>json</w:t>
+      </w:r>
+      <w:proofErr w:type="spellEnd"/>
+      <w:r>
+        <w:rPr>
+          <w:rFonts w:ascii="Century Schoolbook" w:hAnsi="Century Schoolbook" w:cs="Times New Roman"/>
+          <w:sz w:val="24"/>
+          <w:szCs w:val="24"/>
+        </w:rPr>
+        <w:t xml:space="preserve">». Это необходимо, так как сервер принимает данные исключительно в формате </w:t>
       </w:r>
       <w:r>
         <w:rPr>
@@ -13066,7 +13628,43 @@
           <w:sz w:val="24"/>
           <w:szCs w:val="24"/>
         </w:rPr>
-        <w:t xml:space="preserve">клиент также может установить требование на «application/json» в </w:t>
+        <w:t>клиент также может установить требование на «</w:t>
+      </w:r>
+      <w:proofErr w:type="spellStart"/>
+      <w:r>
+        <w:rPr>
+          <w:rFonts w:ascii="Century Schoolbook" w:hAnsi="Century Schoolbook" w:cs="Times New Roman"/>
+          <w:sz w:val="24"/>
+          <w:szCs w:val="24"/>
+        </w:rPr>
+        <w:t>application</w:t>
+      </w:r>
+      <w:proofErr w:type="spellEnd"/>
+      <w:r>
+        <w:rPr>
+          <w:rFonts w:ascii="Century Schoolbook" w:hAnsi="Century Schoolbook" w:cs="Times New Roman"/>
+          <w:sz w:val="24"/>
+          <w:szCs w:val="24"/>
+        </w:rPr>
+        <w:t>/</w:t>
+      </w:r>
+      <w:proofErr w:type="spellStart"/>
+      <w:r>
+        <w:rPr>
+          <w:rFonts w:ascii="Century Schoolbook" w:hAnsi="Century Schoolbook" w:cs="Times New Roman"/>
+          <w:sz w:val="24"/>
+          <w:szCs w:val="24"/>
+        </w:rPr>
+        <w:t>json</w:t>
+      </w:r>
+      <w:proofErr w:type="spellEnd"/>
+      <w:r>
+        <w:rPr>
+          <w:rFonts w:ascii="Century Schoolbook" w:hAnsi="Century Schoolbook" w:cs="Times New Roman"/>
+          <w:sz w:val="24"/>
+          <w:szCs w:val="24"/>
+        </w:rPr>
+        <w:t xml:space="preserve">» в </w:t>
       </w:r>
       <w:r>
         <w:rPr>
@@ -13251,7 +13849,79 @@
           <w:sz w:val="24"/>
           <w:szCs w:val="24"/>
         </w:rPr>
-        <w:t xml:space="preserve">«type» равен «null» и «visibleId» равен «false». Сервер не пропустит пакет с такой </w:t>
+        <w:t>«</w:t>
+      </w:r>
+      <w:proofErr w:type="spellStart"/>
+      <w:r>
+        <w:rPr>
+          <w:rFonts w:ascii="Century Schoolbook" w:hAnsi="Century Schoolbook" w:cs="Times New Roman"/>
+          <w:sz w:val="24"/>
+          <w:szCs w:val="24"/>
+        </w:rPr>
+        <w:t>type</w:t>
+      </w:r>
+      <w:proofErr w:type="spellEnd"/>
+      <w:r>
+        <w:rPr>
+          <w:rFonts w:ascii="Century Schoolbook" w:hAnsi="Century Schoolbook" w:cs="Times New Roman"/>
+          <w:sz w:val="24"/>
+          <w:szCs w:val="24"/>
+        </w:rPr>
+        <w:t>» равен «</w:t>
+      </w:r>
+      <w:proofErr w:type="spellStart"/>
+      <w:r>
+        <w:rPr>
+          <w:rFonts w:ascii="Century Schoolbook" w:hAnsi="Century Schoolbook" w:cs="Times New Roman"/>
+          <w:sz w:val="24"/>
+          <w:szCs w:val="24"/>
+        </w:rPr>
+        <w:t>null</w:t>
+      </w:r>
+      <w:proofErr w:type="spellEnd"/>
+      <w:r>
+        <w:rPr>
+          <w:rFonts w:ascii="Century Schoolbook" w:hAnsi="Century Schoolbook" w:cs="Times New Roman"/>
+          <w:sz w:val="24"/>
+          <w:szCs w:val="24"/>
+        </w:rPr>
+        <w:t>» и «</w:t>
+      </w:r>
+      <w:proofErr w:type="spellStart"/>
+      <w:r>
+        <w:rPr>
+          <w:rFonts w:ascii="Century Schoolbook" w:hAnsi="Century Schoolbook" w:cs="Times New Roman"/>
+          <w:sz w:val="24"/>
+          <w:szCs w:val="24"/>
+        </w:rPr>
+        <w:t>visibleId</w:t>
+      </w:r>
+      <w:proofErr w:type="spellEnd"/>
+      <w:r>
+        <w:rPr>
+          <w:rFonts w:ascii="Century Schoolbook" w:hAnsi="Century Schoolbook" w:cs="Times New Roman"/>
+          <w:sz w:val="24"/>
+          <w:szCs w:val="24"/>
+        </w:rPr>
+        <w:t>» равен «</w:t>
+      </w:r>
+      <w:proofErr w:type="spellStart"/>
+      <w:r>
+        <w:rPr>
+          <w:rFonts w:ascii="Century Schoolbook" w:hAnsi="Century Schoolbook" w:cs="Times New Roman"/>
+          <w:sz w:val="24"/>
+          <w:szCs w:val="24"/>
+        </w:rPr>
+        <w:t>false</w:t>
+      </w:r>
+      <w:proofErr w:type="spellEnd"/>
+      <w:r>
+        <w:rPr>
+          <w:rFonts w:ascii="Century Schoolbook" w:hAnsi="Century Schoolbook" w:cs="Times New Roman"/>
+          <w:sz w:val="24"/>
+          <w:szCs w:val="24"/>
+        </w:rPr>
+        <w:t xml:space="preserve">». Сервер не пропустит пакет с такой </w:t>
       </w:r>
       <w:r>
         <w:rPr>
@@ -14035,7 +14705,43 @@
           <w:sz w:val="24"/>
           <w:szCs w:val="24"/>
         </w:rPr>
-        <w:t>«type» равен «null» и «</w:t>
+        <w:t>«</w:t>
+      </w:r>
+      <w:proofErr w:type="spellStart"/>
+      <w:r>
+        <w:rPr>
+          <w:rFonts w:ascii="Century Schoolbook" w:hAnsi="Century Schoolbook" w:cs="Times New Roman"/>
+          <w:sz w:val="24"/>
+          <w:szCs w:val="24"/>
+        </w:rPr>
+        <w:t>type</w:t>
+      </w:r>
+      <w:proofErr w:type="spellEnd"/>
+      <w:r>
+        <w:rPr>
+          <w:rFonts w:ascii="Century Schoolbook" w:hAnsi="Century Schoolbook" w:cs="Times New Roman"/>
+          <w:sz w:val="24"/>
+          <w:szCs w:val="24"/>
+        </w:rPr>
+        <w:t>» равен «</w:t>
+      </w:r>
+      <w:proofErr w:type="spellStart"/>
+      <w:r>
+        <w:rPr>
+          <w:rFonts w:ascii="Century Schoolbook" w:hAnsi="Century Schoolbook" w:cs="Times New Roman"/>
+          <w:sz w:val="24"/>
+          <w:szCs w:val="24"/>
+        </w:rPr>
+        <w:t>null</w:t>
+      </w:r>
+      <w:proofErr w:type="spellEnd"/>
+      <w:r>
+        <w:rPr>
+          <w:rFonts w:ascii="Century Schoolbook" w:hAnsi="Century Schoolbook" w:cs="Times New Roman"/>
+          <w:sz w:val="24"/>
+          <w:szCs w:val="24"/>
+        </w:rPr>
+        <w:t>» и «</w:t>
       </w:r>
       <w:r>
         <w:rPr>
@@ -14077,7 +14783,25 @@
           <w:sz w:val="24"/>
           <w:szCs w:val="24"/>
         </w:rPr>
-        <w:t xml:space="preserve">, так как это ведёт к не интуитивному поведению сервера (строка «null» в поле </w:t>
+        <w:t>, так как это ведёт к не интуитивному поведению сервера (строка «</w:t>
+      </w:r>
+      <w:proofErr w:type="spellStart"/>
+      <w:r>
+        <w:rPr>
+          <w:rFonts w:ascii="Century Schoolbook" w:hAnsi="Century Schoolbook" w:cs="Times New Roman"/>
+          <w:sz w:val="24"/>
+          <w:szCs w:val="24"/>
+        </w:rPr>
+        <w:t>null</w:t>
+      </w:r>
+      <w:proofErr w:type="spellEnd"/>
+      <w:r>
+        <w:rPr>
+          <w:rFonts w:ascii="Century Schoolbook" w:hAnsi="Century Schoolbook" w:cs="Times New Roman"/>
+          <w:sz w:val="24"/>
+          <w:szCs w:val="24"/>
+        </w:rPr>
+        <w:t xml:space="preserve">» в поле </w:t>
       </w:r>
       <w:r>
         <w:rPr>
@@ -14670,6 +15394,7 @@
         </w:rPr>
         <w:t xml:space="preserve">Функционал </w:t>
       </w:r>
+      <w:proofErr w:type="spellStart"/>
       <w:r>
         <w:rPr>
           <w:rFonts w:ascii="Century Schoolbook" w:hAnsi="Century Schoolbook" w:cs="Times New Roman"/>
@@ -14679,6 +15404,7 @@
         </w:rPr>
         <w:t>MicroServer</w:t>
       </w:r>
+      <w:proofErr w:type="spellEnd"/>
       <w:r>
         <w:rPr>
           <w:rFonts w:ascii="Century Schoolbook" w:hAnsi="Century Schoolbook" w:cs="Times New Roman"/>
@@ -14753,8 +15479,18 @@
           <w:sz w:val="24"/>
           <w:szCs w:val="24"/>
         </w:rPr>
-        <w:t>. Хранилище должно быть потоко</w:t>
-      </w:r>
+        <w:t xml:space="preserve">. Хранилище должно быть </w:t>
+      </w:r>
+      <w:proofErr w:type="spellStart"/>
+      <w:r>
+        <w:rPr>
+          <w:rFonts w:ascii="Century Schoolbook" w:hAnsi="Century Schoolbook" w:cs="Times New Roman"/>
+          <w:sz w:val="24"/>
+          <w:szCs w:val="24"/>
+        </w:rPr>
+        <w:t>потоко</w:t>
+      </w:r>
+      <w:proofErr w:type="spellEnd"/>
       <w:r>
         <w:rPr>
           <w:rFonts w:ascii="Century Schoolbook" w:hAnsi="Century Schoolbook" w:cs="Times New Roman"/>
@@ -14837,6 +15573,7 @@
         </w:rPr>
         <w:t xml:space="preserve"> («</w:t>
       </w:r>
+      <w:proofErr w:type="spellStart"/>
       <w:r>
         <w:rPr>
           <w:rFonts w:ascii="Century Schoolbook" w:hAnsi="Century Schoolbook" w:cs="Times New Roman"/>
@@ -14845,6 +15582,7 @@
         </w:rPr>
         <w:t>type</w:t>
       </w:r>
+      <w:proofErr w:type="spellEnd"/>
       <w:r>
         <w:rPr>
           <w:rFonts w:ascii="Century Schoolbook" w:hAnsi="Century Schoolbook" w:cs="Times New Roman"/>
@@ -14902,6 +15640,7 @@
         </w:rPr>
         <w:t>«</w:t>
       </w:r>
+      <w:proofErr w:type="spellStart"/>
       <w:r>
         <w:rPr>
           <w:rFonts w:ascii="Century Schoolbook" w:hAnsi="Century Schoolbook" w:cs="Times New Roman"/>
@@ -14911,6 +15650,7 @@
         </w:rPr>
         <w:t>visibleId</w:t>
       </w:r>
+      <w:proofErr w:type="spellEnd"/>
       <w:r>
         <w:rPr>
           <w:rFonts w:ascii="Century Schoolbook" w:hAnsi="Century Schoolbook" w:cs="Times New Roman"/>
@@ -15028,7 +15768,25 @@
           <w:sz w:val="24"/>
           <w:szCs w:val="24"/>
         </w:rPr>
-        <w:t>«type»</w:t>
+        <w:t>«</w:t>
+      </w:r>
+      <w:proofErr w:type="spellStart"/>
+      <w:r>
+        <w:rPr>
+          <w:rFonts w:ascii="Century Schoolbook" w:hAnsi="Century Schoolbook" w:cs="Times New Roman"/>
+          <w:sz w:val="24"/>
+          <w:szCs w:val="24"/>
+        </w:rPr>
+        <w:t>type</w:t>
+      </w:r>
+      <w:proofErr w:type="spellEnd"/>
+      <w:r>
+        <w:rPr>
+          <w:rFonts w:ascii="Century Schoolbook" w:hAnsi="Century Schoolbook" w:cs="Times New Roman"/>
+          <w:sz w:val="24"/>
+          <w:szCs w:val="24"/>
+        </w:rPr>
+        <w:t>»</w:t>
       </w:r>
       <w:r>
         <w:rPr>
@@ -15044,7 +15802,25 @@
           <w:sz w:val="24"/>
           <w:szCs w:val="24"/>
         </w:rPr>
-        <w:t xml:space="preserve"> равен «null» и</w:t>
+        <w:t xml:space="preserve"> равен «</w:t>
+      </w:r>
+      <w:proofErr w:type="spellStart"/>
+      <w:r>
+        <w:rPr>
+          <w:rFonts w:ascii="Century Schoolbook" w:hAnsi="Century Schoolbook" w:cs="Times New Roman"/>
+          <w:sz w:val="24"/>
+          <w:szCs w:val="24"/>
+        </w:rPr>
+        <w:t>null</w:t>
+      </w:r>
+      <w:proofErr w:type="spellEnd"/>
+      <w:r>
+        <w:rPr>
+          <w:rFonts w:ascii="Century Schoolbook" w:hAnsi="Century Schoolbook" w:cs="Times New Roman"/>
+          <w:sz w:val="24"/>
+          <w:szCs w:val="24"/>
+        </w:rPr>
+        <w:t>» и</w:t>
       </w:r>
       <w:r>
         <w:rPr>
@@ -15060,7 +15836,25 @@
           <w:sz w:val="24"/>
           <w:szCs w:val="24"/>
         </w:rPr>
-        <w:t xml:space="preserve"> «visibleId»</w:t>
+        <w:t xml:space="preserve"> «</w:t>
+      </w:r>
+      <w:proofErr w:type="spellStart"/>
+      <w:r>
+        <w:rPr>
+          <w:rFonts w:ascii="Century Schoolbook" w:hAnsi="Century Schoolbook" w:cs="Times New Roman"/>
+          <w:sz w:val="24"/>
+          <w:szCs w:val="24"/>
+        </w:rPr>
+        <w:t>visibleId</w:t>
+      </w:r>
+      <w:proofErr w:type="spellEnd"/>
+      <w:r>
+        <w:rPr>
+          <w:rFonts w:ascii="Century Schoolbook" w:hAnsi="Century Schoolbook" w:cs="Times New Roman"/>
+          <w:sz w:val="24"/>
+          <w:szCs w:val="24"/>
+        </w:rPr>
+        <w:t>»</w:t>
       </w:r>
       <w:r>
         <w:rPr>
@@ -15076,7 +15870,25 @@
           <w:sz w:val="24"/>
           <w:szCs w:val="24"/>
         </w:rPr>
-        <w:t xml:space="preserve"> равен «false»</w:t>
+        <w:t xml:space="preserve"> равен «</w:t>
+      </w:r>
+      <w:proofErr w:type="spellStart"/>
+      <w:r>
+        <w:rPr>
+          <w:rFonts w:ascii="Century Schoolbook" w:hAnsi="Century Schoolbook" w:cs="Times New Roman"/>
+          <w:sz w:val="24"/>
+          <w:szCs w:val="24"/>
+        </w:rPr>
+        <w:t>false</w:t>
+      </w:r>
+      <w:proofErr w:type="spellEnd"/>
+      <w:r>
+        <w:rPr>
+          <w:rFonts w:ascii="Century Schoolbook" w:hAnsi="Century Schoolbook" w:cs="Times New Roman"/>
+          <w:sz w:val="24"/>
+          <w:szCs w:val="24"/>
+        </w:rPr>
+        <w:t>»</w:t>
       </w:r>
       <w:r>
         <w:rPr>
@@ -15146,13 +15958,41 @@
         </w:rPr>
         <w:t xml:space="preserve">на содержание </w:t>
       </w:r>
-      <w:r>
-        <w:rPr>
-          <w:rFonts w:ascii="Century Schoolbook" w:hAnsi="Century Schoolbook" w:cs="Times New Roman"/>
-          <w:sz w:val="24"/>
-          <w:szCs w:val="24"/>
-        </w:rPr>
-        <w:t>application/json)</w:t>
+      <w:proofErr w:type="spellStart"/>
+      <w:r>
+        <w:rPr>
+          <w:rFonts w:ascii="Century Schoolbook" w:hAnsi="Century Schoolbook" w:cs="Times New Roman"/>
+          <w:sz w:val="24"/>
+          <w:szCs w:val="24"/>
+        </w:rPr>
+        <w:t>application</w:t>
+      </w:r>
+      <w:proofErr w:type="spellEnd"/>
+      <w:r>
+        <w:rPr>
+          <w:rFonts w:ascii="Century Schoolbook" w:hAnsi="Century Schoolbook" w:cs="Times New Roman"/>
+          <w:sz w:val="24"/>
+          <w:szCs w:val="24"/>
+        </w:rPr>
+        <w:t>/</w:t>
+      </w:r>
+      <w:proofErr w:type="spellStart"/>
+      <w:r>
+        <w:rPr>
+          <w:rFonts w:ascii="Century Schoolbook" w:hAnsi="Century Schoolbook" w:cs="Times New Roman"/>
+          <w:sz w:val="24"/>
+          <w:szCs w:val="24"/>
+        </w:rPr>
+        <w:t>json</w:t>
+      </w:r>
+      <w:proofErr w:type="spellEnd"/>
+      <w:r>
+        <w:rPr>
+          <w:rFonts w:ascii="Century Schoolbook" w:hAnsi="Century Schoolbook" w:cs="Times New Roman"/>
+          <w:sz w:val="24"/>
+          <w:szCs w:val="24"/>
+        </w:rPr>
+        <w:t>)</w:t>
       </w:r>
       <w:r>
         <w:rPr>
@@ -15222,6 +16062,7 @@
         </w:rPr>
         <w:t xml:space="preserve">Остальные защиты ставятся в зависимости от необходимости согласно описанию протокола, приведённому выше. В </w:t>
       </w:r>
+      <w:proofErr w:type="spellStart"/>
       <w:r>
         <w:rPr>
           <w:rFonts w:ascii="Century Schoolbook" w:hAnsi="Century Schoolbook" w:cs="Times New Roman"/>
@@ -15231,6 +16072,7 @@
         </w:rPr>
         <w:t>MicroServer</w:t>
       </w:r>
+      <w:proofErr w:type="spellEnd"/>
       <w:r>
         <w:rPr>
           <w:rFonts w:ascii="Century Schoolbook" w:hAnsi="Century Schoolbook" w:cs="Times New Roman"/>
@@ -15491,14 +16333,34 @@
         </w:rPr>
         <w:t>Есть ли в этом заголовке строка «</w:t>
       </w:r>
-      <w:r>
-        <w:rPr>
-          <w:rFonts w:ascii="Century Schoolbook" w:hAnsi="Century Schoolbook" w:cs="Times New Roman"/>
-          <w:sz w:val="24"/>
-          <w:szCs w:val="24"/>
-        </w:rPr>
-        <w:t>application/json</w:t>
-      </w:r>
+      <w:proofErr w:type="spellStart"/>
+      <w:r>
+        <w:rPr>
+          <w:rFonts w:ascii="Century Schoolbook" w:hAnsi="Century Schoolbook" w:cs="Times New Roman"/>
+          <w:sz w:val="24"/>
+          <w:szCs w:val="24"/>
+        </w:rPr>
+        <w:t>application</w:t>
+      </w:r>
+      <w:proofErr w:type="spellEnd"/>
+      <w:r>
+        <w:rPr>
+          <w:rFonts w:ascii="Century Schoolbook" w:hAnsi="Century Schoolbook" w:cs="Times New Roman"/>
+          <w:sz w:val="24"/>
+          <w:szCs w:val="24"/>
+        </w:rPr>
+        <w:t>/</w:t>
+      </w:r>
+      <w:proofErr w:type="spellStart"/>
+      <w:r>
+        <w:rPr>
+          <w:rFonts w:ascii="Century Schoolbook" w:hAnsi="Century Schoolbook" w:cs="Times New Roman"/>
+          <w:sz w:val="24"/>
+          <w:szCs w:val="24"/>
+        </w:rPr>
+        <w:t>json</w:t>
+      </w:r>
+      <w:proofErr w:type="spellEnd"/>
       <w:r>
         <w:rPr>
           <w:rFonts w:ascii="Century Schoolbook" w:hAnsi="Century Schoolbook" w:cs="Times New Roman"/>
@@ -15575,7 +16437,79 @@
           <w:sz w:val="24"/>
           <w:szCs w:val="24"/>
         </w:rPr>
-        <w:t>«type» равен «null» и «visibleId» равен «false»</w:t>
+        <w:t>«</w:t>
+      </w:r>
+      <w:proofErr w:type="spellStart"/>
+      <w:r>
+        <w:rPr>
+          <w:rFonts w:ascii="Century Schoolbook" w:hAnsi="Century Schoolbook" w:cs="Times New Roman"/>
+          <w:sz w:val="24"/>
+          <w:szCs w:val="24"/>
+        </w:rPr>
+        <w:t>type</w:t>
+      </w:r>
+      <w:proofErr w:type="spellEnd"/>
+      <w:r>
+        <w:rPr>
+          <w:rFonts w:ascii="Century Schoolbook" w:hAnsi="Century Schoolbook" w:cs="Times New Roman"/>
+          <w:sz w:val="24"/>
+          <w:szCs w:val="24"/>
+        </w:rPr>
+        <w:t>» равен «</w:t>
+      </w:r>
+      <w:proofErr w:type="spellStart"/>
+      <w:r>
+        <w:rPr>
+          <w:rFonts w:ascii="Century Schoolbook" w:hAnsi="Century Schoolbook" w:cs="Times New Roman"/>
+          <w:sz w:val="24"/>
+          <w:szCs w:val="24"/>
+        </w:rPr>
+        <w:t>null</w:t>
+      </w:r>
+      <w:proofErr w:type="spellEnd"/>
+      <w:r>
+        <w:rPr>
+          <w:rFonts w:ascii="Century Schoolbook" w:hAnsi="Century Schoolbook" w:cs="Times New Roman"/>
+          <w:sz w:val="24"/>
+          <w:szCs w:val="24"/>
+        </w:rPr>
+        <w:t>» и «</w:t>
+      </w:r>
+      <w:proofErr w:type="spellStart"/>
+      <w:r>
+        <w:rPr>
+          <w:rFonts w:ascii="Century Schoolbook" w:hAnsi="Century Schoolbook" w:cs="Times New Roman"/>
+          <w:sz w:val="24"/>
+          <w:szCs w:val="24"/>
+        </w:rPr>
+        <w:t>visibleId</w:t>
+      </w:r>
+      <w:proofErr w:type="spellEnd"/>
+      <w:r>
+        <w:rPr>
+          <w:rFonts w:ascii="Century Schoolbook" w:hAnsi="Century Schoolbook" w:cs="Times New Roman"/>
+          <w:sz w:val="24"/>
+          <w:szCs w:val="24"/>
+        </w:rPr>
+        <w:t>» равен «</w:t>
+      </w:r>
+      <w:proofErr w:type="spellStart"/>
+      <w:r>
+        <w:rPr>
+          <w:rFonts w:ascii="Century Schoolbook" w:hAnsi="Century Schoolbook" w:cs="Times New Roman"/>
+          <w:sz w:val="24"/>
+          <w:szCs w:val="24"/>
+        </w:rPr>
+        <w:t>false</w:t>
+      </w:r>
+      <w:proofErr w:type="spellEnd"/>
+      <w:r>
+        <w:rPr>
+          <w:rFonts w:ascii="Century Schoolbook" w:hAnsi="Century Schoolbook" w:cs="Times New Roman"/>
+          <w:sz w:val="24"/>
+          <w:szCs w:val="24"/>
+        </w:rPr>
+        <w:t>»</w:t>
       </w:r>
     </w:p>
     <w:p>

</xml_diff>